<commit_message>
fixed citations and notes from reviewers
</commit_message>
<xml_diff>
--- a/corridor_docs/eric_ms_thesis/eric_draft_template_thesis.docx
+++ b/corridor_docs/eric_ms_thesis/eric_draft_template_thesis.docx
@@ -1,6 +1,6 @@
 
 <file path=word/document.xml><?xml version="1.0" encoding="utf-8"?>
-<w:document xmlns:wpc="http://schemas.microsoft.com/office/word/2010/wordprocessingCanvas" xmlns:cx="http://schemas.microsoft.com/office/drawing/2014/chartex" xmlns:cx1="http://schemas.microsoft.com/office/drawing/2015/9/8/chartex" xmlns:cx2="http://schemas.microsoft.com/office/drawing/2015/10/21/chartex" xmlns:cx3="http://schemas.microsoft.com/office/drawing/2016/5/9/chartex" xmlns:cx4="http://schemas.microsoft.com/office/drawing/2016/5/10/chartex" xmlns:cx5="http://schemas.microsoft.com/office/drawing/2016/5/11/chartex" xmlns:cx6="http://schemas.microsoft.com/office/drawing/2016/5/12/chartex" xmlns:cx7="http://schemas.microsoft.com/office/drawing/2016/5/13/chartex" xmlns:cx8="http://schemas.microsoft.com/office/drawing/2016/5/14/chartex" xmlns:mc="http://schemas.openxmlformats.org/markup-compatibility/2006" xmlns:aink="http://schemas.microsoft.com/office/drawing/2016/ink" xmlns:am3d="http://schemas.microsoft.com/office/drawing/2017/model3d" xmlns:o="urn:schemas-microsoft-com:office:office" xmlns:oel="http://schemas.microsoft.com/office/2019/extlst" xmlns:r="http://schemas.openxmlformats.org/officeDocument/2006/relationships" xmlns:m="http://schemas.openxmlformats.org/officeDocument/2006/math" xmlns:v="urn:schemas-microsoft-com:vml" xmlns:wp14="http://schemas.microsoft.com/office/word/2010/wordprocessingDrawing" xmlns:wp="http://schemas.openxmlformats.org/drawingml/2006/wordprocessingDrawing" xmlns:w10="urn:schemas-microsoft-com:office:word" xmlns:w="http://schemas.openxmlformats.org/wordprocessingml/2006/main" xmlns:w14="http://schemas.microsoft.com/office/word/2010/wordml" xmlns:w15="http://schemas.microsoft.com/office/word/2012/wordml" xmlns:w16cex="http://schemas.microsoft.com/office/word/2018/wordml/cex" xmlns:w16cid="http://schemas.microsoft.com/office/word/2016/wordml/cid" xmlns:w16="http://schemas.microsoft.com/office/word/2018/wordml" xmlns:w16du="http://schemas.microsoft.com/office/word/2023/wordml/word16du" xmlns:w16sdtdh="http://schemas.microsoft.com/office/word/2020/wordml/sdtdatahash" xmlns:w16se="http://schemas.microsoft.com/office/word/2015/wordml/symex" xmlns:wpg="http://schemas.microsoft.com/office/word/2010/wordprocessingGroup" xmlns:wpi="http://schemas.microsoft.com/office/word/2010/wordprocessingInk" xmlns:wne="http://schemas.microsoft.com/office/word/2006/wordml" xmlns:wps="http://schemas.microsoft.com/office/word/2010/wordprocessingShape" mc:Ignorable="w14 w15 w16se w16cid w16 w16cex w16sdtdh w16du wp14">
+<w:document xmlns:wpc="http://schemas.microsoft.com/office/word/2010/wordprocessingCanvas" xmlns:cx="http://schemas.microsoft.com/office/drawing/2014/chartex" xmlns:cx1="http://schemas.microsoft.com/office/drawing/2015/9/8/chartex" xmlns:cx2="http://schemas.microsoft.com/office/drawing/2015/10/21/chartex" xmlns:cx3="http://schemas.microsoft.com/office/drawing/2016/5/9/chartex" xmlns:cx4="http://schemas.microsoft.com/office/drawing/2016/5/10/chartex" xmlns:cx5="http://schemas.microsoft.com/office/drawing/2016/5/11/chartex" xmlns:cx6="http://schemas.microsoft.com/office/drawing/2016/5/12/chartex" xmlns:cx7="http://schemas.microsoft.com/office/drawing/2016/5/13/chartex" xmlns:cx8="http://schemas.microsoft.com/office/drawing/2016/5/14/chartex" xmlns:mc="http://schemas.openxmlformats.org/markup-compatibility/2006" xmlns:aink="http://schemas.microsoft.com/office/drawing/2016/ink" xmlns:am3d="http://schemas.microsoft.com/office/drawing/2017/model3d" xmlns:o="urn:schemas-microsoft-com:office:office" xmlns:oel="http://schemas.microsoft.com/office/2019/extlst" xmlns:r="http://schemas.openxmlformats.org/officeDocument/2006/relationships" xmlns:m="http://schemas.openxmlformats.org/officeDocument/2006/math" xmlns:v="urn:schemas-microsoft-com:vml" xmlns:wp14="http://schemas.microsoft.com/office/word/2010/wordprocessingDrawing" xmlns:wp="http://schemas.openxmlformats.org/drawingml/2006/wordprocessingDrawing" xmlns:w10="urn:schemas-microsoft-com:office:word" xmlns:w="http://schemas.openxmlformats.org/wordprocessingml/2006/main" xmlns:w14="http://schemas.microsoft.com/office/word/2010/wordml" xmlns:w15="http://schemas.microsoft.com/office/word/2012/wordml" xmlns:w16cex="http://schemas.microsoft.com/office/word/2018/wordml/cex" xmlns:w16cid="http://schemas.microsoft.com/office/word/2016/wordml/cid" xmlns:w16="http://schemas.microsoft.com/office/word/2018/wordml" xmlns:w16sdtdh="http://schemas.microsoft.com/office/word/2020/wordml/sdtdatahash" xmlns:w16se="http://schemas.microsoft.com/office/word/2015/wordml/symex" xmlns:wpg="http://schemas.microsoft.com/office/word/2010/wordprocessingGroup" xmlns:wpi="http://schemas.microsoft.com/office/word/2010/wordprocessingInk" xmlns:wne="http://schemas.microsoft.com/office/word/2006/wordml" xmlns:wps="http://schemas.microsoft.com/office/word/2010/wordprocessingShape" mc:Ignorable="w14 w15 w16se w16cid w16 w16cex w16sdtdh wp14">
   <w:body>
     <w:p>
       <w:pPr>
@@ -1457,7 +1457,7 @@
             <w:rFonts w:cs="Arial"/>
             <w:noProof/>
           </w:rPr>
-          <w:t>lLIST OF FIGURES</w:t>
+          <w:t>LIST OF FIGURES</w:t>
         </w:r>
         <w:r>
           <w:rPr>
@@ -1761,7 +1761,28 @@
             <w:rStyle w:val="Hyperlink"/>
             <w:noProof/>
           </w:rPr>
-          <w:t>INTORDUCTORY REMARKS</w:t>
+          <w:t>INT</w:t>
+        </w:r>
+        <w:r>
+          <w:rPr>
+            <w:rStyle w:val="Hyperlink"/>
+            <w:noProof/>
+          </w:rPr>
+          <w:t>RO</w:t>
+        </w:r>
+        <w:r>
+          <w:rPr>
+            <w:rStyle w:val="Hyperlink"/>
+            <w:noProof/>
+          </w:rPr>
+          <w:t>D</w:t>
+        </w:r>
+        <w:r>
+          <w:rPr>
+            <w:rStyle w:val="Hyperlink"/>
+            <w:noProof/>
+          </w:rPr>
+          <w:t>UCTORY REMARKS</w:t>
         </w:r>
         <w:r>
           <w:rPr>
@@ -1769,12 +1790,6 @@
             <w:webHidden/>
           </w:rPr>
           <w:tab/>
-        </w:r>
-        <w:r>
-          <w:rPr>
-            <w:noProof/>
-            <w:webHidden/>
-          </w:rPr>
           <w:t>10</w:t>
         </w:r>
       </w:hyperlink>
@@ -2674,12 +2689,6 @@
       </w:pPr>
       <w:bookmarkStart w:id="2" w:name="_Toc29878149"/>
       <w:bookmarkStart w:id="3" w:name="_Toc203399304"/>
-      <w:r>
-        <w:rPr>
-          <w:rFonts w:cs="Arial"/>
-        </w:rPr>
-        <w:t>l</w:t>
-      </w:r>
       <w:r>
         <w:rPr>
           <w:rFonts w:cs="Arial"/>
@@ -6225,12 +6234,14 @@
                 <w:rFonts w:cs="Arial"/>
               </w:rPr>
             </w:pPr>
+            <w:proofErr w:type="spellStart"/>
             <w:r>
               <w:rPr>
                 <w:rFonts w:cs="Arial"/>
               </w:rPr>
               <w:t>GLMM</w:t>
             </w:r>
+            <w:proofErr w:type="spellEnd"/>
           </w:p>
         </w:tc>
         <w:tc>
@@ -6622,6 +6633,12 @@
         </w:rPr>
         <w:t>Emilio M. Bruna</w:t>
       </w:r>
+      <w:r>
+        <w:rPr>
+          <w:rFonts w:cs="Arial"/>
+        </w:rPr>
+        <w:t xml:space="preserve"> III</w:t>
+      </w:r>
     </w:p>
     <w:p>
       <w:pPr>
@@ -6705,11 +6722,14 @@
     <w:p>
       <w:pPr>
         <w:pStyle w:val="001CHAPTERNUMBER"/>
-      </w:pPr>
-      <w:r>
         <w:rPr>
           <w:w w:val="105"/>
         </w:rPr>
+      </w:pPr>
+      <w:r>
+        <w:rPr>
+          <w:w w:val="105"/>
+        </w:rPr>
         <w:t>INTRODUCT</w:t>
       </w:r>
       <w:r>
@@ -6718,6 +6738,11 @@
         </w:rPr>
         <w:t>ORY REMARKS</w:t>
       </w:r>
+    </w:p>
+    <w:p>
+      <w:pPr>
+        <w:pStyle w:val="002CHAPTERTITLE"/>
+      </w:pPr>
     </w:p>
     <w:p>
       <w:pPr>
@@ -6952,26 +6977,153 @@
         <w:pStyle w:val="001CHAPTERNUMBER"/>
       </w:pPr>
       <w:r>
+        <w:t>CHAPTER 2</w:t>
+      </w:r>
+    </w:p>
+    <w:p>
+      <w:pPr>
+        <w:pStyle w:val="002CHAPTERTITLE"/>
+      </w:pPr>
+      <w:bookmarkStart w:id="9" w:name="_Toc203399308"/>
+      <w:r>
+        <w:t>THE INFLUENCE OF CONNECTIVITY ON DUNG BEETLE COMMUNITIES</w:t>
+      </w:r>
+      <w:bookmarkEnd w:id="9"/>
+    </w:p>
+    <w:p/>
+    <w:p>
+      <w:pPr>
+        <w:pStyle w:val="006BodyText"/>
+      </w:pPr>
+      <w:r>
+        <w:t>As human disturbances continue to expand into natural landscapes, intact habitats are becoming increasingly fragmented (</w:t>
+      </w:r>
+      <w:proofErr w:type="spellStart"/>
+      <w:r>
+        <w:t>Taubert</w:t>
+      </w:r>
+      <w:proofErr w:type="spellEnd"/>
+      <w:r>
+        <w:t xml:space="preserve"> et al. 2018, Díaz et al. 2019, Ma et al. 2023). Like many ecological processes, fragmentation is a complex and multifaceted phenomenon bringing about many consequences which can be both positive and negative for ecosystems (</w:t>
+      </w:r>
+      <w:proofErr w:type="spellStart"/>
+      <w:r>
+        <w:t>Fahrig</w:t>
+      </w:r>
+      <w:proofErr w:type="spellEnd"/>
+      <w:r>
+        <w:t xml:space="preserve"> 2003, Fletcher et al. 2018). However, as habitats are broken down community structures are significantly altered (Harrison and Bruna 1999, Haddad et al. 2003, Jennings and Tallamy 2006, Laurance et al. 2018). This alteration of structure typically lends to loss in biodiversity on a global scale and interruptions in ecosystem processes and functions (Haddad 2015).</w:t>
+      </w:r>
+    </w:p>
+    <w:p>
+      <w:pPr>
+        <w:pStyle w:val="006BodyText"/>
+      </w:pPr>
+      <w:r>
+        <w:t xml:space="preserve">Corridors have been shown to be an important mechanism for minimizing negative consequences of fragmentation (Haddad et al. 2003). By improving habitat structure to help facilitate dispersal, wildlife corridors inform movement dynamics of local populations and can shape land uses and occupancy (Forman 1995). The resulting changes in species composition are important to identify because any species impacted would have corresponding effects depending on how they interact with the ecosystem (Zhou et al. 2023). Any gain or loss in key members of </w:t>
+      </w:r>
+      <w:proofErr w:type="gramStart"/>
+      <w:r>
+        <w:t>an</w:t>
+      </w:r>
+      <w:proofErr w:type="gramEnd"/>
+      <w:r>
+        <w:t xml:space="preserve"> community could disrupt processes which on their own could shape ecosystems (Cuke and Srivastava 2016), or effect other organisms which rely on said interaction (Wu et al. 2011). Because of this dynamic it becomes necessary to understand responses by species compositions at all taxonomic levels and potential trophic cascades resulting from changes in habitat structure and connectivity (</w:t>
+      </w:r>
+      <w:proofErr w:type="spellStart"/>
+      <w:r>
+        <w:t>Debinski</w:t>
+      </w:r>
+      <w:proofErr w:type="spellEnd"/>
+      <w:r>
+        <w:t xml:space="preserve"> and Holt 2000).</w:t>
+      </w:r>
+    </w:p>
+    <w:p>
+      <w:pPr>
+        <w:pStyle w:val="006BodyText"/>
+      </w:pPr>
+      <w:r>
         <w:lastRenderedPageBreak/>
-        <w:t>CHAPTER 2</w:t>
-      </w:r>
-    </w:p>
-    <w:p>
-      <w:pPr>
-        <w:pStyle w:val="002CHAPTERTITLE"/>
-      </w:pPr>
-      <w:bookmarkStart w:id="9" w:name="_Toc203399308"/>
-      <w:r>
-        <w:t>THE INFLUENCE OF CONNECTIVITY ON DUNG BEETLE COMMUNITIES</w:t>
-      </w:r>
-      <w:bookmarkEnd w:id="9"/>
+        <w:t>By measuring changes in biodiversity and species richness within experimental designs I am able to isolate factors</w:t>
+      </w:r>
+      <w:r>
+        <w:t xml:space="preserve"> that</w:t>
+      </w:r>
+      <w:r>
+        <w:t xml:space="preserve"> might be contributing to ecological patterns and processes (</w:t>
+      </w:r>
+      <w:proofErr w:type="spellStart"/>
+      <w:r>
+        <w:t>Resasco</w:t>
+      </w:r>
+      <w:proofErr w:type="spellEnd"/>
+      <w:r>
+        <w:t xml:space="preserve"> et al. 2017, Fletcher Jr. et al. 2023). Past studies have endeavored to experimentally measure changes in community compositions as a result of connecting habitats with corridors (Tewksbury et al. 2002, Collins et al. 2017, Graham et al. 2022) Yet very few have directly compared matrix and patch populations. Land use is different from one species to another so it is vital to understand where compositions are distributed and what processes might be driving population </w:t>
+      </w:r>
+      <w:r>
+        <w:t>differences (</w:t>
+      </w:r>
+      <w:r>
+        <w:t>Haddad 1999).</w:t>
+      </w:r>
     </w:p>
     <w:p>
       <w:pPr>
         <w:pStyle w:val="006BodyText"/>
       </w:pPr>
       <w:r>
-        <w:t>As human disturbances continue to expand into natural landscapes, intact habitats are becoming increasingly fragmented (Taubert et al. 2018, Díaz et al. 2019, Ma et al. 2023). Like many ecological processes, fragmentation is a complex and multifaceted phenomenon bringing about many consequences which can be both positive and negative for ecosystems (Fahrig 2003, Fletcher et al. 2018). However, as habitats are broken down community structures are significantly altered (Harrison and Bruna 1999, Haddad et al. 2003, Jennings and Tallamy 2006, Laurance et al. 2018). This alteration of structure typically lends to loss in biodiversity on a global scale and interruptions in ecosystem processes and functions (Haddad 2015).</w:t>
+        <w:t xml:space="preserve">Dung beetles have emerged as a model system with which to test spatial ecology hypotheses (Roslin 2000, </w:t>
+      </w:r>
+      <w:proofErr w:type="spellStart"/>
+      <w:r>
+        <w:t>Rös</w:t>
+      </w:r>
+      <w:proofErr w:type="spellEnd"/>
+      <w:r>
+        <w:t xml:space="preserve"> et al. 2012</w:t>
+      </w:r>
+      <w:r>
+        <w:t>). They</w:t>
+      </w:r>
+      <w:r>
+        <w:t xml:space="preserve"> are an incredibly well studied group of insects which are well known for driving a multitude of ecosystem functions (Hasan et al. 2024). The removal, breakdown, and burial of animal feces</w:t>
+      </w:r>
+      <w:r>
+        <w:t xml:space="preserve"> </w:t>
+      </w:r>
+      <w:r>
+        <w:t xml:space="preserve">drive important ecosystem interactions provided by dung beetles enhancing nutrient cycling and soil quality, the reduction of breeding sites for parasites, and a reduction in methane emissions from dung (Nichols et al. 2008, </w:t>
+      </w:r>
+      <w:proofErr w:type="spellStart"/>
+      <w:r>
+        <w:t>Iwasa</w:t>
+      </w:r>
+      <w:proofErr w:type="spellEnd"/>
+      <w:r>
+        <w:t xml:space="preserve"> et al. 2015, Slade et al. 2016b). Local assemblages of dung beetles can be species-rich with species comprising a broad range of functional traits [e.g., size, foraging style, resource-use, (Ospina-</w:t>
+      </w:r>
+      <w:proofErr w:type="spellStart"/>
+      <w:r>
+        <w:t>Garcés</w:t>
+      </w:r>
+      <w:proofErr w:type="spellEnd"/>
+      <w:r>
+        <w:t xml:space="preserve"> et al. 2018, deCastro-</w:t>
+      </w:r>
+      <w:proofErr w:type="spellStart"/>
+      <w:r>
+        <w:t>Arrazola</w:t>
+      </w:r>
+      <w:proofErr w:type="spellEnd"/>
+      <w:r>
+        <w:t xml:space="preserve"> et al. 2023)]. Previous studies have shown that isolated patches of habitat frequently have lower dung beetle diversity and abundance than areas of continuous habitat, as well as documented their presence in linear strips of habitat that resemble corridors (Gray et al. 2022). Past studies have also focused on how landscape structure alters the community compositions of dung </w:t>
+      </w:r>
+      <w:r>
+        <w:t>beetles (</w:t>
+      </w:r>
+      <w:r>
+        <w:t>Costa et al. 2017), yet large landscape scale experimental studies with carefully controlled and replicated treatments are non-existent for this model species.</w:t>
       </w:r>
     </w:p>
     <w:p>
@@ -6979,141 +7131,24 @@
         <w:pStyle w:val="006BodyText"/>
       </w:pPr>
       <w:r>
-        <w:t xml:space="preserve">Corridors have been shown to be an important mechanism for minimizing negative consequences of fragmentation (Haddad et al. 2003). By improving habitat structure to help facilitate dispersal, wildlife corridors inform movement dynamics of local populations and can shape land uses and occupancy (Forman 1995). The resulting changes in species composition are important to identify because any species impacted would have corresponding effects depending on how they interact with the ecosystem (Zhou et al. 2023). Any gain or loss in key members of </w:t>
-      </w:r>
-      <w:proofErr w:type="gramStart"/>
-      <w:r>
-        <w:t>an</w:t>
-      </w:r>
-      <w:proofErr w:type="gramEnd"/>
-      <w:r>
-        <w:t xml:space="preserve"> community could disrupt processes which on their own could shape ecosystems (Cuke and Srivastava 2016), or effect other organisms which rely on said interaction (Wu et al. 2011). Because of this dynamic it becomes necessary to understand responses by species compositions at all taxonomic levels and potential trophic cascades resulting from changes in habitat structure and connectivity (</w:t>
+        <w:lastRenderedPageBreak/>
+        <w:t>Here, I aim to gain an understanding of how dung beetles, a group of insects well known for strong dispersal ability in order to compete for ephemeral resources (</w:t>
       </w:r>
       <w:proofErr w:type="spellStart"/>
       <w:r>
-        <w:t>Debinski</w:t>
+        <w:t>Hanski</w:t>
       </w:r>
       <w:proofErr w:type="spellEnd"/>
       <w:r>
-        <w:t xml:space="preserve"> and Holt 2000).</w:t>
-      </w:r>
-    </w:p>
-    <w:p>
-      <w:pPr>
-        <w:pStyle w:val="006BodyText"/>
-      </w:pPr>
-      <w:r>
-        <w:t xml:space="preserve">By measuring changes in biodiversity and species richness within experimental designs I </w:t>
-      </w:r>
-      <w:proofErr w:type="gramStart"/>
-      <w:r>
-        <w:t>am able to</w:t>
-      </w:r>
-      <w:proofErr w:type="gramEnd"/>
-      <w:r>
-        <w:t xml:space="preserve"> isolate factors</w:t>
-      </w:r>
-      <w:r>
-        <w:t xml:space="preserve"> that</w:t>
-      </w:r>
-      <w:r>
-        <w:t xml:space="preserve"> might be contributing to ecological patterns and processes (</w:t>
+        <w:t xml:space="preserve"> and </w:t>
       </w:r>
       <w:proofErr w:type="spellStart"/>
       <w:r>
-        <w:t>Resasco</w:t>
+        <w:t>Cambefort</w:t>
       </w:r>
       <w:proofErr w:type="spellEnd"/>
       <w:r>
-        <w:t xml:space="preserve"> et al. 2017, Fletcher Jr. et al. 2023). Past studies have endeavored to experimentally </w:t>
-      </w:r>
-      <w:r>
-        <w:lastRenderedPageBreak/>
-        <w:t xml:space="preserve">measure changes in community compositions </w:t>
-      </w:r>
-      <w:proofErr w:type="gramStart"/>
-      <w:r>
-        <w:t>as a result of</w:t>
-      </w:r>
-      <w:proofErr w:type="gramEnd"/>
-      <w:r>
-        <w:t xml:space="preserve"> connecting habitats with corridors (Tewksbury et al. 2002, Collins et al. 2017, Graham et al. 2022) Yet very few have directly compared matrix and patch populations. Land use is different from one species to another so it is vital to understand where compositions are distributed and what processes might be driving population </w:t>
-      </w:r>
-      <w:r>
-        <w:t>differences (</w:t>
-      </w:r>
-      <w:r>
-        <w:t>Haddad 1999).</w:t>
-      </w:r>
-    </w:p>
-    <w:p>
-      <w:pPr>
-        <w:pStyle w:val="006BodyText"/>
-      </w:pPr>
-      <w:r>
-        <w:t xml:space="preserve">Dung beetles have emerged as a model system with which to test spatial ecology hypotheses (Roslin 2000, </w:t>
-      </w:r>
-      <w:proofErr w:type="spellStart"/>
-      <w:r>
-        <w:t>Rös</w:t>
-      </w:r>
-      <w:proofErr w:type="spellEnd"/>
-      <w:r>
-        <w:t xml:space="preserve"> et al. 2012</w:t>
-      </w:r>
-      <w:r>
-        <w:t>). They</w:t>
-      </w:r>
-      <w:r>
-        <w:t xml:space="preserve"> are an incredibly well studied group of insects which are well known for driving a multitude of ecosystem functions (Hasan et al. 2024). The removal, breakdown, and burial of animal feces</w:t>
-      </w:r>
-      <w:r>
-        <w:t xml:space="preserve"> </w:t>
-      </w:r>
-      <w:r>
-        <w:t>drive important ecosystem interactions provided by dung beetles enhancing nutrient cycling and soil quality, the reduction of breeding sites for parasites, and a reduction in methane emissions from dung (Nichols et al. 2008, Iwasa et al. 2015, Slade et al. 2016b). Local assemblages of dung beetles can be species-rich with species comprising a broad range of functional traits [e.g., size, foraging style, resource-use, (Ospina-</w:t>
-      </w:r>
-      <w:proofErr w:type="spellStart"/>
-      <w:r>
-        <w:t>Garcés</w:t>
-      </w:r>
-      <w:proofErr w:type="spellEnd"/>
-      <w:r>
-        <w:t xml:space="preserve"> et al. 2018, deCastro-Arrazola et al. 2023)]. Previous studies have shown that isolated patches of habitat frequently have lower dung beetle diversity and abundance than areas of continuous habitat, as well as documented their presence in linear strips of habitat that resemble corridors (Gray et al. 2022). Past studies have also focused on how landscape structure alters the community compositions of dung </w:t>
-      </w:r>
-      <w:r>
-        <w:t>beetles (</w:t>
-      </w:r>
-      <w:r>
-        <w:t>Costa et al. 2017), yet large landscape scale experimental studies with carefully controlled and replicated treatments are non-existent for this model species.</w:t>
-      </w:r>
-    </w:p>
-    <w:p>
-      <w:pPr>
-        <w:pStyle w:val="006BodyText"/>
-      </w:pPr>
-      <w:r>
-        <w:t xml:space="preserve">Here, I aim to gain an understanding of how dung beetles, a group of insects well known for strong dispersal ability </w:t>
-      </w:r>
-      <w:proofErr w:type="gramStart"/>
-      <w:r>
-        <w:t>in order to</w:t>
-      </w:r>
-      <w:proofErr w:type="gramEnd"/>
-      <w:r>
-        <w:t xml:space="preserve"> compete for ephemeral resources (Hanski and </w:t>
-      </w:r>
-      <w:proofErr w:type="spellStart"/>
-      <w:r>
-        <w:t>Cambefort</w:t>
-      </w:r>
-      <w:proofErr w:type="spellEnd"/>
-      <w:r>
-        <w:t xml:space="preserve"> 1991), interact with corridors in their landscapes. I sampled dung beetle communities in experimental landscapes developed for the express purposes of comparing </w:t>
-      </w:r>
-      <w:r>
-        <w:lastRenderedPageBreak/>
-        <w:t>connected and isolated patches, as well as the effects of patch area to edge ratio and distance to edge (Tewksbury et al. 2002). To ask the questions: (1) How are species abundances of dung beetles distributed within isolated and connected patches and what are their relationships with assemblages in matrix habitat? (2) Does species richness vary when movement between patches is facilitated by movement corridors? (3) Are there shifts in species diversity/composition and what are the implications for ecosystem service functionality?</w:t>
+        <w:t xml:space="preserve"> 1991), interact with corridors in their landscapes. I sampled dung beetle communities in experimental landscapes developed for the express purposes of comparing connected and isolated patches, as well as the effects of patch area to edge ratio and distance to edge (Tewksbury et al. 2002). To ask the questions: (1) How are species abundances of dung beetles distributed within isolated and connected patches and what are their relationships with assemblages in matrix habitat? (2) Does species richness vary when movement between patches is facilitated by movement corridors? (3) Are there shifts in species diversity/composition and what are the implications for ecosystem service functionality?</w:t>
       </w:r>
     </w:p>
     <w:p>
@@ -7325,7 +7360,15 @@
         <w:pStyle w:val="006BodyText"/>
       </w:pPr>
       <w:r>
-        <w:t>All dung beetles were counted and identified to species using Nemes and Price (2015) and Edmonds (2023). Fifteen individuals of each species with adequate captures were dried to equilibrium and weighed for biomass measurements. Voucher specimens for each species will be deposited at the Florida State Collection of Arthropods upon completion of all analyses.</w:t>
+        <w:t xml:space="preserve">All dung beetles were counted and identified to species using </w:t>
+      </w:r>
+      <w:proofErr w:type="spellStart"/>
+      <w:r>
+        <w:t>Nemes</w:t>
+      </w:r>
+      <w:proofErr w:type="spellEnd"/>
+      <w:r>
+        <w:t xml:space="preserve"> and Price (2015) and Edmonds (2023). Fifteen individuals of each species with adequate captures were dried to equilibrium and weighed for biomass measurements. Voucher specimens for each species will be deposited at the Florida State Collection of Arthropods upon completion of all analyses.</w:t>
       </w:r>
     </w:p>
     <w:p>
@@ -7354,15 +7397,31 @@
         </w:rPr>
       </w:pPr>
       <w:r>
-        <w:t xml:space="preserve">Biodiversity between patch types was compared using Hill numbers, a set of indexes developed with the goal of providing a unifying context for the quantification of the many ways we measure biodiversity (Jost 2006). They are an alternative to more specialized metrics such as alpha, beta, and gamma diversities while being more standardized than other indexes such as </w:t>
+        <w:t>Biodiversity between patch types was compared using Hill numbers, a set of indexes developed with the goal of providing a unifying context for the quantification of the many ways we measure biodiversity (</w:t>
       </w:r>
       <w:proofErr w:type="spellStart"/>
       <w:r>
+        <w:t>Jost</w:t>
+      </w:r>
+      <w:proofErr w:type="spellEnd"/>
+      <w:r>
+        <w:t xml:space="preserve"> 2006). They are an alternative to more specialized metrics such as alpha, beta, and gamma diversities while being more standardized than other indexes such as </w:t>
+      </w:r>
+      <w:proofErr w:type="spellStart"/>
+      <w:r>
         <w:t>Renyi</w:t>
       </w:r>
       <w:proofErr w:type="spellEnd"/>
       <w:r>
-        <w:t xml:space="preserve"> or HCDT entropies, of which both groups of metrics are less intuitive for interpretation. Hill numbers are now the preferred metric for describing community dynamics for two reasons. First, they are extrapolated from the same equation, manipulating a single parameter (i.e., </w:t>
+        <w:t xml:space="preserve"> or </w:t>
+      </w:r>
+      <w:proofErr w:type="spellStart"/>
+      <w:r>
+        <w:t>HCDT</w:t>
+      </w:r>
+      <w:proofErr w:type="spellEnd"/>
+      <w:r>
+        <w:t xml:space="preserve"> entropies, of which both groups of metrics are less intuitive for interpretation. Hill numbers are now the preferred metric for describing community dynamics for two reasons. First, they are extrapolated from the same equation, manipulating a single parameter (i.e., </w:t>
       </w:r>
       <w:r>
         <w:rPr>
@@ -7462,15 +7521,31 @@
         <w:t>richness,</w:t>
       </w:r>
       <w:r>
-        <w:t xml:space="preserve"> I used generalized linear mixed models (i.e., GLMM) fitted to a </w:t>
+        <w:t xml:space="preserve"> I used generalized linear mixed models (i.e., </w:t>
       </w:r>
       <w:proofErr w:type="spellStart"/>
       <w:r>
+        <w:t>GLMM</w:t>
+      </w:r>
+      <w:proofErr w:type="spellEnd"/>
+      <w:r>
+        <w:t xml:space="preserve">) fitted to a </w:t>
+      </w:r>
+      <w:proofErr w:type="spellStart"/>
+      <w:r>
         <w:t>poisson</w:t>
       </w:r>
       <w:proofErr w:type="spellEnd"/>
       <w:r>
-        <w:t xml:space="preserve"> distribution (Bolker et al. 2009). Compared (1) the overall species richness and (2) the abundance of the top 6 most common species in each patch type. I included the identity of the sampling block as a </w:t>
+        <w:t xml:space="preserve"> distribution (</w:t>
+      </w:r>
+      <w:proofErr w:type="spellStart"/>
+      <w:r>
+        <w:t>Bolker</w:t>
+      </w:r>
+      <w:proofErr w:type="spellEnd"/>
+      <w:r>
+        <w:t xml:space="preserve"> et al. 2009). Compared (1) the overall species richness and (2) the abundance of the top 6 most common species in each patch type. I included the identity of the sampling block as a </w:t>
       </w:r>
       <w:r>
         <w:t>random effect</w:t>
@@ -7517,7 +7592,15 @@
       </w:r>
       <w:proofErr w:type="spellEnd"/>
       <w:r>
-        <w:t xml:space="preserve"> package (Hartig 2024).</w:t>
+        <w:t xml:space="preserve"> package (</w:t>
+      </w:r>
+      <w:proofErr w:type="spellStart"/>
+      <w:r>
+        <w:t>Hartig</w:t>
+      </w:r>
+      <w:proofErr w:type="spellEnd"/>
+      <w:r>
+        <w:t xml:space="preserve"> 2024).</w:t>
       </w:r>
     </w:p>
     <w:p>
@@ -8153,15 +8236,7 @@
         </w:rPr>
       </w:pPr>
       <w:r>
-        <w:t xml:space="preserve">Species specific differences are apparent but do not follow any </w:t>
-      </w:r>
-      <w:proofErr w:type="gramStart"/>
-      <w:r>
-        <w:t>particular trend</w:t>
-      </w:r>
-      <w:proofErr w:type="gramEnd"/>
-      <w:r>
-        <w:t xml:space="preserve">. </w:t>
+        <w:t xml:space="preserve">Species specific differences are apparent but do not follow any particular trend. </w:t>
       </w:r>
       <w:proofErr w:type="spellStart"/>
       <w:r>
@@ -8215,7 +8290,15 @@
         <w:t>specificity (</w:t>
       </w:r>
       <w:r>
-        <w:t xml:space="preserve">Roslin and Koivunen 2001), so it is not unexpected that they might show a preference towards either forested matrix or open patches. I did not detect that any species was more positively associated with open patches despite expectations that some species </w:t>
+        <w:t xml:space="preserve">Roslin and </w:t>
+      </w:r>
+      <w:proofErr w:type="spellStart"/>
+      <w:r>
+        <w:t>Koivunen</w:t>
+      </w:r>
+      <w:proofErr w:type="spellEnd"/>
+      <w:r>
+        <w:t xml:space="preserve"> 2001), so it is not unexpected that they might show a preference towards either forested matrix or open patches. I did not detect that any species was more positively associated with open patches despite expectations that some species </w:t>
       </w:r>
       <w:r>
         <w:t>(e.g.</w:t>
@@ -8271,7 +8354,15 @@
       </w:r>
       <w:proofErr w:type="spellEnd"/>
       <w:r>
-        <w:t>) would prefer open habitat (Nealis 1977, Conover et al. 2019). Altogether this could be another sign pointing towards matrix acting as a source population, and since open habitat was much less dominant in my experimental system beetles could be moving into patches from habitat edge.</w:t>
+        <w:t>) would prefer open habitat (</w:t>
+      </w:r>
+      <w:proofErr w:type="spellStart"/>
+      <w:r>
+        <w:t>Nealis</w:t>
+      </w:r>
+      <w:proofErr w:type="spellEnd"/>
+      <w:r>
+        <w:t xml:space="preserve"> 1977, Conover et al. 2019). Altogether this could be another sign pointing towards matrix acting as a source population, and since open habitat was much less dominant in my experimental system beetles could be moving into patches from habitat edge.</w:t>
       </w:r>
     </w:p>
     <w:p>
@@ -8308,15 +8399,15 @@
         <w:t>dominate (</w:t>
       </w:r>
       <w:r>
-        <w:t xml:space="preserve">Roslin and Koivunen 2001). Many studies in the tropics have found patterns of habitat preference between open fields and continuous forest </w:t>
-      </w:r>
-      <w:proofErr w:type="gramStart"/>
-      <w:r>
-        <w:t>similar to</w:t>
-      </w:r>
-      <w:proofErr w:type="gramEnd"/>
-      <w:r>
-        <w:t xml:space="preserve"> what I did in this </w:t>
+        <w:t xml:space="preserve">Roslin and </w:t>
+      </w:r>
+      <w:proofErr w:type="spellStart"/>
+      <w:r>
+        <w:t>Koivunen</w:t>
+      </w:r>
+      <w:proofErr w:type="spellEnd"/>
+      <w:r>
+        <w:t xml:space="preserve"> 2001). Many studies in the tropics have found patterns of habitat preference between open fields and continuous forest similar to what I did in this </w:t>
       </w:r>
       <w:r>
         <w:t>study (</w:t>
@@ -8339,15 +8430,15 @@
         <w:t>southeastern</w:t>
       </w:r>
       <w:r>
-        <w:t xml:space="preserve"> United States I did recover assemblages </w:t>
-      </w:r>
-      <w:proofErr w:type="gramStart"/>
-      <w:r>
-        <w:t>similar to</w:t>
-      </w:r>
-      <w:proofErr w:type="gramEnd"/>
-      <w:r>
-        <w:t xml:space="preserve"> other work (Nealis </w:t>
+        <w:t xml:space="preserve"> United States I did recover assemblages similar to other work (</w:t>
+      </w:r>
+      <w:proofErr w:type="spellStart"/>
+      <w:r>
+        <w:t>Nealis</w:t>
+      </w:r>
+      <w:proofErr w:type="spellEnd"/>
+      <w:r>
+        <w:t xml:space="preserve"> </w:t>
       </w:r>
       <w:r>
         <w:lastRenderedPageBreak/>
@@ -8385,7 +8476,15 @@
         <w:t>two-month</w:t>
       </w:r>
       <w:r>
-        <w:t xml:space="preserve"> period in the summer of 2024, sufficient data was collected but due to a lack of available resources temporal patterns were obscured due to inconsistent sampling periods. This is highly important since dung beetles exhibit consistent patterns of seasonality (Davis 1966, Conover et al. 2019). Another potential avenue for improvement is lowering the grain size of sampling and changing trap placement to better understand the effects of edge proximity and connectivity. I also used one of the best bait types for collecting dung beetles in pig dung (Marsh et al. 2013), but a mix of differently sourced baits may have been more optimal as more diverse baits attract more diverse species (Frank et al. 2017, 2018, Giménez Gómez et al. 2021).</w:t>
+        <w:t xml:space="preserve"> period in the summer of 2024, sufficient data was collected but due to a lack of available resources temporal patterns were obscured due to inconsistent sampling periods. This is highly important since dung beetles exhibit consistent patterns of seasonality (Davis 1966, Conover et al. 2019). Another potential avenue for improvement is lowering the grain size of sampling and changing trap placement to better understand the effects of edge proximity and connectivity. I also used one of the best bait types for collecting dung beetles in pig dung (Marsh et al. 2013), but a mix of differently sourced baits may have been more optimal as more diverse baits attract more diverse species (Frank et al. 2017, 2018, </w:t>
+      </w:r>
+      <w:proofErr w:type="spellStart"/>
+      <w:r>
+        <w:t>Giménez</w:t>
+      </w:r>
+      <w:proofErr w:type="spellEnd"/>
+      <w:r>
+        <w:t xml:space="preserve"> Gómez et al. 2021).</w:t>
       </w:r>
     </w:p>
     <w:p>
@@ -11886,6 +11985,7 @@
                                     </w:rPr>
                                     <w:t xml:space="preserve"> </w:t>
                                   </w:r>
+                                  <w:proofErr w:type="spellStart"/>
                                   <w:r>
                                     <w:rPr>
                                       <w:i/>
@@ -11894,6 +11994,7 @@
                                     </w:rPr>
                                     <w:t>minutus</w:t>
                                   </w:r>
+                                  <w:proofErr w:type="spellEnd"/>
                                 </w:p>
                               </w:tc>
                               <w:tc>
@@ -12787,7 +12888,7 @@
                 <v:stroke joinstyle="miter"/>
                 <v:path gradientshapeok="t" o:connecttype="rect"/>
               </v:shapetype>
-              <v:shape id="Textbox 11" o:spid="_x0000_s1026" type="#_x0000_t202" style="position:absolute;margin-left:75.85pt;margin-top:1.05pt;width:470.95pt;height:232.1pt;z-index:251670528;visibility:visible;mso-wrap-style:square;mso-wrap-distance-left:0;mso-wrap-distance-top:0;mso-wrap-distance-right:0;mso-wrap-distance-bottom:0;mso-position-horizontal:absolute;mso-position-horizontal-relative:page;mso-position-vertical:absolute;mso-position-vertical-relative:text;v-text-anchor:top" o:gfxdata="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" filled="f" stroked="f">
+              <v:shape id="Textbox 11" o:spid="_x0000_s1026" type="#_x0000_t202" style="position:absolute;margin-left:75.85pt;margin-top:1.05pt;width:470.95pt;height:232.1pt;z-index:251670528;visibility:visible;mso-wrap-style:square;mso-wrap-distance-left:0;mso-wrap-distance-top:0;mso-wrap-distance-right:0;mso-wrap-distance-bottom:0;mso-position-horizontal:absolute;mso-position-horizontal-relative:page;mso-position-vertical:absolute;mso-position-vertical-relative:text;v-text-anchor:top" o:gfxdata="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" filled="f" stroked="f">
                 <v:textbox inset="0,0,0,0">
                   <w:txbxContent>
                     <w:tbl>
@@ -14519,6 +14620,7 @@
                               </w:rPr>
                               <w:t xml:space="preserve"> </w:t>
                             </w:r>
+                            <w:proofErr w:type="spellStart"/>
                             <w:r>
                               <w:rPr>
                                 <w:i/>
@@ -14527,6 +14629,7 @@
                               </w:rPr>
                               <w:t>minutus</w:t>
                             </w:r>
+                            <w:proofErr w:type="spellEnd"/>
                           </w:p>
                         </w:tc>
                         <w:tc>
@@ -15615,6 +15718,26 @@
     </w:p>
     <w:p>
       <w:pPr>
+        <w:tabs>
+          <w:tab w:val="left" w:pos="5595"/>
+        </w:tabs>
+        <w:rPr>
+          <w:rFonts w:cs="Arial"/>
+        </w:rPr>
+      </w:pPr>
+    </w:p>
+    <w:p>
+      <w:pPr>
+        <w:tabs>
+          <w:tab w:val="left" w:pos="5595"/>
+        </w:tabs>
+        <w:rPr>
+          <w:rFonts w:cs="Arial"/>
+        </w:rPr>
+      </w:pPr>
+    </w:p>
+    <w:p>
+      <w:pPr>
         <w:pStyle w:val="013TableCaption"/>
       </w:pPr>
       <w:bookmarkStart w:id="43" w:name="_Toc203399556"/>
@@ -16358,7 +16481,6 @@
       </w:pPr>
       <w:bookmarkStart w:id="44" w:name="_Toc203399557"/>
       <w:r>
-        <w:lastRenderedPageBreak/>
         <w:t>Table</w:t>
       </w:r>
       <w:r>
@@ -19894,9 +20016,11 @@
         </w:rPr>
         <w:t xml:space="preserve"> </w:t>
       </w:r>
+      <w:proofErr w:type="spellStart"/>
       <w:r>
         <w:t>AOV</w:t>
       </w:r>
+      <w:proofErr w:type="spellEnd"/>
       <w:r>
         <w:rPr>
           <w:spacing w:val="-5"/>
@@ -31417,6 +31541,7 @@
       </w:r>
       <w:bookmarkEnd w:id="50"/>
     </w:p>
+    <w:p/>
     <w:p>
       <w:pPr>
         <w:pStyle w:val="006BodyText"/>
@@ -31647,7 +31772,15 @@
       </w:r>
       <w:proofErr w:type="spellEnd"/>
       <w:r>
-        <w:t xml:space="preserve">, B. Bolker, and S. Walker. 2015. </w:t>
+        <w:t xml:space="preserve">, B. </w:t>
+      </w:r>
+      <w:proofErr w:type="spellStart"/>
+      <w:r>
+        <w:t>Bolker</w:t>
+      </w:r>
+      <w:proofErr w:type="spellEnd"/>
+      <w:r>
+        <w:t xml:space="preserve">, and S. Walker. 2015. </w:t>
       </w:r>
       <w:hyperlink r:id="rId28">
         <w:r>
@@ -31665,11 +31798,16 @@
       <w:pPr>
         <w:pStyle w:val="018ReferenceHanging"/>
       </w:pPr>
-      <w:r>
-        <w:t xml:space="preserve">Bolker, B. M., M. E. Brooks, C. J. Clark, S. W. </w:t>
-      </w:r>
       <w:proofErr w:type="spellStart"/>
       <w:r>
+        <w:t>Bolker</w:t>
+      </w:r>
+      <w:proofErr w:type="spellEnd"/>
+      <w:r>
+        <w:t xml:space="preserve">, B. M., M. E. Brooks, C. J. Clark, S. W. </w:t>
+      </w:r>
+      <w:proofErr w:type="spellStart"/>
+      <w:r>
         <w:t>Geange</w:t>
       </w:r>
       <w:proofErr w:type="spellEnd"/>
@@ -31755,7 +31893,15 @@
         <w:pStyle w:val="018ReferenceHanging"/>
       </w:pPr>
       <w:r>
-        <w:t xml:space="preserve">Chao, A., N. J. Gotelli, T. C. Hsieh, E. L. Sander, K. H. Ma, R. K. Colwell, and A. M. Ellison. 2014. </w:t>
+        <w:t xml:space="preserve">Chao, A., N. J. </w:t>
+      </w:r>
+      <w:proofErr w:type="spellStart"/>
+      <w:r>
+        <w:t>Gotelli</w:t>
+      </w:r>
+      <w:proofErr w:type="spellEnd"/>
+      <w:r>
+        <w:t xml:space="preserve">, T. C. Hsieh, E. L. Sander, K. H. Ma, R. K. Colwell, and A. M. Ellison. 2014. </w:t>
       </w:r>
       <w:hyperlink r:id="rId32">
         <w:r>
@@ -31829,7 +31975,39 @@
         <w:pStyle w:val="018ReferenceHanging"/>
       </w:pPr>
       <w:r>
-        <w:t xml:space="preserve">Collins, C. D., C. Banks-Leite, L. A. Brudvig, B. L. Foster, W. M. Cook, E. I. Damschen, A. Andrade, M. Austin, J. L. Camargo, D. A. Driscoll, R. D. Holt, W. F. Laurance, A. O. Nicholls, and J. L. Orrock. 2017. </w:t>
+        <w:t>Collins, C. D., C. Banks-</w:t>
+      </w:r>
+      <w:proofErr w:type="spellStart"/>
+      <w:r>
+        <w:t>Leite</w:t>
+      </w:r>
+      <w:proofErr w:type="spellEnd"/>
+      <w:r>
+        <w:t xml:space="preserve">, L. A. </w:t>
+      </w:r>
+      <w:proofErr w:type="spellStart"/>
+      <w:r>
+        <w:t>Brudvig</w:t>
+      </w:r>
+      <w:proofErr w:type="spellEnd"/>
+      <w:r>
+        <w:t xml:space="preserve">, B. L. Foster, W. M. Cook, E. I. </w:t>
+      </w:r>
+      <w:proofErr w:type="spellStart"/>
+      <w:r>
+        <w:t>Damschen</w:t>
+      </w:r>
+      <w:proofErr w:type="spellEnd"/>
+      <w:r>
+        <w:t xml:space="preserve">, A. Andrade, M. Austin, J. L. Camargo, D. A. Driscoll, R. D. Holt, W. F. Laurance, A. O. Nicholls, and J. L. </w:t>
+      </w:r>
+      <w:proofErr w:type="spellStart"/>
+      <w:r>
+        <w:t>Orrock</w:t>
+      </w:r>
+      <w:proofErr w:type="spellEnd"/>
+      <w:r>
+        <w:t xml:space="preserve">. 2017. </w:t>
       </w:r>
       <w:hyperlink r:id="rId36">
         <w:r>
@@ -31909,10 +32087,18 @@
       </w:pPr>
       <w:r>
         <w:lastRenderedPageBreak/>
-        <w:t xml:space="preserve">Costa, C., V. H. F. Oliveira, R. Maciel, W. </w:t>
+        <w:t xml:space="preserve">Costa, C., V. H. F. Oliveira, R. </w:t>
       </w:r>
       <w:proofErr w:type="spellStart"/>
       <w:r>
+        <w:t>Maciel</w:t>
+      </w:r>
+      <w:proofErr w:type="spellEnd"/>
+      <w:r>
+        <w:t xml:space="preserve">, W. </w:t>
+      </w:r>
+      <w:proofErr w:type="spellStart"/>
+      <w:r>
         <w:t>Beiroz</w:t>
       </w:r>
       <w:proofErr w:type="spellEnd"/>
@@ -31925,7 +32111,15 @@
       </w:r>
       <w:proofErr w:type="spellEnd"/>
       <w:r>
-        <w:t xml:space="preserve">, and J. Louzada. 2017. </w:t>
+        <w:t xml:space="preserve">, and J. </w:t>
+      </w:r>
+      <w:proofErr w:type="spellStart"/>
+      <w:r>
+        <w:t>Louzada</w:t>
+      </w:r>
+      <w:proofErr w:type="spellEnd"/>
+      <w:r>
+        <w:t xml:space="preserve">. 2017. </w:t>
       </w:r>
       <w:hyperlink r:id="rId39">
         <w:r>
@@ -31970,7 +32164,19 @@
           <w:rPr>
             <w:rStyle w:val="Hyperlink"/>
           </w:rPr>
-          <w:t>Divergent effects of tropical forest fragmentation and conversion on</w:t>
+          <w:t xml:space="preserve">Divergent effects of tropical forest fragmentation </w:t>
+        </w:r>
+        <w:r>
+          <w:rPr>
+            <w:rStyle w:val="Hyperlink"/>
+          </w:rPr>
+          <w:t>a</w:t>
+        </w:r>
+        <w:r>
+          <w:rPr>
+            <w:rStyle w:val="Hyperlink"/>
+          </w:rPr>
+          <w:t>nd conversion on</w:t>
         </w:r>
       </w:hyperlink>
       <w:r>
@@ -31998,7 +32204,23 @@
       </w:r>
       <w:proofErr w:type="spellEnd"/>
       <w:r>
-        <w:t xml:space="preserve">, M. P., M. C. Alvarez Bohle, M. G. Ibarra Polesel, E. A. Porcel, and J. L. Fontana. 2015. </w:t>
+        <w:t xml:space="preserve">, M. P., M. C. Alvarez Bohle, M. G. Ibarra </w:t>
+      </w:r>
+      <w:proofErr w:type="spellStart"/>
+      <w:r>
+        <w:t>Polesel</w:t>
+      </w:r>
+      <w:proofErr w:type="spellEnd"/>
+      <w:r>
+        <w:t xml:space="preserve">, E. A. </w:t>
+      </w:r>
+      <w:proofErr w:type="spellStart"/>
+      <w:r>
+        <w:t>Porcel</w:t>
+      </w:r>
+      <w:proofErr w:type="spellEnd"/>
+      <w:r>
+        <w:t xml:space="preserve">, and J. L. Fontana. 2015. </w:t>
       </w:r>
       <w:hyperlink r:id="rId43">
         <w:r>
@@ -32041,10 +32263,55 @@
       <w:pPr>
         <w:pStyle w:val="018ReferenceHanging"/>
       </w:pPr>
+      <w:proofErr w:type="spellStart"/>
+      <w:r>
+        <w:t>Damschen</w:t>
+      </w:r>
+      <w:proofErr w:type="spellEnd"/>
+      <w:r>
+        <w:t xml:space="preserve">, E. I., Baker, D. V., </w:t>
+      </w:r>
+      <w:proofErr w:type="spellStart"/>
+      <w:r>
+        <w:t>Bohrer</w:t>
+      </w:r>
+      <w:proofErr w:type="spellEnd"/>
+      <w:r>
+        <w:t xml:space="preserve">, G., Nathan, R., </w:t>
+      </w:r>
+      <w:proofErr w:type="spellStart"/>
+      <w:r>
+        <w:t>Orrock</w:t>
+      </w:r>
+      <w:proofErr w:type="spellEnd"/>
+      <w:r>
+        <w:t xml:space="preserve">, J. L., Turner, J. R., </w:t>
+      </w:r>
+      <w:proofErr w:type="spellStart"/>
+      <w:r>
+        <w:t>Brudvig</w:t>
+      </w:r>
+      <w:proofErr w:type="spellEnd"/>
+      <w:r>
+        <w:t xml:space="preserve">, L. A., Haddad, N. M., Levey, D. J., &amp; Tewksbury, J. J. (2014). How fragmentation and corridors affect wind dynamics and seed dispersal in open habitats. Proceedings of the National Academy of Sciences, 111(9), 3484–3489. </w:t>
+      </w:r>
+      <w:hyperlink r:id="rId45" w:history="1">
+        <w:r>
+          <w:rPr>
+            <w:rStyle w:val="Hyperlink"/>
+          </w:rPr>
+          <w:t>https://doi.org/10.1073/pnas.1308968111</w:t>
+        </w:r>
+      </w:hyperlink>
+    </w:p>
+    <w:p>
+      <w:pPr>
+        <w:pStyle w:val="018ReferenceHanging"/>
+      </w:pPr>
       <w:r>
         <w:t xml:space="preserve">Davis, L. V. 1966. </w:t>
       </w:r>
-      <w:hyperlink r:id="rId45">
+      <w:hyperlink r:id="rId46">
         <w:r>
           <w:rPr>
             <w:rStyle w:val="Hyperlink"/>
@@ -32068,7 +32335,7 @@
       <w:r>
         <w:t xml:space="preserve">, D. M., and R. D. Holt. 2000. </w:t>
       </w:r>
-      <w:hyperlink r:id="rId46">
+      <w:hyperlink r:id="rId47">
         <w:r>
           <w:rPr>
             <w:rStyle w:val="Hyperlink"/>
@@ -32083,10 +32350,18 @@
         <w:t xml:space="preserve"> </w:t>
       </w:r>
       <w:r>
-        <w:t xml:space="preserve">deCastro-Arrazola, I., N. R. Andrew, M. P. Berg, A. </w:t>
+        <w:t>deCastro-</w:t>
       </w:r>
       <w:proofErr w:type="spellStart"/>
       <w:r>
+        <w:t>Arrazola</w:t>
+      </w:r>
+      <w:proofErr w:type="spellEnd"/>
+      <w:r>
+        <w:t xml:space="preserve">, I., N. R. Andrew, M. P. Berg, A. </w:t>
+      </w:r>
+      <w:proofErr w:type="spellStart"/>
+      <w:r>
         <w:t>Curtsdotter</w:t>
       </w:r>
       <w:proofErr w:type="spellEnd"/>
@@ -32107,145 +32382,48 @@
         <w:pStyle w:val="018ReferenceHanging"/>
       </w:pPr>
       <w:r>
-        <w:t xml:space="preserve">Menéndez, M. Moretti, B. Nervo, E. S. Nichols, F. Sánchez-Piñero, A. M. C. Santos, K. S. Sheldon, E. M. Slade, and J. </w:t>
-      </w:r>
-      <w:proofErr w:type="spellStart"/>
-      <w:r>
-        <w:t>Hortal</w:t>
-      </w:r>
-      <w:proofErr w:type="spellEnd"/>
-      <w:r>
-        <w:t xml:space="preserve">. 2023. </w:t>
-      </w:r>
-      <w:hyperlink r:id="rId47">
-        <w:r>
-          <w:rPr>
-            <w:rStyle w:val="Hyperlink"/>
-          </w:rPr>
-          <w:t>A trait-based framework for dung beetle functional ecology.</w:t>
+        <w:t xml:space="preserve">Edmonds, W. D. 2023. </w:t>
+      </w:r>
+      <w:hyperlink r:id="rId48">
+        <w:r>
+          <w:rPr>
+            <w:rStyle w:val="Hyperlink"/>
+          </w:rPr>
+          <w:t xml:space="preserve">Taxonomic review of the North American dung beetle genus </w:t>
+        </w:r>
+        <w:proofErr w:type="spellStart"/>
+        <w:r>
+          <w:rPr>
+            <w:rStyle w:val="Hyperlink"/>
+          </w:rPr>
+          <w:t>Melanocanthon</w:t>
+        </w:r>
+        <w:proofErr w:type="spellEnd"/>
+        <w:r>
+          <w:rPr>
+            <w:rStyle w:val="Hyperlink"/>
+          </w:rPr>
+          <w:t xml:space="preserve"> </w:t>
+        </w:r>
+        <w:proofErr w:type="spellStart"/>
+        <w:r>
+          <w:rPr>
+            <w:rStyle w:val="Hyperlink"/>
+          </w:rPr>
+          <w:t>Halffter</w:t>
+        </w:r>
+        <w:proofErr w:type="spellEnd"/>
+        <w:r>
+          <w:rPr>
+            <w:rStyle w:val="Hyperlink"/>
+          </w:rPr>
+          <w:t>,</w:t>
         </w:r>
       </w:hyperlink>
       <w:r>
-        <w:t xml:space="preserve"> Journal of Animal Ecology 92:44–65. Díaz, S., J. </w:t>
-      </w:r>
-      <w:proofErr w:type="spellStart"/>
-      <w:r>
-        <w:t>Settele</w:t>
-      </w:r>
-      <w:proofErr w:type="spellEnd"/>
-      <w:r>
-        <w:t xml:space="preserve">, E. S. </w:t>
-      </w:r>
-      <w:proofErr w:type="spellStart"/>
-      <w:r>
-        <w:t>Brondízio</w:t>
-      </w:r>
-      <w:proofErr w:type="spellEnd"/>
-      <w:r>
-        <w:t>, H. T. Ngo, J. Agard, A. Arneth, P. Balvanera, K. A. Brauman, S.</w:t>
-      </w:r>
-    </w:p>
-    <w:p>
-      <w:pPr>
-        <w:pStyle w:val="018ReferenceHanging"/>
-      </w:pPr>
-      <w:r>
-        <w:t xml:space="preserve">H. M. Butchart, K. M. A. Chan, L. A. Garibaldi, K. </w:t>
-      </w:r>
-      <w:proofErr w:type="spellStart"/>
-      <w:r>
-        <w:t>Ichii</w:t>
-      </w:r>
-      <w:proofErr w:type="spellEnd"/>
-      <w:r>
-        <w:t xml:space="preserve">, J. Liu, S. M. Subramanian, G. F. Midgley, P. </w:t>
-      </w:r>
-      <w:proofErr w:type="spellStart"/>
-      <w:r>
-        <w:t>Miloslavich</w:t>
-      </w:r>
-      <w:proofErr w:type="spellEnd"/>
-      <w:r>
-        <w:t xml:space="preserve">, Z. Molnár, D. Obura, A. Pfaff, S. Polasky, A. Purvis, J. Razzaque, B. Reyers, R. R. Chowdhury, Y.-J. Shin, I. </w:t>
-      </w:r>
-      <w:proofErr w:type="spellStart"/>
-      <w:r>
-        <w:t>Visseren-Hamakers</w:t>
-      </w:r>
-      <w:proofErr w:type="spellEnd"/>
-      <w:r>
-        <w:t xml:space="preserve">, K. J. Willis, and C. N. Zayas. 2019. </w:t>
-      </w:r>
-      <w:hyperlink r:id="rId48">
-        <w:r>
-          <w:rPr>
-            <w:rStyle w:val="Hyperlink"/>
-          </w:rPr>
-          <w:t>Pervasive human-driven</w:t>
-        </w:r>
-      </w:hyperlink>
-      <w:r>
         <w:t xml:space="preserve"> </w:t>
       </w:r>
       <w:hyperlink r:id="rId49">
-        <w:r>
-          <w:rPr>
-            <w:rStyle w:val="Hyperlink"/>
-          </w:rPr>
-          <w:t>decline of life on Earth points to the need for transformative change.</w:t>
-        </w:r>
-      </w:hyperlink>
-      <w:r>
-        <w:t xml:space="preserve"> Science 366:eaax3100.</w:t>
-      </w:r>
-    </w:p>
-    <w:p>
-      <w:pPr>
-        <w:pStyle w:val="018ReferenceHanging"/>
-      </w:pPr>
-      <w:r>
-        <w:t xml:space="preserve">Edmonds, W. D. 2023. </w:t>
-      </w:r>
-      <w:hyperlink r:id="rId50">
-        <w:r>
-          <w:rPr>
-            <w:rStyle w:val="Hyperlink"/>
-          </w:rPr>
-          <w:t xml:space="preserve">Taxonomic review of the North American dung beetle genus </w:t>
-        </w:r>
-        <w:proofErr w:type="spellStart"/>
-        <w:r>
-          <w:rPr>
-            <w:rStyle w:val="Hyperlink"/>
-          </w:rPr>
-          <w:t>Melanocanthon</w:t>
-        </w:r>
-        <w:proofErr w:type="spellEnd"/>
-        <w:r>
-          <w:rPr>
-            <w:rStyle w:val="Hyperlink"/>
-          </w:rPr>
-          <w:t xml:space="preserve"> </w:t>
-        </w:r>
-        <w:proofErr w:type="spellStart"/>
-        <w:r>
-          <w:rPr>
-            <w:rStyle w:val="Hyperlink"/>
-          </w:rPr>
-          <w:t>Halffter</w:t>
-        </w:r>
-        <w:proofErr w:type="spellEnd"/>
-        <w:r>
-          <w:rPr>
-            <w:rStyle w:val="Hyperlink"/>
-          </w:rPr>
-          <w:t>,</w:t>
-        </w:r>
-      </w:hyperlink>
-      <w:r>
-        <w:t xml:space="preserve"> </w:t>
-      </w:r>
-      <w:hyperlink r:id="rId51">
         <w:r>
           <w:rPr>
             <w:rStyle w:val="Hyperlink"/>
@@ -32305,19 +32483,54 @@
       <w:pPr>
         <w:pStyle w:val="018ReferenceHanging"/>
       </w:pPr>
-      <w:r>
-        <w:t xml:space="preserve">Fahrig, L. 2003. </w:t>
+      <w:proofErr w:type="spellStart"/>
+      <w:r>
+        <w:t>Fahrig</w:t>
+      </w:r>
+      <w:proofErr w:type="spellEnd"/>
+      <w:r>
+        <w:t xml:space="preserve">, L. 2003. </w:t>
+      </w:r>
+      <w:hyperlink r:id="rId50">
+        <w:r>
+          <w:rPr>
+            <w:rStyle w:val="Hyperlink"/>
+          </w:rPr>
+          <w:t>Effects of habitat fragmentation on biodiversity.</w:t>
+        </w:r>
+      </w:hyperlink>
+      <w:r>
+        <w:t xml:space="preserve"> Annual Review of Ecology, Evolution, and Systematics 34:487–515.</w:t>
+      </w:r>
+    </w:p>
+    <w:p>
+      <w:pPr>
+        <w:pStyle w:val="018ReferenceHanging"/>
+      </w:pPr>
+      <w:r>
+        <w:t xml:space="preserve">Fincher, G. T. 1975. </w:t>
+      </w:r>
+      <w:hyperlink r:id="rId51">
+        <w:r>
+          <w:rPr>
+            <w:rStyle w:val="Hyperlink"/>
+          </w:rPr>
+          <w:t>Effects of dung beetle activity on the number of nematode parasites acquired by grazing</w:t>
+        </w:r>
+      </w:hyperlink>
+      <w:r>
+        <w:t xml:space="preserve"> </w:t>
       </w:r>
       <w:hyperlink r:id="rId52">
         <w:r>
           <w:rPr>
             <w:rStyle w:val="Hyperlink"/>
           </w:rPr>
-          <w:t>Effects of habitat fragmentation on biodiversity.</w:t>
+          <w:t>cattle.</w:t>
         </w:r>
       </w:hyperlink>
       <w:r>
-        <w:t xml:space="preserve"> Annual Review of Ecology, Evolution, and Systematics 34:487–515.</w:t>
+        <w:t xml:space="preserve"> The Journal of Parasitology 61:759.</w:t>
       </w:r>
     </w:p>
     <w:p>
@@ -32325,14 +32538,22 @@
         <w:pStyle w:val="018ReferenceHanging"/>
       </w:pPr>
       <w:r>
-        <w:t xml:space="preserve">Fincher, G. T. 1975. </w:t>
+        <w:t xml:space="preserve">Fletcher Jr., R. J., T. A. H. Smith, N. </w:t>
+      </w:r>
+      <w:proofErr w:type="spellStart"/>
+      <w:r>
+        <w:t>Kortessis</w:t>
+      </w:r>
+      <w:proofErr w:type="spellEnd"/>
+      <w:r>
+        <w:t xml:space="preserve">, E. M. Bruna, and R. D. Holt. 2023. </w:t>
       </w:r>
       <w:hyperlink r:id="rId53">
         <w:r>
           <w:rPr>
             <w:rStyle w:val="Hyperlink"/>
           </w:rPr>
-          <w:t>Effects of dung beetle activity on the number of nematode parasites acquired by grazing</w:t>
+          <w:t>Landscape experiments</w:t>
         </w:r>
       </w:hyperlink>
       <w:r>
@@ -32343,11 +32564,19 @@
           <w:rPr>
             <w:rStyle w:val="Hyperlink"/>
           </w:rPr>
-          <w:t>cattle.</w:t>
+          <w:t>unlock relationships among habitat loss, fragmentation, and patch-size effects</w:t>
         </w:r>
       </w:hyperlink>
       <w:r>
-        <w:t xml:space="preserve"> The Journal of Parasitology 61:759.</w:t>
+        <w:t xml:space="preserve">. Ecology </w:t>
+      </w:r>
+      <w:proofErr w:type="gramStart"/>
+      <w:r>
+        <w:t>104:e</w:t>
+      </w:r>
+      <w:proofErr w:type="gramEnd"/>
+      <w:r>
+        <w:t>4037.</w:t>
       </w:r>
     </w:p>
     <w:p>
@@ -32355,499 +32584,649 @@
         <w:pStyle w:val="018ReferenceHanging"/>
       </w:pPr>
       <w:r>
-        <w:t xml:space="preserve">Fletcher Jr., R. J., T. A. H. Smith, N. </w:t>
+        <w:t xml:space="preserve">Fletcher, R. J., R. K. </w:t>
       </w:r>
       <w:proofErr w:type="spellStart"/>
       <w:r>
-        <w:t>Kortessis</w:t>
+        <w:t>Didham</w:t>
       </w:r>
       <w:proofErr w:type="spellEnd"/>
       <w:r>
-        <w:t xml:space="preserve">, E. M. Bruna, and R. D. Holt. 2023. </w:t>
+        <w:t>, C. Banks-</w:t>
+      </w:r>
+      <w:proofErr w:type="spellStart"/>
+      <w:r>
+        <w:t>Leite</w:t>
+      </w:r>
+      <w:proofErr w:type="spellEnd"/>
+      <w:r>
+        <w:t xml:space="preserve">, J. Barlow, R. M. Ewers, J. </w:t>
+      </w:r>
+      <w:proofErr w:type="spellStart"/>
+      <w:r>
+        <w:t>Rosindell</w:t>
+      </w:r>
+      <w:proofErr w:type="spellEnd"/>
+      <w:r>
+        <w:t>, R. D. Holt, A. Gonzalez,</w:t>
+      </w:r>
+      <w:r>
+        <w:t xml:space="preserve"> </w:t>
+      </w:r>
+      <w:r>
+        <w:t xml:space="preserve">R. </w:t>
+      </w:r>
+      <w:proofErr w:type="spellStart"/>
+      <w:r>
+        <w:t>Pardini</w:t>
+      </w:r>
+      <w:proofErr w:type="spellEnd"/>
+      <w:r>
+        <w:t xml:space="preserve">, E. I. </w:t>
+      </w:r>
+      <w:proofErr w:type="spellStart"/>
+      <w:r>
+        <w:t>Damschen</w:t>
+      </w:r>
+      <w:proofErr w:type="spellEnd"/>
+      <w:r>
+        <w:t xml:space="preserve">, F. P. L. Melo, L. </w:t>
+      </w:r>
+      <w:proofErr w:type="spellStart"/>
+      <w:r>
+        <w:t>Ries</w:t>
+      </w:r>
+      <w:proofErr w:type="spellEnd"/>
+      <w:r>
+        <w:t xml:space="preserve">, J. A. </w:t>
+      </w:r>
+      <w:proofErr w:type="spellStart"/>
+      <w:r>
+        <w:t>Prevedello</w:t>
+      </w:r>
+      <w:proofErr w:type="spellEnd"/>
+      <w:r>
+        <w:t xml:space="preserve">, T. </w:t>
+      </w:r>
+      <w:proofErr w:type="spellStart"/>
+      <w:r>
+        <w:t>Tscharntke</w:t>
+      </w:r>
+      <w:proofErr w:type="spellEnd"/>
+      <w:r>
+        <w:t xml:space="preserve">, W. F. Laurance, T. Lovejoy, and N. M. Haddad. 2018. </w:t>
       </w:r>
       <w:hyperlink r:id="rId55">
         <w:r>
           <w:rPr>
             <w:rStyle w:val="Hyperlink"/>
           </w:rPr>
-          <w:t>Landscape experiments</w:t>
+          <w:t>Is habitat fragmentation good for biodiversity?</w:t>
         </w:r>
       </w:hyperlink>
       <w:r>
+        <w:t xml:space="preserve"> Biological Conservation 226:9–15.</w:t>
+      </w:r>
+    </w:p>
+    <w:p>
+      <w:pPr>
+        <w:pStyle w:val="018ReferenceHanging"/>
+      </w:pPr>
+      <w:r>
+        <w:t xml:space="preserve">Forman, R. T. T. 1995. </w:t>
+      </w:r>
+      <w:hyperlink r:id="rId56">
+        <w:r>
+          <w:rPr>
+            <w:rStyle w:val="Hyperlink"/>
+          </w:rPr>
+          <w:t>Some general principles of landscape and regional ecology.</w:t>
+        </w:r>
+      </w:hyperlink>
+      <w:r>
+        <w:t xml:space="preserve"> Landscape Ecology 10:133–142.</w:t>
+      </w:r>
+    </w:p>
+    <w:p>
+      <w:pPr>
+        <w:pStyle w:val="018ReferenceHanging"/>
+      </w:pPr>
+      <w:r>
+        <w:lastRenderedPageBreak/>
+        <w:t xml:space="preserve">Frank, K., A. </w:t>
+      </w:r>
+      <w:proofErr w:type="spellStart"/>
+      <w:r>
+        <w:t>Brückner</w:t>
+      </w:r>
+      <w:proofErr w:type="spellEnd"/>
+      <w:r>
+        <w:t xml:space="preserve">, N. </w:t>
+      </w:r>
+      <w:proofErr w:type="spellStart"/>
+      <w:r>
+        <w:t>Blüthgen</w:t>
+      </w:r>
+      <w:proofErr w:type="spellEnd"/>
+      <w:r>
+        <w:t xml:space="preserve">, and T. Schmitt. 2018. </w:t>
+      </w:r>
+      <w:hyperlink r:id="rId57">
+        <w:r>
+          <w:rPr>
+            <w:rStyle w:val="Hyperlink"/>
+          </w:rPr>
+          <w:t>In search of cues: Dung beetle attraction and</w:t>
+        </w:r>
+      </w:hyperlink>
+      <w:r>
         <w:t xml:space="preserve"> </w:t>
       </w:r>
-      <w:hyperlink r:id="rId56">
-        <w:r>
-          <w:rPr>
-            <w:rStyle w:val="Hyperlink"/>
-          </w:rPr>
-          <w:t>unlock relationships among habitat loss, fragmentation, and patch-size effects</w:t>
+      <w:hyperlink r:id="rId58">
+        <w:r>
+          <w:rPr>
+            <w:rStyle w:val="Hyperlink"/>
+          </w:rPr>
+          <w:t>the significance of volatile composition of dung.</w:t>
         </w:r>
       </w:hyperlink>
       <w:r>
-        <w:t xml:space="preserve">. Ecology </w:t>
-      </w:r>
-      <w:proofErr w:type="gramStart"/>
-      <w:r>
-        <w:t>104:e</w:t>
-      </w:r>
-      <w:proofErr w:type="gramEnd"/>
-      <w:r>
-        <w:t>4037.</w:t>
+        <w:t xml:space="preserve"> </w:t>
+      </w:r>
+      <w:proofErr w:type="spellStart"/>
+      <w:r>
+        <w:t>Chemoecology</w:t>
+      </w:r>
+      <w:proofErr w:type="spellEnd"/>
+      <w:r>
+        <w:t xml:space="preserve"> 28:145–152.</w:t>
       </w:r>
     </w:p>
     <w:p>
       <w:pPr>
         <w:pStyle w:val="018ReferenceHanging"/>
       </w:pPr>
+      <w:r>
+        <w:t xml:space="preserve">Frank, K., A. </w:t>
+      </w:r>
+      <w:proofErr w:type="spellStart"/>
+      <w:r>
+        <w:t>Brückner</w:t>
+      </w:r>
+      <w:proofErr w:type="spellEnd"/>
+      <w:r>
+        <w:t xml:space="preserve">, A. </w:t>
+      </w:r>
+      <w:proofErr w:type="spellStart"/>
+      <w:r>
+        <w:t>Hilpert</w:t>
+      </w:r>
+      <w:proofErr w:type="spellEnd"/>
+      <w:r>
+        <w:t xml:space="preserve">, M. </w:t>
+      </w:r>
+      <w:proofErr w:type="spellStart"/>
+      <w:r>
+        <w:t>Heethoff</w:t>
+      </w:r>
+      <w:proofErr w:type="spellEnd"/>
+      <w:r>
+        <w:t xml:space="preserve">, and N. </w:t>
+      </w:r>
+      <w:proofErr w:type="spellStart"/>
+      <w:r>
+        <w:t>Blüthgen</w:t>
+      </w:r>
+      <w:proofErr w:type="spellEnd"/>
+      <w:r>
+        <w:t xml:space="preserve">. 2017. </w:t>
+      </w:r>
+      <w:hyperlink r:id="rId59">
+        <w:r>
+          <w:rPr>
+            <w:rStyle w:val="Hyperlink"/>
+          </w:rPr>
+          <w:t>Nutrient quality of vertebrate dung</w:t>
+        </w:r>
+      </w:hyperlink>
+      <w:r>
+        <w:t xml:space="preserve"> </w:t>
+      </w:r>
+      <w:hyperlink r:id="rId60">
+        <w:r>
+          <w:rPr>
+            <w:rStyle w:val="Hyperlink"/>
+          </w:rPr>
+          <w:t>as a diet for dung beetles.</w:t>
+        </w:r>
+      </w:hyperlink>
+      <w:r>
+        <w:t xml:space="preserve"> Scientific Reports 7:12141.</w:t>
+      </w:r>
     </w:p>
     <w:p>
       <w:pPr>
         <w:pStyle w:val="018ReferenceHanging"/>
       </w:pPr>
       <w:r>
+        <w:t xml:space="preserve">Fried, J. H., D. J. Levey, and J. A. </w:t>
+      </w:r>
+      <w:proofErr w:type="spellStart"/>
+      <w:r>
+        <w:t>Hogsette</w:t>
+      </w:r>
+      <w:proofErr w:type="spellEnd"/>
+      <w:r>
+        <w:t xml:space="preserve">. 2005. </w:t>
+      </w:r>
+      <w:hyperlink r:id="rId61">
+        <w:r>
+          <w:rPr>
+            <w:rStyle w:val="Hyperlink"/>
+          </w:rPr>
+          <w:t>Habitat corridors function as both drift fences and</w:t>
+        </w:r>
+      </w:hyperlink>
+      <w:r>
+        <w:t xml:space="preserve"> </w:t>
+      </w:r>
+      <w:hyperlink r:id="rId62">
+        <w:r>
+          <w:rPr>
+            <w:rStyle w:val="Hyperlink"/>
+          </w:rPr>
+          <w:t>movement conduits for dispersing flies.</w:t>
+        </w:r>
+      </w:hyperlink>
+      <w:r>
+        <w:t xml:space="preserve"> </w:t>
+      </w:r>
+      <w:proofErr w:type="spellStart"/>
+      <w:r>
+        <w:t>Oecologia</w:t>
+      </w:r>
+      <w:proofErr w:type="spellEnd"/>
+      <w:r>
+        <w:t xml:space="preserve"> 143:645–651.</w:t>
+      </w:r>
+    </w:p>
+    <w:p>
+      <w:pPr>
+        <w:pStyle w:val="018ReferenceHanging"/>
+      </w:pPr>
+      <w:proofErr w:type="spellStart"/>
+      <w:r>
+        <w:t>Giménez</w:t>
+      </w:r>
+      <w:proofErr w:type="spellEnd"/>
+      <w:r>
+        <w:t xml:space="preserve"> Gómez, V. C., J. R. </w:t>
+      </w:r>
+      <w:proofErr w:type="spellStart"/>
+      <w:r>
+        <w:t>Verdú</w:t>
+      </w:r>
+      <w:proofErr w:type="spellEnd"/>
+      <w:r>
+        <w:t xml:space="preserve">, S. J. E. </w:t>
+      </w:r>
+      <w:proofErr w:type="spellStart"/>
+      <w:r>
+        <w:t>Velazco</w:t>
+      </w:r>
+      <w:proofErr w:type="spellEnd"/>
+      <w:r>
+        <w:t xml:space="preserve">, and G. A. </w:t>
+      </w:r>
+      <w:proofErr w:type="spellStart"/>
+      <w:r>
+        <w:t>Zurita</w:t>
+      </w:r>
+      <w:proofErr w:type="spellEnd"/>
+      <w:r>
+        <w:t xml:space="preserve">. 2021. </w:t>
+      </w:r>
+      <w:hyperlink r:id="rId63">
+        <w:r>
+          <w:rPr>
+            <w:rStyle w:val="Hyperlink"/>
+          </w:rPr>
+          <w:t>Dung beetle trophic ecology:</w:t>
+        </w:r>
+      </w:hyperlink>
+      <w:r>
+        <w:t xml:space="preserve"> </w:t>
+      </w:r>
+      <w:hyperlink r:id="rId64">
+        <w:r>
+          <w:rPr>
+            <w:rStyle w:val="Hyperlink"/>
+          </w:rPr>
+          <w:t>Are we misunderstanding resources attraction?</w:t>
+        </w:r>
+      </w:hyperlink>
+      <w:r>
+        <w:t xml:space="preserve"> Ecological Entomology 46:552–561.</w:t>
+      </w:r>
+    </w:p>
+    <w:p>
+      <w:pPr>
+        <w:pStyle w:val="018ReferenceHanging"/>
+      </w:pPr>
+      <w:r>
+        <w:t xml:space="preserve">Graham, C. D. K., C. R. </w:t>
+      </w:r>
+      <w:proofErr w:type="spellStart"/>
+      <w:r>
+        <w:t>Warneke</w:t>
+      </w:r>
+      <w:proofErr w:type="spellEnd"/>
+      <w:r>
+        <w:t xml:space="preserve">, M. Weber, and L. A. </w:t>
+      </w:r>
+      <w:proofErr w:type="spellStart"/>
+      <w:r>
+        <w:t>Brudvig</w:t>
+      </w:r>
+      <w:proofErr w:type="spellEnd"/>
+      <w:r>
+        <w:t xml:space="preserve">. 2022. </w:t>
+      </w:r>
+      <w:hyperlink r:id="rId65">
+        <w:r>
+          <w:rPr>
+            <w:rStyle w:val="Hyperlink"/>
+          </w:rPr>
+          <w:t>The impact of habitat fragmentation</w:t>
+        </w:r>
+      </w:hyperlink>
+      <w:r>
+        <w:t xml:space="preserve"> </w:t>
+      </w:r>
+      <w:hyperlink r:id="rId66">
+        <w:r>
+          <w:rPr>
+            <w:rStyle w:val="Hyperlink"/>
+          </w:rPr>
+          <w:t xml:space="preserve">on </w:t>
+        </w:r>
+        <w:proofErr w:type="spellStart"/>
+        <w:r>
+          <w:rPr>
+            <w:rStyle w:val="Hyperlink"/>
+          </w:rPr>
+          <w:t>domatia</w:t>
+        </w:r>
+        <w:proofErr w:type="spellEnd"/>
+        <w:r>
+          <w:rPr>
+            <w:rStyle w:val="Hyperlink"/>
+          </w:rPr>
+          <w:t xml:space="preserve">-dwelling mites and a mite-plant-fungus </w:t>
+        </w:r>
+        <w:proofErr w:type="spellStart"/>
+        <w:r>
+          <w:rPr>
+            <w:rStyle w:val="Hyperlink"/>
+          </w:rPr>
+          <w:t>tritrophic</w:t>
+        </w:r>
+        <w:proofErr w:type="spellEnd"/>
+        <w:r>
+          <w:rPr>
+            <w:rStyle w:val="Hyperlink"/>
+          </w:rPr>
+          <w:t xml:space="preserve"> interaction.</w:t>
+        </w:r>
+      </w:hyperlink>
+      <w:r>
+        <w:t xml:space="preserve"> Landscape Ecology 37:3029– 3041.</w:t>
+      </w:r>
+    </w:p>
+    <w:p>
+      <w:pPr>
+        <w:pStyle w:val="018ReferenceHanging"/>
+      </w:pPr>
+      <w:r>
+        <w:t xml:space="preserve">Gray, R. E. J., L. F. Rodriguez, O. T. Lewis, A. Y. C. Chung, O. </w:t>
+      </w:r>
+      <w:proofErr w:type="spellStart"/>
+      <w:r>
+        <w:t>Ovaskainen</w:t>
+      </w:r>
+      <w:proofErr w:type="spellEnd"/>
+      <w:r>
+        <w:t xml:space="preserve">, and E. M. Slade. 2022. </w:t>
+      </w:r>
+      <w:hyperlink r:id="rId67">
+        <w:r>
+          <w:rPr>
+            <w:rStyle w:val="Hyperlink"/>
+          </w:rPr>
+          <w:t>Movement of forest-dependent dung beetles through riparian buffers in Bornean oil palm plantations.</w:t>
+        </w:r>
+      </w:hyperlink>
+      <w:r>
+        <w:t xml:space="preserve"> Journal of Applied Ecology 59:238–250.</w:t>
+      </w:r>
+    </w:p>
+    <w:p>
+      <w:pPr>
+        <w:pStyle w:val="018ReferenceHanging"/>
+      </w:pPr>
+      <w:r>
+        <w:t xml:space="preserve">Haddad, N. M. 1999. </w:t>
+      </w:r>
+      <w:hyperlink r:id="rId68">
+        <w:r>
+          <w:rPr>
+            <w:rStyle w:val="Hyperlink"/>
+          </w:rPr>
+          <w:t>Corridor use predicted from behaviors at habitat boundaries.</w:t>
+        </w:r>
+      </w:hyperlink>
+      <w:r>
+        <w:t xml:space="preserve"> The American Naturalist 153:215–227.</w:t>
+      </w:r>
+    </w:p>
+    <w:p>
+      <w:pPr>
+        <w:pStyle w:val="018ReferenceHanging"/>
+      </w:pPr>
+      <w:r>
+        <w:t xml:space="preserve">Haddad, N. M. 2015, March. </w:t>
+      </w:r>
+      <w:hyperlink r:id="rId69">
+        <w:r>
+          <w:rPr>
+            <w:rStyle w:val="Hyperlink"/>
+          </w:rPr>
+          <w:t>Habitat fragmentation and its lasting impact on Earth’s ecosystems | Science</w:t>
+        </w:r>
+      </w:hyperlink>
+      <w:r>
+        <w:t xml:space="preserve"> </w:t>
+      </w:r>
+      <w:hyperlink r:id="rId70">
+        <w:r>
+          <w:rPr>
+            <w:rStyle w:val="Hyperlink"/>
+          </w:rPr>
+          <w:t>Advances.</w:t>
+        </w:r>
+      </w:hyperlink>
+    </w:p>
+    <w:p>
+      <w:pPr>
+        <w:pStyle w:val="018ReferenceHanging"/>
+      </w:pPr>
+      <w:r>
+        <w:t xml:space="preserve">Haddad, N. M., D. R. Bowne, A. Cunningham, B. J. Danielson, D. J. Levey, S. Sargent, and T. </w:t>
+      </w:r>
+      <w:proofErr w:type="spellStart"/>
+      <w:r>
+        <w:t>Spira</w:t>
+      </w:r>
+      <w:proofErr w:type="spellEnd"/>
+      <w:r>
+        <w:t>. 2003. Corridor use by diverse taxa. Ecology 84:609–615.</w:t>
+      </w:r>
+    </w:p>
+    <w:p>
+      <w:pPr>
+        <w:pStyle w:val="018ReferenceHanging"/>
+      </w:pPr>
+      <w:proofErr w:type="spellStart"/>
+      <w:r>
+        <w:t>Hanski</w:t>
+      </w:r>
+      <w:proofErr w:type="spellEnd"/>
+      <w:r>
+        <w:t xml:space="preserve">, I., and Y. </w:t>
+      </w:r>
+      <w:proofErr w:type="spellStart"/>
+      <w:r>
+        <w:t>Cambefort</w:t>
+      </w:r>
+      <w:proofErr w:type="spellEnd"/>
+      <w:r>
+        <w:t>. 1991. Dung Beetle Ecology. Princeton University Press.</w:t>
+      </w:r>
+    </w:p>
+    <w:p>
+      <w:pPr>
+        <w:pStyle w:val="018ReferenceHanging"/>
+      </w:pPr>
+      <w:r>
+        <w:t xml:space="preserve">Harrison, S., and E. Bruna. 1999. </w:t>
+      </w:r>
+      <w:hyperlink r:id="rId71">
+        <w:r>
+          <w:rPr>
+            <w:rStyle w:val="Hyperlink"/>
+          </w:rPr>
+          <w:t>Habitat fragmentation and large-scale conservation: What do we know for</w:t>
+        </w:r>
+      </w:hyperlink>
+      <w:r>
+        <w:t xml:space="preserve"> </w:t>
+      </w:r>
+      <w:hyperlink r:id="rId72">
+        <w:r>
+          <w:rPr>
+            <w:rStyle w:val="Hyperlink"/>
+          </w:rPr>
+          <w:t>sure?</w:t>
+        </w:r>
+      </w:hyperlink>
+      <w:r>
+        <w:t xml:space="preserve"> </w:t>
+      </w:r>
+      <w:proofErr w:type="spellStart"/>
+      <w:r>
+        <w:t>Ecography</w:t>
+      </w:r>
+      <w:proofErr w:type="spellEnd"/>
+      <w:r>
+        <w:t xml:space="preserve"> 22:225–232.</w:t>
+      </w:r>
+    </w:p>
+    <w:p>
+      <w:pPr>
+        <w:pStyle w:val="018ReferenceHanging"/>
+      </w:pPr>
+      <w:proofErr w:type="spellStart"/>
+      <w:r>
+        <w:t>Hartig</w:t>
+      </w:r>
+      <w:proofErr w:type="spellEnd"/>
+      <w:r>
+        <w:t xml:space="preserve">, F. 2024. </w:t>
+      </w:r>
+      <w:hyperlink r:id="rId73">
+        <w:proofErr w:type="spellStart"/>
+        <w:r>
+          <w:rPr>
+            <w:rStyle w:val="Hyperlink"/>
+          </w:rPr>
+          <w:t>DHARMa</w:t>
+        </w:r>
+        <w:proofErr w:type="spellEnd"/>
+        <w:r>
+          <w:rPr>
+            <w:rStyle w:val="Hyperlink"/>
+          </w:rPr>
+          <w:t>: Residual Diagnostics for Hierarchical (Multi-Level / Mixed) Regression Models.</w:t>
+        </w:r>
+      </w:hyperlink>
+      <w:r>
+        <w:t xml:space="preserve"> Harvey, C. A., A. Medina, D. Merlo Sanchez, S. </w:t>
+      </w:r>
+      <w:proofErr w:type="spellStart"/>
+      <w:r>
+        <w:t>Vilchez</w:t>
+      </w:r>
+      <w:proofErr w:type="spellEnd"/>
+      <w:r>
+        <w:t xml:space="preserve">, B. Hernandez, J. C. Saenz, J. M. </w:t>
+      </w:r>
+      <w:proofErr w:type="spellStart"/>
+      <w:r>
+        <w:t>Maes</w:t>
+      </w:r>
+      <w:proofErr w:type="spellEnd"/>
+      <w:r>
+        <w:t xml:space="preserve">, F. </w:t>
+      </w:r>
+      <w:proofErr w:type="spellStart"/>
+      <w:r>
+        <w:t>Casanoves</w:t>
+      </w:r>
+      <w:proofErr w:type="spellEnd"/>
+      <w:r>
+        <w:t>, and F. L. Sinclair. 2006. Patterns of animal diversity in different forms of tree cover in agricultural</w:t>
+      </w:r>
+      <w:r>
+        <w:t xml:space="preserve"> </w:t>
+      </w:r>
+      <w:r>
+        <w:t>landscapes. Ecological Applications 16:1986–1999.</w:t>
+      </w:r>
+    </w:p>
+    <w:p>
+      <w:pPr>
+        <w:pStyle w:val="018ReferenceHanging"/>
+      </w:pPr>
+      <w:r>
+        <w:t xml:space="preserve">Hasan, F., K. J. Wallace, S. V. Fowler, L. A. Schipper, Z. Hemmings, J. D. </w:t>
+      </w:r>
+      <w:proofErr w:type="spellStart"/>
+      <w:r>
+        <w:t>Berson</w:t>
+      </w:r>
+      <w:proofErr w:type="spellEnd"/>
+      <w:r>
+        <w:t xml:space="preserve">, and A. D. Barnes. 2024. </w:t>
+      </w:r>
+      <w:hyperlink r:id="rId74">
+        <w:r>
+          <w:rPr>
+            <w:rStyle w:val="Hyperlink"/>
+          </w:rPr>
+          <w:t>Dung beetles drive direct and indirect changes in ecosystem multifunctionality.</w:t>
+        </w:r>
+      </w:hyperlink>
+      <w:r>
+        <w:t xml:space="preserve"> Functional Ecology 38:1971–1983.</w:t>
+      </w:r>
+    </w:p>
+    <w:p>
+      <w:pPr>
+        <w:pStyle w:val="018ReferenceHanging"/>
+      </w:pPr>
+      <w:r>
         <w:lastRenderedPageBreak/>
-        <w:t xml:space="preserve">Fletcher, R. J., R. K. </w:t>
-      </w:r>
-      <w:proofErr w:type="spellStart"/>
-      <w:r>
-        <w:t>Didham</w:t>
-      </w:r>
-      <w:proofErr w:type="spellEnd"/>
-      <w:r>
-        <w:t xml:space="preserve">, C. Banks-Leite, J. Barlow, R. M. Ewers, J. </w:t>
-      </w:r>
-      <w:proofErr w:type="spellStart"/>
-      <w:r>
-        <w:t>Rosindell</w:t>
-      </w:r>
-      <w:proofErr w:type="spellEnd"/>
-      <w:r>
-        <w:t>, R. D. Holt, A. Gonzalez,</w:t>
-      </w:r>
-      <w:r>
-        <w:t xml:space="preserve"> </w:t>
-      </w:r>
-      <w:r>
-        <w:t xml:space="preserve">R. Pardini, E. I. Damschen, F. P. L. Melo, L. Ries, J. A. </w:t>
-      </w:r>
-      <w:proofErr w:type="spellStart"/>
-      <w:r>
-        <w:t>Prevedello</w:t>
-      </w:r>
-      <w:proofErr w:type="spellEnd"/>
-      <w:r>
-        <w:t xml:space="preserve">, T. </w:t>
-      </w:r>
-      <w:proofErr w:type="spellStart"/>
-      <w:r>
-        <w:t>Tscharntke</w:t>
-      </w:r>
-      <w:proofErr w:type="spellEnd"/>
-      <w:r>
-        <w:t xml:space="preserve">, W. F. Laurance, T. Lovejoy, and N. M. Haddad. 2018. </w:t>
-      </w:r>
-      <w:hyperlink r:id="rId57">
-        <w:r>
-          <w:rPr>
-            <w:rStyle w:val="Hyperlink"/>
-          </w:rPr>
-          <w:t>Is habitat fragmentation good for biodiversity?</w:t>
-        </w:r>
-      </w:hyperlink>
-      <w:r>
-        <w:t xml:space="preserve"> Biological Conservation 226:9–15.</w:t>
-      </w:r>
-    </w:p>
-    <w:p>
-      <w:pPr>
-        <w:pStyle w:val="018ReferenceHanging"/>
-      </w:pPr>
-      <w:r>
-        <w:t xml:space="preserve">Forman, R. T. T. 1995. </w:t>
-      </w:r>
-      <w:hyperlink r:id="rId58">
-        <w:r>
-          <w:rPr>
-            <w:rStyle w:val="Hyperlink"/>
-          </w:rPr>
-          <w:t>Some general principles of landscape and regional ecology.</w:t>
-        </w:r>
-      </w:hyperlink>
-      <w:r>
-        <w:t xml:space="preserve"> Landscape Ecology 10:133–142.</w:t>
-      </w:r>
-    </w:p>
-    <w:p>
-      <w:pPr>
-        <w:pStyle w:val="018ReferenceHanging"/>
-      </w:pPr>
-      <w:r>
-        <w:t xml:space="preserve">Frank, K., A. Brückner, N. </w:t>
-      </w:r>
-      <w:proofErr w:type="spellStart"/>
-      <w:r>
-        <w:t>Blüthgen</w:t>
-      </w:r>
-      <w:proofErr w:type="spellEnd"/>
-      <w:r>
-        <w:t xml:space="preserve">, and T. Schmitt. 2018. </w:t>
-      </w:r>
-      <w:hyperlink r:id="rId59">
-        <w:r>
-          <w:rPr>
-            <w:rStyle w:val="Hyperlink"/>
-          </w:rPr>
-          <w:t>In search of cues: Dung beetle attraction and</w:t>
-        </w:r>
-      </w:hyperlink>
-      <w:r>
-        <w:t xml:space="preserve"> </w:t>
-      </w:r>
-      <w:hyperlink r:id="rId60">
-        <w:r>
-          <w:rPr>
-            <w:rStyle w:val="Hyperlink"/>
-          </w:rPr>
-          <w:t>the significance of volatile composition of dung.</w:t>
-        </w:r>
-      </w:hyperlink>
-      <w:r>
-        <w:t xml:space="preserve"> </w:t>
-      </w:r>
-      <w:proofErr w:type="spellStart"/>
-      <w:r>
-        <w:t>Chemoecology</w:t>
-      </w:r>
-      <w:proofErr w:type="spellEnd"/>
-      <w:r>
-        <w:t xml:space="preserve"> 28:145–152.</w:t>
-      </w:r>
-    </w:p>
-    <w:p>
-      <w:pPr>
-        <w:pStyle w:val="018ReferenceHanging"/>
-      </w:pPr>
-      <w:r>
-        <w:t xml:space="preserve">Frank, K., A. Brückner, A. Hilpert, M. </w:t>
-      </w:r>
-      <w:proofErr w:type="spellStart"/>
-      <w:r>
-        <w:t>Heethoff</w:t>
-      </w:r>
-      <w:proofErr w:type="spellEnd"/>
-      <w:r>
-        <w:t xml:space="preserve">, and N. </w:t>
-      </w:r>
-      <w:proofErr w:type="spellStart"/>
-      <w:r>
-        <w:t>Blüthgen</w:t>
-      </w:r>
-      <w:proofErr w:type="spellEnd"/>
-      <w:r>
-        <w:t xml:space="preserve">. 2017. </w:t>
-      </w:r>
-      <w:hyperlink r:id="rId61">
-        <w:r>
-          <w:rPr>
-            <w:rStyle w:val="Hyperlink"/>
-          </w:rPr>
-          <w:t>Nutrient quality of vertebrate dung</w:t>
-        </w:r>
-      </w:hyperlink>
-      <w:r>
-        <w:t xml:space="preserve"> </w:t>
-      </w:r>
-      <w:hyperlink r:id="rId62">
-        <w:r>
-          <w:rPr>
-            <w:rStyle w:val="Hyperlink"/>
-          </w:rPr>
-          <w:t>as a diet for dung beetles.</w:t>
-        </w:r>
-      </w:hyperlink>
-      <w:r>
-        <w:t xml:space="preserve"> Scientific Reports 7:12141.</w:t>
-      </w:r>
-    </w:p>
-    <w:p>
-      <w:pPr>
-        <w:pStyle w:val="018ReferenceHanging"/>
-      </w:pPr>
-      <w:r>
-        <w:t xml:space="preserve">Fried, J. H., D. J. Levey, and J. A. Hogsette. 2005. </w:t>
-      </w:r>
-      <w:hyperlink r:id="rId63">
-        <w:r>
-          <w:rPr>
-            <w:rStyle w:val="Hyperlink"/>
-          </w:rPr>
-          <w:t>Habitat corridors function as both drift fences and</w:t>
-        </w:r>
-      </w:hyperlink>
-      <w:r>
-        <w:t xml:space="preserve"> </w:t>
-      </w:r>
-      <w:hyperlink r:id="rId64">
-        <w:r>
-          <w:rPr>
-            <w:rStyle w:val="Hyperlink"/>
-          </w:rPr>
-          <w:t>movement conduits for dispersing flies.</w:t>
-        </w:r>
-      </w:hyperlink>
-      <w:r>
-        <w:t xml:space="preserve"> </w:t>
-      </w:r>
-      <w:proofErr w:type="spellStart"/>
-      <w:r>
-        <w:t>Oecologia</w:t>
-      </w:r>
-      <w:proofErr w:type="spellEnd"/>
-      <w:r>
-        <w:t xml:space="preserve"> 143:645–651.</w:t>
-      </w:r>
-    </w:p>
-    <w:p>
-      <w:pPr>
-        <w:pStyle w:val="018ReferenceHanging"/>
-      </w:pPr>
-      <w:r>
-        <w:t xml:space="preserve">Giménez Gómez, V. C., J. R. Verdú, S. J. E. Velazco, and G. A. Zurita. 2021. </w:t>
-      </w:r>
-      <w:hyperlink r:id="rId65">
-        <w:r>
-          <w:rPr>
-            <w:rStyle w:val="Hyperlink"/>
-          </w:rPr>
-          <w:t>Dung beetle trophic ecology:</w:t>
-        </w:r>
-      </w:hyperlink>
-      <w:r>
-        <w:t xml:space="preserve"> </w:t>
-      </w:r>
-      <w:hyperlink r:id="rId66">
-        <w:r>
-          <w:rPr>
-            <w:rStyle w:val="Hyperlink"/>
-          </w:rPr>
-          <w:t>Are we misunderstanding resources attraction?</w:t>
-        </w:r>
-      </w:hyperlink>
-      <w:r>
-        <w:t xml:space="preserve"> Ecological Entomology 46:552–561.</w:t>
-      </w:r>
-    </w:p>
-    <w:p>
-      <w:pPr>
-        <w:pStyle w:val="018ReferenceHanging"/>
-      </w:pPr>
-      <w:r>
-        <w:t xml:space="preserve">Graham, C. D. K., C. R. Warneke, M. Weber, and L. A. Brudvig. 2022. </w:t>
-      </w:r>
-      <w:hyperlink r:id="rId67">
-        <w:r>
-          <w:rPr>
-            <w:rStyle w:val="Hyperlink"/>
-          </w:rPr>
-          <w:t>The impact of habitat fragmentation</w:t>
-        </w:r>
-      </w:hyperlink>
-      <w:r>
-        <w:t xml:space="preserve"> </w:t>
-      </w:r>
-      <w:hyperlink r:id="rId68">
-        <w:r>
-          <w:rPr>
-            <w:rStyle w:val="Hyperlink"/>
-          </w:rPr>
-          <w:t xml:space="preserve">on </w:t>
-        </w:r>
-        <w:proofErr w:type="spellStart"/>
-        <w:r>
-          <w:rPr>
-            <w:rStyle w:val="Hyperlink"/>
-          </w:rPr>
-          <w:t>domatia</w:t>
-        </w:r>
-        <w:proofErr w:type="spellEnd"/>
-        <w:r>
-          <w:rPr>
-            <w:rStyle w:val="Hyperlink"/>
-          </w:rPr>
-          <w:t xml:space="preserve">-dwelling mites and a mite-plant-fungus </w:t>
-        </w:r>
-        <w:proofErr w:type="spellStart"/>
-        <w:r>
-          <w:rPr>
-            <w:rStyle w:val="Hyperlink"/>
-          </w:rPr>
-          <w:t>tritrophic</w:t>
-        </w:r>
-        <w:proofErr w:type="spellEnd"/>
-        <w:r>
-          <w:rPr>
-            <w:rStyle w:val="Hyperlink"/>
-          </w:rPr>
-          <w:t xml:space="preserve"> interaction.</w:t>
-        </w:r>
-      </w:hyperlink>
-      <w:r>
-        <w:t xml:space="preserve"> Landscape Ecology 37:3029– 3041.</w:t>
-      </w:r>
-    </w:p>
-    <w:p>
-      <w:pPr>
-        <w:pStyle w:val="018ReferenceHanging"/>
-      </w:pPr>
-      <w:r>
-        <w:t xml:space="preserve">Gray, R. E. J., L. F. Rodriguez, O. T. Lewis, A. Y. C. Chung, O. Ovaskainen, and E. M. Slade. 2022. </w:t>
-      </w:r>
-      <w:hyperlink r:id="rId69">
-        <w:r>
-          <w:rPr>
-            <w:rStyle w:val="Hyperlink"/>
-          </w:rPr>
-          <w:t>Movement of forest-dependent dung beetles through riparian buffers in Bornean oil palm plantations.</w:t>
-        </w:r>
-      </w:hyperlink>
-      <w:r>
-        <w:t xml:space="preserve"> Journal of Applied Ecology 59:238–250.</w:t>
-      </w:r>
-    </w:p>
-    <w:p>
-      <w:pPr>
-        <w:pStyle w:val="018ReferenceHanging"/>
-      </w:pPr>
-      <w:r>
-        <w:t xml:space="preserve">Haddad, N. M. 1999. </w:t>
-      </w:r>
-      <w:hyperlink r:id="rId70">
-        <w:r>
-          <w:rPr>
-            <w:rStyle w:val="Hyperlink"/>
-          </w:rPr>
-          <w:t>Corridor use predicted from behaviors at habitat boundaries.</w:t>
-        </w:r>
-      </w:hyperlink>
-      <w:r>
-        <w:t xml:space="preserve"> The American Naturalist 153:215–227.</w:t>
-      </w:r>
-    </w:p>
-    <w:p>
-      <w:pPr>
-        <w:pStyle w:val="018ReferenceHanging"/>
-      </w:pPr>
-      <w:r>
-        <w:t xml:space="preserve">Haddad, N. M. 2015, March. </w:t>
-      </w:r>
-      <w:hyperlink r:id="rId71">
-        <w:r>
-          <w:rPr>
-            <w:rStyle w:val="Hyperlink"/>
-          </w:rPr>
-          <w:t>Habitat fragmentation and its lasting impact on Earth’s ecosystems | Science</w:t>
-        </w:r>
-      </w:hyperlink>
-      <w:r>
-        <w:t xml:space="preserve"> </w:t>
-      </w:r>
-      <w:hyperlink r:id="rId72">
-        <w:r>
-          <w:rPr>
-            <w:rStyle w:val="Hyperlink"/>
-          </w:rPr>
-          <w:t>Advances.</w:t>
-        </w:r>
-      </w:hyperlink>
-    </w:p>
-    <w:p>
-      <w:pPr>
-        <w:pStyle w:val="018ReferenceHanging"/>
-      </w:pPr>
-      <w:r>
-        <w:t xml:space="preserve">Haddad, N. M., D. R. Bowne, A. Cunningham, B. J. Danielson, D. J. Levey, S. Sargent, and T. Spira. 2003. Corridor </w:t>
-      </w:r>
-      <w:proofErr w:type="gramStart"/>
-      <w:r>
-        <w:t>use</w:t>
-      </w:r>
-      <w:proofErr w:type="gramEnd"/>
-      <w:r>
-        <w:t xml:space="preserve"> by diverse taxa. Ecology 84:609–615.</w:t>
-      </w:r>
-    </w:p>
-    <w:p>
-      <w:pPr>
-        <w:pStyle w:val="018ReferenceHanging"/>
-      </w:pPr>
-      <w:r>
-        <w:t xml:space="preserve">Hanski, I., and Y. </w:t>
-      </w:r>
-      <w:proofErr w:type="spellStart"/>
-      <w:r>
-        <w:t>Cambefort</w:t>
-      </w:r>
-      <w:proofErr w:type="spellEnd"/>
-      <w:r>
-        <w:t>. 1991. Dung Beetle Ecology. Princeton University Press.</w:t>
-      </w:r>
-    </w:p>
-    <w:p>
-      <w:pPr>
-        <w:pStyle w:val="018ReferenceHanging"/>
-      </w:pPr>
-      <w:r>
-        <w:t xml:space="preserve">Harrison, S., and E. Bruna. 1999. </w:t>
-      </w:r>
-      <w:hyperlink r:id="rId73">
-        <w:r>
-          <w:rPr>
-            <w:rStyle w:val="Hyperlink"/>
-          </w:rPr>
-          <w:t>Habitat fragmentation and large-scale conservation: What do we know for</w:t>
-        </w:r>
-      </w:hyperlink>
-      <w:r>
-        <w:t xml:space="preserve"> </w:t>
-      </w:r>
-      <w:hyperlink r:id="rId74">
-        <w:r>
-          <w:rPr>
-            <w:rStyle w:val="Hyperlink"/>
-          </w:rPr>
-          <w:t>sure?</w:t>
-        </w:r>
-      </w:hyperlink>
-      <w:r>
-        <w:t xml:space="preserve"> </w:t>
-      </w:r>
-      <w:proofErr w:type="spellStart"/>
-      <w:r>
-        <w:t>Ecography</w:t>
-      </w:r>
-      <w:proofErr w:type="spellEnd"/>
-      <w:r>
-        <w:t xml:space="preserve"> 22:225–232.</w:t>
-      </w:r>
-    </w:p>
-    <w:p>
-      <w:pPr>
-        <w:pStyle w:val="018ReferenceHanging"/>
-      </w:pPr>
-    </w:p>
-    <w:p>
-      <w:pPr>
-        <w:pStyle w:val="018ReferenceHanging"/>
-      </w:pPr>
-    </w:p>
-    <w:p>
-      <w:pPr>
-        <w:pStyle w:val="018ReferenceHanging"/>
-      </w:pPr>
-      <w:r>
-        <w:lastRenderedPageBreak/>
-        <w:t xml:space="preserve">Hartig, F. 2024. </w:t>
+        <w:t xml:space="preserve">Hsieh, T. C., K. H. Ma, and A. Chao. 2016. </w:t>
       </w:r>
       <w:hyperlink r:id="rId75">
         <w:proofErr w:type="spellStart"/>
@@ -32855,32 +33234,72 @@
           <w:rPr>
             <w:rStyle w:val="Hyperlink"/>
           </w:rPr>
-          <w:t>DHARMa</w:t>
+          <w:t>iNEXT</w:t>
         </w:r>
         <w:proofErr w:type="spellEnd"/>
         <w:r>
           <w:rPr>
             <w:rStyle w:val="Hyperlink"/>
           </w:rPr>
-          <w:t>: Residual Diagnostics for Hierarchical (Multi-Level / Mixed) Regression Models.</w:t>
+          <w:t>: An R package for rarefaction and extrapolation of</w:t>
         </w:r>
       </w:hyperlink>
       <w:r>
-        <w:t xml:space="preserve"> Harvey, C. A., A. Medina, D. Merlo Sanchez, S. Vilchez, B. Hernandez, J. C. Saenz, J. M. Maes, F. </w:t>
-      </w:r>
+        <w:t xml:space="preserve"> </w:t>
+      </w:r>
+      <w:hyperlink r:id="rId76">
+        <w:r>
+          <w:rPr>
+            <w:rStyle w:val="Hyperlink"/>
+          </w:rPr>
+          <w:t>species diversity (Hill numbers).</w:t>
+        </w:r>
+      </w:hyperlink>
+      <w:r>
+        <w:t xml:space="preserve"> Methods in Ecology and Evolution 7:1451–1456.</w:t>
+      </w:r>
+    </w:p>
+    <w:p>
+      <w:pPr>
+        <w:pStyle w:val="018ReferenceHanging"/>
+      </w:pPr>
       <w:proofErr w:type="spellStart"/>
       <w:r>
-        <w:t>Casanoves</w:t>
+        <w:t>Iwasa</w:t>
       </w:r>
       <w:proofErr w:type="spellEnd"/>
       <w:r>
-        <w:t>, and F. L. Sinclair. 2006. Patterns of animal diversity in different forms of tree cover in agricultural</w:t>
-      </w:r>
+        <w:t xml:space="preserve">, M., Y. </w:t>
+      </w:r>
+      <w:proofErr w:type="spellStart"/>
+      <w:r>
+        <w:t>Moki</w:t>
+      </w:r>
+      <w:proofErr w:type="spellEnd"/>
+      <w:r>
+        <w:t xml:space="preserve">, and J. Takahashi. 2015. </w:t>
+      </w:r>
+      <w:hyperlink r:id="rId77">
+        <w:r>
+          <w:rPr>
+            <w:rStyle w:val="Hyperlink"/>
+          </w:rPr>
+          <w:t>Effects of the activity of coprophagous insects on greenhouse gas</w:t>
+        </w:r>
+      </w:hyperlink>
       <w:r>
         <w:t xml:space="preserve"> </w:t>
       </w:r>
-      <w:r>
-        <w:t>landscapes. Ecological Applications 16:1986–1999.</w:t>
+      <w:hyperlink r:id="rId78">
+        <w:r>
+          <w:rPr>
+            <w:rStyle w:val="Hyperlink"/>
+          </w:rPr>
+          <w:t>emissions from cattle dung pats and changes in amounts of nitrogen, carbon, and energy.</w:t>
+        </w:r>
+      </w:hyperlink>
+      <w:r>
+        <w:t xml:space="preserve"> Environmental Entomology 44:106–113.</w:t>
       </w:r>
     </w:p>
     <w:p>
@@ -32888,56 +33307,199 @@
         <w:pStyle w:val="018ReferenceHanging"/>
       </w:pPr>
       <w:r>
-        <w:t xml:space="preserve">Hasan, F., K. J. Wallace, S. V. Fowler, L. A. Schipper, Z. Hemmings, J. D. Berson, and A. D. Barnes. 2024. </w:t>
-      </w:r>
-      <w:hyperlink r:id="rId76">
-        <w:r>
-          <w:rPr>
-            <w:rStyle w:val="Hyperlink"/>
-          </w:rPr>
-          <w:t>Dung beetles drive direct and indirect changes in ecosystem multifunctionality.</w:t>
+        <w:t xml:space="preserve">Jennings, V. H., and D. W. Tallamy. 2006. </w:t>
+      </w:r>
+      <w:hyperlink r:id="rId79">
+        <w:r>
+          <w:rPr>
+            <w:rStyle w:val="Hyperlink"/>
+          </w:rPr>
+          <w:t>Composition and abundance of ground-dwelling Coleoptera in a</w:t>
         </w:r>
       </w:hyperlink>
       <w:r>
-        <w:t xml:space="preserve"> Functional Ecology 38:1971–1983.</w:t>
+        <w:t xml:space="preserve"> </w:t>
+      </w:r>
+      <w:hyperlink r:id="rId80">
+        <w:r>
+          <w:rPr>
+            <w:rStyle w:val="Hyperlink"/>
+          </w:rPr>
+          <w:t>fragmented and continuous forest.</w:t>
+        </w:r>
+      </w:hyperlink>
+      <w:r>
+        <w:t xml:space="preserve"> Environmental Entomology 35:1550–1560.</w:t>
       </w:r>
     </w:p>
     <w:p>
       <w:pPr>
         <w:pStyle w:val="018ReferenceHanging"/>
       </w:pPr>
-      <w:r>
-        <w:t xml:space="preserve">Hsieh, T. C., K. H. Ma, and A. Chao. 2016. </w:t>
-      </w:r>
-      <w:hyperlink r:id="rId77">
+      <w:proofErr w:type="spellStart"/>
+      <w:r>
+        <w:t>Jost</w:t>
+      </w:r>
+      <w:proofErr w:type="spellEnd"/>
+      <w:r>
+        <w:t xml:space="preserve">, L. 2006. </w:t>
+      </w:r>
+      <w:hyperlink r:id="rId81">
+        <w:r>
+          <w:rPr>
+            <w:rStyle w:val="Hyperlink"/>
+          </w:rPr>
+          <w:t>Entropy and diversity.</w:t>
+        </w:r>
+      </w:hyperlink>
+      <w:r>
+        <w:t xml:space="preserve"> Oikos 113:363–375.</w:t>
+      </w:r>
+    </w:p>
+    <w:p>
+      <w:pPr>
+        <w:pStyle w:val="018ReferenceHanging"/>
+      </w:pPr>
+      <w:r>
+        <w:t xml:space="preserve">Laurance, W. F., J. L. C. Camargo, P. M. </w:t>
+      </w:r>
+      <w:proofErr w:type="spellStart"/>
+      <w:r>
+        <w:t>Fearnside</w:t>
+      </w:r>
+      <w:proofErr w:type="spellEnd"/>
+      <w:r>
+        <w:t xml:space="preserve">, T. E. Lovejoy, G. B. Williamson, R. C. G. Mesquita, C. F. J. Meyer, P. E. D. </w:t>
+      </w:r>
+      <w:proofErr w:type="spellStart"/>
+      <w:r>
+        <w:t>Bobrowiec</w:t>
+      </w:r>
+      <w:proofErr w:type="spellEnd"/>
+      <w:r>
+        <w:t xml:space="preserve">, and S. G. W. Laurance. 2018. </w:t>
+      </w:r>
+      <w:hyperlink r:id="rId82">
+        <w:r>
+          <w:rPr>
+            <w:rStyle w:val="Hyperlink"/>
+          </w:rPr>
+          <w:t>An Amazonian rainforest and its</w:t>
+        </w:r>
+      </w:hyperlink>
+      <w:r>
+        <w:t xml:space="preserve"> </w:t>
+      </w:r>
+      <w:hyperlink r:id="rId83">
+        <w:r>
+          <w:rPr>
+            <w:rStyle w:val="Hyperlink"/>
+          </w:rPr>
+          <w:t>fragments as a laboratory of global change.</w:t>
+        </w:r>
+      </w:hyperlink>
+      <w:r>
+        <w:t xml:space="preserve"> Biological Reviews 93:223–247.</w:t>
+      </w:r>
+    </w:p>
+    <w:p>
+      <w:pPr>
+        <w:pStyle w:val="018ReferenceHanging"/>
+      </w:pPr>
+      <w:r>
+        <w:t xml:space="preserve">Li, D. 2018. </w:t>
+      </w:r>
+      <w:hyperlink r:id="rId84">
         <w:proofErr w:type="spellStart"/>
         <w:r>
           <w:rPr>
             <w:rStyle w:val="Hyperlink"/>
           </w:rPr>
-          <w:t>iNEXT</w:t>
+          <w:t>hillR</w:t>
         </w:r>
         <w:proofErr w:type="spellEnd"/>
         <w:r>
           <w:rPr>
             <w:rStyle w:val="Hyperlink"/>
           </w:rPr>
-          <w:t>: An R package for rarefaction and extrapolation of</w:t>
+          <w:t>: Taxonomic, functional, and phylogenetic diversity and similarity through Hill Numbers.</w:t>
         </w:r>
       </w:hyperlink>
       <w:r>
+        <w:t xml:space="preserve"> Journal of </w:t>
+      </w:r>
+      <w:proofErr w:type="gramStart"/>
+      <w:r>
+        <w:t>Open Source</w:t>
+      </w:r>
+      <w:proofErr w:type="gramEnd"/>
+      <w:r>
+        <w:t xml:space="preserve"> Software 3:1041.</w:t>
+      </w:r>
+    </w:p>
+    <w:p>
+      <w:pPr>
+        <w:pStyle w:val="018ReferenceHanging"/>
+      </w:pPr>
+      <w:r>
+        <w:t xml:space="preserve">Ma, J., J. Li, W. Wu, and J. Liu. 2023. </w:t>
+      </w:r>
+      <w:hyperlink r:id="rId85">
+        <w:proofErr w:type="gramStart"/>
+        <w:r>
+          <w:rPr>
+            <w:rStyle w:val="Hyperlink"/>
+          </w:rPr>
+          <w:t>Global forest</w:t>
+        </w:r>
+        <w:proofErr w:type="gramEnd"/>
+        <w:r>
+          <w:rPr>
+            <w:rStyle w:val="Hyperlink"/>
+          </w:rPr>
+          <w:t xml:space="preserve"> fragmentation change from 2000 to 2020.</w:t>
+        </w:r>
+      </w:hyperlink>
+      <w:r>
+        <w:t xml:space="preserve"> Nature Communications 14:3752.</w:t>
+      </w:r>
+    </w:p>
+    <w:p>
+      <w:pPr>
+        <w:pStyle w:val="018ReferenceHanging"/>
+      </w:pPr>
+      <w:r>
+        <w:t xml:space="preserve">Mabry, K. E., E. A. </w:t>
+      </w:r>
+      <w:proofErr w:type="spellStart"/>
+      <w:r>
+        <w:t>Dreelin</w:t>
+      </w:r>
+      <w:proofErr w:type="spellEnd"/>
+      <w:r>
+        <w:t xml:space="preserve">, and G. W. Barrett. 2003. </w:t>
+      </w:r>
+      <w:hyperlink r:id="rId86">
+        <w:r>
+          <w:rPr>
+            <w:rStyle w:val="Hyperlink"/>
+          </w:rPr>
+          <w:t>Influence of landscape elements on population</w:t>
+        </w:r>
+      </w:hyperlink>
+      <w:r>
         <w:t xml:space="preserve"> </w:t>
       </w:r>
-      <w:hyperlink r:id="rId78">
-        <w:r>
-          <w:rPr>
-            <w:rStyle w:val="Hyperlink"/>
-          </w:rPr>
-          <w:t>species diversity (Hill numbers).</w:t>
+      <w:hyperlink r:id="rId87">
+        <w:r>
+          <w:rPr>
+            <w:rStyle w:val="Hyperlink"/>
+          </w:rPr>
+          <w:t>densities and habitat use of three small-mammal species.</w:t>
         </w:r>
       </w:hyperlink>
       <w:r>
-        <w:t xml:space="preserve"> Methods in Ecology and Evolution 7:1451–1456.</w:t>
+        <w:t xml:space="preserve"> Journal of Mammalogy 84:20–25.</w:t>
       </w:r>
     </w:p>
     <w:p>
@@ -32945,37 +33507,75 @@
         <w:pStyle w:val="018ReferenceHanging"/>
       </w:pPr>
       <w:r>
-        <w:t xml:space="preserve">Iwasa, M., Y. </w:t>
+        <w:t xml:space="preserve">Marsh, C. J., J. </w:t>
       </w:r>
       <w:proofErr w:type="spellStart"/>
       <w:r>
-        <w:t>Moki</w:t>
+        <w:t>Louzada</w:t>
       </w:r>
       <w:proofErr w:type="spellEnd"/>
       <w:r>
-        <w:t xml:space="preserve">, and J. Takahashi. 2015. </w:t>
-      </w:r>
-      <w:hyperlink r:id="rId79">
-        <w:r>
-          <w:rPr>
-            <w:rStyle w:val="Hyperlink"/>
-          </w:rPr>
-          <w:t>Effects of the activity of coprophagous insects on greenhouse gas</w:t>
+        <w:t xml:space="preserve">, W. </w:t>
+      </w:r>
+      <w:proofErr w:type="spellStart"/>
+      <w:r>
+        <w:t>Beiroz</w:t>
+      </w:r>
+      <w:proofErr w:type="spellEnd"/>
+      <w:r>
+        <w:t xml:space="preserve">, and R. M. Ewers. 2013. </w:t>
+      </w:r>
+      <w:hyperlink r:id="rId88">
+        <w:proofErr w:type="spellStart"/>
+        <w:r>
+          <w:rPr>
+            <w:rStyle w:val="Hyperlink"/>
+          </w:rPr>
+          <w:t>Optimising</w:t>
+        </w:r>
+        <w:proofErr w:type="spellEnd"/>
+        <w:r>
+          <w:rPr>
+            <w:rStyle w:val="Hyperlink"/>
+          </w:rPr>
+          <w:t xml:space="preserve"> bait for pitfall trapping of</w:t>
         </w:r>
       </w:hyperlink>
       <w:r>
         <w:t xml:space="preserve"> </w:t>
       </w:r>
-      <w:hyperlink r:id="rId80">
-        <w:r>
-          <w:rPr>
-            <w:rStyle w:val="Hyperlink"/>
-          </w:rPr>
-          <w:t>emissions from cattle dung pats and changes in amounts of nitrogen, carbon, and energy.</w:t>
+      <w:hyperlink r:id="rId89">
+        <w:r>
+          <w:rPr>
+            <w:rStyle w:val="Hyperlink"/>
+          </w:rPr>
+          <w:t xml:space="preserve">Amazonian dung beetles (Coleoptera: </w:t>
+        </w:r>
+        <w:proofErr w:type="spellStart"/>
+        <w:r>
+          <w:rPr>
+            <w:rStyle w:val="Hyperlink"/>
+          </w:rPr>
+          <w:t>Scarabaeinae</w:t>
+        </w:r>
+        <w:proofErr w:type="spellEnd"/>
+        <w:r>
+          <w:rPr>
+            <w:rStyle w:val="Hyperlink"/>
+          </w:rPr>
+          <w:t>).</w:t>
         </w:r>
       </w:hyperlink>
       <w:r>
-        <w:t xml:space="preserve"> Environmental Entomology 44:106–113.</w:t>
+        <w:t xml:space="preserve"> </w:t>
+      </w:r>
+      <w:proofErr w:type="spellStart"/>
+      <w:r>
+        <w:t>Plos</w:t>
+      </w:r>
+      <w:proofErr w:type="spellEnd"/>
+      <w:r>
+        <w:t xml:space="preserve"> One 8:e73147.</w:t>
       </w:r>
     </w:p>
     <w:p>
@@ -32983,48 +33583,196 @@
         <w:pStyle w:val="018ReferenceHanging"/>
       </w:pPr>
       <w:r>
-        <w:t xml:space="preserve">Jennings, V. H., and D. W. Tallamy. 2006. </w:t>
-      </w:r>
-      <w:hyperlink r:id="rId81">
-        <w:r>
-          <w:rPr>
-            <w:rStyle w:val="Hyperlink"/>
-          </w:rPr>
-          <w:t>Composition and abundance of ground-dwelling Coleoptera in a</w:t>
+        <w:t xml:space="preserve">Menéndez, M. Moretti, B. </w:t>
+      </w:r>
+      <w:proofErr w:type="spellStart"/>
+      <w:r>
+        <w:t>Nervo</w:t>
+      </w:r>
+      <w:proofErr w:type="spellEnd"/>
+      <w:r>
+        <w:t>, E. S. Nichols, F. Sánchez-</w:t>
+      </w:r>
+      <w:proofErr w:type="spellStart"/>
+      <w:r>
+        <w:t>Piñero</w:t>
+      </w:r>
+      <w:proofErr w:type="spellEnd"/>
+      <w:r>
+        <w:t xml:space="preserve">, A. M. C. Santos, K. S. Sheldon, E. M. Slade, and J. </w:t>
+      </w:r>
+      <w:proofErr w:type="spellStart"/>
+      <w:r>
+        <w:t>Hortal</w:t>
+      </w:r>
+      <w:proofErr w:type="spellEnd"/>
+      <w:r>
+        <w:t xml:space="preserve">. 2023. </w:t>
+      </w:r>
+      <w:hyperlink r:id="rId90">
+        <w:r>
+          <w:rPr>
+            <w:rStyle w:val="Hyperlink"/>
+          </w:rPr>
+          <w:t>A trait-based framework for dung beetle functional ecology.</w:t>
         </w:r>
       </w:hyperlink>
       <w:r>
+        <w:t xml:space="preserve"> Journal of Animal Ecology 92:44–65. Díaz, S., J. </w:t>
+      </w:r>
+      <w:proofErr w:type="spellStart"/>
+      <w:r>
+        <w:t>Settele</w:t>
+      </w:r>
+      <w:proofErr w:type="spellEnd"/>
+      <w:r>
+        <w:t xml:space="preserve">, E. S. </w:t>
+      </w:r>
+      <w:proofErr w:type="spellStart"/>
+      <w:r>
+        <w:t>Brondízio</w:t>
+      </w:r>
+      <w:proofErr w:type="spellEnd"/>
+      <w:r>
+        <w:t xml:space="preserve">, H. T. Ngo, J. </w:t>
+      </w:r>
+      <w:proofErr w:type="spellStart"/>
+      <w:r>
+        <w:t>Agard</w:t>
+      </w:r>
+      <w:proofErr w:type="spellEnd"/>
+      <w:r>
+        <w:t xml:space="preserve">, A. </w:t>
+      </w:r>
+      <w:proofErr w:type="spellStart"/>
+      <w:r>
+        <w:t>Arneth</w:t>
+      </w:r>
+      <w:proofErr w:type="spellEnd"/>
+      <w:r>
+        <w:t xml:space="preserve">, P. </w:t>
+      </w:r>
+      <w:proofErr w:type="spellStart"/>
+      <w:r>
+        <w:t>Balvanera</w:t>
+      </w:r>
+      <w:proofErr w:type="spellEnd"/>
+      <w:r>
+        <w:t xml:space="preserve">, K. A. </w:t>
+      </w:r>
+      <w:proofErr w:type="spellStart"/>
+      <w:r>
+        <w:t>Brauman</w:t>
+      </w:r>
+      <w:proofErr w:type="spellEnd"/>
+      <w:r>
+        <w:t>, S.</w:t>
+      </w:r>
+    </w:p>
+    <w:p>
+      <w:pPr>
+        <w:pStyle w:val="018ReferenceHanging"/>
+      </w:pPr>
+      <w:proofErr w:type="spellStart"/>
+      <w:r>
+        <w:t>Nealis</w:t>
+      </w:r>
+      <w:proofErr w:type="spellEnd"/>
+      <w:r>
+        <w:t xml:space="preserve">, V. G. 1977. </w:t>
+      </w:r>
+      <w:hyperlink r:id="rId91">
+        <w:r>
+          <w:rPr>
+            <w:rStyle w:val="Hyperlink"/>
+          </w:rPr>
+          <w:t>Habitat associations and community analysis of South Texas dung beetles (Coleoptera:</w:t>
+        </w:r>
+      </w:hyperlink>
+      <w:r>
         <w:t xml:space="preserve"> </w:t>
       </w:r>
-      <w:hyperlink r:id="rId82">
-        <w:r>
-          <w:rPr>
-            <w:rStyle w:val="Hyperlink"/>
-          </w:rPr>
-          <w:t>fragmented and continuous forest.</w:t>
+      <w:hyperlink r:id="rId92">
+        <w:proofErr w:type="spellStart"/>
+        <w:r>
+          <w:rPr>
+            <w:rStyle w:val="Hyperlink"/>
+          </w:rPr>
+          <w:t>Scarabaeinae</w:t>
+        </w:r>
+        <w:proofErr w:type="spellEnd"/>
+        <w:r>
+          <w:rPr>
+            <w:rStyle w:val="Hyperlink"/>
+          </w:rPr>
+          <w:t>).</w:t>
         </w:r>
       </w:hyperlink>
       <w:r>
-        <w:t xml:space="preserve"> Environmental Entomology 35:1550–1560.</w:t>
+        <w:t xml:space="preserve"> Canadian Journal of Zoology 55:138–147.</w:t>
       </w:r>
     </w:p>
     <w:p>
       <w:pPr>
         <w:pStyle w:val="018ReferenceHanging"/>
       </w:pPr>
-      <w:r>
-        <w:t xml:space="preserve">Jost, L. 2006. </w:t>
-      </w:r>
-      <w:hyperlink r:id="rId83">
-        <w:r>
-          <w:rPr>
-            <w:rStyle w:val="Hyperlink"/>
-          </w:rPr>
-          <w:t>Entropy and diversity.</w:t>
+      <w:proofErr w:type="spellStart"/>
+      <w:r>
+        <w:t>Nemes</w:t>
+      </w:r>
+      <w:proofErr w:type="spellEnd"/>
+      <w:r>
+        <w:t xml:space="preserve">, S. N., and D. L. Price. 2015. </w:t>
+      </w:r>
+      <w:hyperlink r:id="rId93">
+        <w:r>
+          <w:rPr>
+            <w:rStyle w:val="Hyperlink"/>
+          </w:rPr>
+          <w:t xml:space="preserve">Illustrated keys to the </w:t>
+        </w:r>
+        <w:proofErr w:type="spellStart"/>
+        <w:r>
+          <w:rPr>
+            <w:rStyle w:val="Hyperlink"/>
+          </w:rPr>
+          <w:t>Scarabaeinae</w:t>
+        </w:r>
+        <w:proofErr w:type="spellEnd"/>
+        <w:r>
+          <w:rPr>
+            <w:rStyle w:val="Hyperlink"/>
+          </w:rPr>
+          <w:t xml:space="preserve"> (Coleoptera: </w:t>
+        </w:r>
+        <w:proofErr w:type="spellStart"/>
+        <w:r>
+          <w:rPr>
+            <w:rStyle w:val="Hyperlink"/>
+          </w:rPr>
+          <w:t>Scarabaeidae</w:t>
+        </w:r>
+        <w:proofErr w:type="spellEnd"/>
+        <w:r>
+          <w:rPr>
+            <w:rStyle w:val="Hyperlink"/>
+          </w:rPr>
+          <w:t>) of</w:t>
         </w:r>
       </w:hyperlink>
       <w:r>
-        <w:t xml:space="preserve"> Oikos 113:363–375.</w:t>
+        <w:t xml:space="preserve"> </w:t>
+      </w:r>
+      <w:hyperlink r:id="rId94">
+        <w:r>
+          <w:rPr>
+            <w:rStyle w:val="Hyperlink"/>
+          </w:rPr>
+          <w:t>Maryland.</w:t>
+        </w:r>
+      </w:hyperlink>
+      <w:r>
+        <w:t xml:space="preserve"> Northeastern Naturalist 22:318–344.</w:t>
       </w:r>
     </w:p>
     <w:p>
@@ -33032,37 +33780,52 @@
         <w:pStyle w:val="018ReferenceHanging"/>
       </w:pPr>
       <w:r>
-        <w:t xml:space="preserve">Laurance, W. F., J. L. C. Camargo, P. M. Fearnside, T. E. Lovejoy, G. B. Williamson, R. C. G. Mesquita, C. F. J. Meyer, P. E. D. </w:t>
+        <w:t xml:space="preserve">Nichols, E., T. Larsen, S. Spector, A. L. Davis, F. Escobar, M. </w:t>
       </w:r>
       <w:proofErr w:type="spellStart"/>
       <w:r>
-        <w:t>Bobrowiec</w:t>
+        <w:t>Favila</w:t>
       </w:r>
       <w:proofErr w:type="spellEnd"/>
       <w:r>
-        <w:t xml:space="preserve">, and S. G. W. Laurance. 2018. </w:t>
-      </w:r>
-      <w:hyperlink r:id="rId84">
-        <w:r>
-          <w:rPr>
-            <w:rStyle w:val="Hyperlink"/>
-          </w:rPr>
-          <w:t>An Amazonian rainforest and its</w:t>
+        <w:t xml:space="preserve">, K. </w:t>
+      </w:r>
+      <w:proofErr w:type="spellStart"/>
+      <w:r>
+        <w:t>Vuline</w:t>
+      </w:r>
+      <w:proofErr w:type="spellEnd"/>
+      <w:r>
+        <w:t xml:space="preserve">, and S. R. Network. 2007. </w:t>
+      </w:r>
+      <w:hyperlink r:id="rId95">
+        <w:r>
+          <w:rPr>
+            <w:rStyle w:val="Hyperlink"/>
+          </w:rPr>
+          <w:t xml:space="preserve">Global dung beetle response to tropical forest modification </w:t>
+        </w:r>
+        <w:r>
+          <w:rPr>
+            <w:rStyle w:val="Hyperlink"/>
+          </w:rPr>
+          <w:lastRenderedPageBreak/>
+          <w:t>and fragmentation: A quantitative literature</w:t>
         </w:r>
       </w:hyperlink>
       <w:r>
         <w:t xml:space="preserve"> </w:t>
       </w:r>
-      <w:hyperlink r:id="rId85">
-        <w:r>
-          <w:rPr>
-            <w:rStyle w:val="Hyperlink"/>
-          </w:rPr>
-          <w:t>fragments as a laboratory of global change.</w:t>
+      <w:hyperlink r:id="rId96">
+        <w:r>
+          <w:rPr>
+            <w:rStyle w:val="Hyperlink"/>
+          </w:rPr>
+          <w:t>review and meta-analysis.</w:t>
         </w:r>
       </w:hyperlink>
       <w:r>
-        <w:t xml:space="preserve"> Biological Reviews 93:223–247.</w:t>
+        <w:t xml:space="preserve"> Biological Conservation 137:1–19.</w:t>
       </w:r>
     </w:p>
     <w:p>
@@ -33070,99 +33833,224 @@
         <w:pStyle w:val="018ReferenceHanging"/>
       </w:pPr>
       <w:r>
-        <w:t xml:space="preserve">Li, D. 2018. </w:t>
-      </w:r>
-      <w:hyperlink r:id="rId86">
+        <w:t xml:space="preserve">Nichols, E., S. Spector, J. </w:t>
+      </w:r>
+      <w:proofErr w:type="spellStart"/>
+      <w:r>
+        <w:t>Louzada</w:t>
+      </w:r>
+      <w:proofErr w:type="spellEnd"/>
+      <w:r>
+        <w:t xml:space="preserve">, T. Larsen, S. Amezquita, and M. E. </w:t>
+      </w:r>
+      <w:proofErr w:type="spellStart"/>
+      <w:r>
+        <w:t>Favila</w:t>
+      </w:r>
+      <w:proofErr w:type="spellEnd"/>
+      <w:r>
+        <w:t xml:space="preserve">. 2008. </w:t>
+      </w:r>
+      <w:hyperlink r:id="rId97">
+        <w:r>
+          <w:rPr>
+            <w:rStyle w:val="Hyperlink"/>
+          </w:rPr>
+          <w:t>Ecological functions</w:t>
+        </w:r>
+      </w:hyperlink>
+      <w:r>
+        <w:t xml:space="preserve"> </w:t>
+      </w:r>
+      <w:hyperlink r:id="rId98">
+        <w:r>
+          <w:rPr>
+            <w:rStyle w:val="Hyperlink"/>
+          </w:rPr>
+          <w:t xml:space="preserve">and ecosystem services provided by </w:t>
+        </w:r>
         <w:proofErr w:type="spellStart"/>
         <w:r>
           <w:rPr>
             <w:rStyle w:val="Hyperlink"/>
           </w:rPr>
-          <w:t>hillR</w:t>
+          <w:t>Scarabaeinae</w:t>
         </w:r>
         <w:proofErr w:type="spellEnd"/>
         <w:r>
           <w:rPr>
             <w:rStyle w:val="Hyperlink"/>
           </w:rPr>
-          <w:t>: Taxonomic, functional, and phylogenetic diversity and similarity through Hill Numbers.</w:t>
+          <w:t xml:space="preserve"> dung beetles.</w:t>
         </w:r>
       </w:hyperlink>
       <w:r>
-        <w:t xml:space="preserve"> Journal of </w:t>
-      </w:r>
-      <w:proofErr w:type="gramStart"/>
-      <w:r>
-        <w:t>Open Source</w:t>
-      </w:r>
-      <w:proofErr w:type="gramEnd"/>
-      <w:r>
-        <w:t xml:space="preserve"> Software 3:1041.</w:t>
+        <w:t xml:space="preserve"> Biological Conservation 141:1461–1474. </w:t>
       </w:r>
     </w:p>
     <w:p>
       <w:pPr>
         <w:pStyle w:val="018ReferenceHanging"/>
       </w:pPr>
-      <w:r>
-        <w:t xml:space="preserve">Ma, J., J. Li, W. Wu, and J. Liu. 2023. </w:t>
-      </w:r>
-      <w:hyperlink r:id="rId87">
-        <w:proofErr w:type="gramStart"/>
-        <w:r>
-          <w:rPr>
-            <w:rStyle w:val="Hyperlink"/>
-          </w:rPr>
-          <w:t>Global forest</w:t>
-        </w:r>
-        <w:proofErr w:type="gramEnd"/>
-        <w:r>
-          <w:rPr>
-            <w:rStyle w:val="Hyperlink"/>
-          </w:rPr>
-          <w:t xml:space="preserve"> fragmentation change from 2000 to 2020.</w:t>
+    </w:p>
+    <w:p>
+      <w:pPr>
+        <w:pStyle w:val="018ReferenceHanging"/>
+      </w:pPr>
+      <w:r>
+        <w:t xml:space="preserve">Oksanen, J., G. L. Simpson, F. G. Blanchet, R. </w:t>
+      </w:r>
+      <w:proofErr w:type="spellStart"/>
+      <w:r>
+        <w:t>Kindt</w:t>
+      </w:r>
+      <w:proofErr w:type="spellEnd"/>
+      <w:r>
+        <w:t xml:space="preserve">, P. Legendre, P. R. Minchin, R. B. O’Hara, P. </w:t>
+      </w:r>
+      <w:proofErr w:type="spellStart"/>
+      <w:r>
+        <w:t>Solymos</w:t>
+      </w:r>
+      <w:proofErr w:type="spellEnd"/>
+      <w:r>
+        <w:t>,</w:t>
+      </w:r>
+      <w:r>
+        <w:t xml:space="preserve"> </w:t>
+      </w:r>
+      <w:r>
+        <w:t xml:space="preserve">M. H. H. Stevens, E. </w:t>
+      </w:r>
+      <w:proofErr w:type="spellStart"/>
+      <w:r>
+        <w:t>Szoecs</w:t>
+      </w:r>
+      <w:proofErr w:type="spellEnd"/>
+      <w:r>
+        <w:t xml:space="preserve">, H. Wagner, M. Barbour, M. </w:t>
+      </w:r>
+      <w:proofErr w:type="spellStart"/>
+      <w:r>
+        <w:t>Bedward</w:t>
+      </w:r>
+      <w:proofErr w:type="spellEnd"/>
+      <w:r>
+        <w:t xml:space="preserve">, B. </w:t>
+      </w:r>
+      <w:proofErr w:type="spellStart"/>
+      <w:r>
+        <w:t>Bolker</w:t>
+      </w:r>
+      <w:proofErr w:type="spellEnd"/>
+      <w:r>
+        <w:t xml:space="preserve">, D. </w:t>
+      </w:r>
+      <w:proofErr w:type="spellStart"/>
+      <w:r>
+        <w:t>Borcard</w:t>
+      </w:r>
+      <w:proofErr w:type="spellEnd"/>
+      <w:r>
+        <w:t xml:space="preserve">, G. Carvalho, M. Chirico, M. D. Caceres, S. Durand, H. B. A. Evangelista, R. </w:t>
+      </w:r>
+      <w:proofErr w:type="spellStart"/>
+      <w:r>
+        <w:t>FitzJohn</w:t>
+      </w:r>
+      <w:proofErr w:type="spellEnd"/>
+      <w:r>
+        <w:t xml:space="preserve">, M. Friendly, B. </w:t>
+      </w:r>
+      <w:proofErr w:type="spellStart"/>
+      <w:r>
+        <w:t>Furneaux</w:t>
+      </w:r>
+      <w:proofErr w:type="spellEnd"/>
+      <w:r>
+        <w:t xml:space="preserve">, G. Hannigan, M. O. Hill, L. Lahti, D. McGlinn, M.-H. Ouellette, E. R. Cunha, T. Smith, A. Stier, C. J. </w:t>
+      </w:r>
+      <w:proofErr w:type="spellStart"/>
+      <w:r>
+        <w:t>F.T</w:t>
+      </w:r>
+      <w:proofErr w:type="spellEnd"/>
+      <w:r>
+        <w:t xml:space="preserve">. </w:t>
+      </w:r>
+      <w:proofErr w:type="spellStart"/>
+      <w:r>
+        <w:t>Braak</w:t>
+      </w:r>
+      <w:proofErr w:type="spellEnd"/>
+      <w:r>
+        <w:t xml:space="preserve">, J. Weedon, and T. Borman. 2025. </w:t>
+      </w:r>
+      <w:hyperlink r:id="rId99">
+        <w:r>
+          <w:rPr>
+            <w:rStyle w:val="Hyperlink"/>
+          </w:rPr>
+          <w:t>Vegan: C</w:t>
+        </w:r>
+        <w:r>
+          <w:rPr>
+            <w:rStyle w:val="Hyperlink"/>
+          </w:rPr>
+          <w:t>o</w:t>
+        </w:r>
+        <w:r>
+          <w:rPr>
+            <w:rStyle w:val="Hyperlink"/>
+          </w:rPr>
+          <w:t>mmunity Ecology Package.</w:t>
         </w:r>
       </w:hyperlink>
-      <w:r>
-        <w:t xml:space="preserve"> Nature Communications 14:3752.</w:t>
-      </w:r>
     </w:p>
     <w:p>
       <w:pPr>
         <w:pStyle w:val="018ReferenceHanging"/>
       </w:pPr>
       <w:r>
-        <w:t xml:space="preserve">Mabry, K. E., E. A. </w:t>
+        <w:t>Ospina-</w:t>
       </w:r>
       <w:proofErr w:type="spellStart"/>
       <w:r>
-        <w:t>Dreelin</w:t>
+        <w:t>Garcés</w:t>
       </w:r>
       <w:proofErr w:type="spellEnd"/>
       <w:r>
-        <w:t xml:space="preserve">, and G. W. Barrett. 2003. </w:t>
-      </w:r>
-      <w:hyperlink r:id="rId88">
-        <w:r>
-          <w:rPr>
-            <w:rStyle w:val="Hyperlink"/>
-          </w:rPr>
-          <w:t>Influence of landscape elements on population</w:t>
+        <w:t xml:space="preserve">, S. M., F. Escobar, M. L. </w:t>
+      </w:r>
+      <w:proofErr w:type="spellStart"/>
+      <w:r>
+        <w:t>Baena</w:t>
+      </w:r>
+      <w:proofErr w:type="spellEnd"/>
+      <w:r>
+        <w:t xml:space="preserve">, A. L. V. Davis, and C. H. Scholtz. 2018. </w:t>
+      </w:r>
+      <w:hyperlink r:id="rId100">
+        <w:r>
+          <w:rPr>
+            <w:rStyle w:val="Hyperlink"/>
+          </w:rPr>
+          <w:t>Do dung beetles</w:t>
         </w:r>
       </w:hyperlink>
       <w:r>
         <w:t xml:space="preserve"> </w:t>
       </w:r>
-      <w:hyperlink r:id="rId89">
-        <w:r>
-          <w:rPr>
-            <w:rStyle w:val="Hyperlink"/>
-          </w:rPr>
-          <w:t>densities and habitat use of three small-mammal species.</w:t>
+      <w:hyperlink r:id="rId101">
+        <w:r>
+          <w:rPr>
+            <w:rStyle w:val="Hyperlink"/>
+          </w:rPr>
+          <w:t>show interrelated evolutionary trends in wing morphology, flight biomechanics and habitat preference?</w:t>
         </w:r>
       </w:hyperlink>
       <w:r>
-        <w:t xml:space="preserve"> Journal of Mammalogy 84:20–25.</w:t>
+        <w:t xml:space="preserve"> Evolutionary Ecology 32:663–682.</w:t>
       </w:r>
     </w:p>
     <w:p>
@@ -33170,55 +34058,493 @@
         <w:pStyle w:val="018ReferenceHanging"/>
       </w:pPr>
       <w:r>
-        <w:t xml:space="preserve">Marsh, C. J., J. Louzada, W. </w:t>
+        <w:t xml:space="preserve">Posit team. 2025. </w:t>
+      </w:r>
+      <w:hyperlink r:id="rId102">
+        <w:r>
+          <w:rPr>
+            <w:rStyle w:val="Hyperlink"/>
+          </w:rPr>
+          <w:t>RStudio: Integrated Development Environment for R.</w:t>
+        </w:r>
+      </w:hyperlink>
+      <w:r>
+        <w:t xml:space="preserve"> Posit Software, </w:t>
       </w:r>
       <w:proofErr w:type="spellStart"/>
       <w:r>
-        <w:t>Beiroz</w:t>
+        <w:t>PBC</w:t>
       </w:r>
       <w:proofErr w:type="spellEnd"/>
       <w:r>
-        <w:t xml:space="preserve">, and R. M. Ewers. 2013. </w:t>
-      </w:r>
-      <w:hyperlink r:id="rId90">
+        <w:t>, Boston, MA.</w:t>
+      </w:r>
+    </w:p>
+    <w:p>
+      <w:pPr>
+        <w:pStyle w:val="018ReferenceHanging"/>
+      </w:pPr>
+      <w:proofErr w:type="spellStart"/>
+      <w:r>
+        <w:t>Resasco</w:t>
+      </w:r>
+      <w:proofErr w:type="spellEnd"/>
+      <w:r>
+        <w:t>, J., E. M. Bruna, N. M. Haddad, C. Banks-</w:t>
+      </w:r>
+      <w:proofErr w:type="spellStart"/>
+      <w:r>
+        <w:t>Leite</w:t>
+      </w:r>
+      <w:proofErr w:type="spellEnd"/>
+      <w:r>
+        <w:t xml:space="preserve">, and C. R. </w:t>
+      </w:r>
+      <w:proofErr w:type="spellStart"/>
+      <w:r>
+        <w:t>Margules</w:t>
+      </w:r>
+      <w:proofErr w:type="spellEnd"/>
+      <w:r>
+        <w:t xml:space="preserve">. 2017. </w:t>
+      </w:r>
+      <w:hyperlink r:id="rId103">
+        <w:r>
+          <w:rPr>
+            <w:rStyle w:val="Hyperlink"/>
+          </w:rPr>
+          <w:t>The contribution of</w:t>
+        </w:r>
+      </w:hyperlink>
+      <w:r>
+        <w:t xml:space="preserve"> </w:t>
+      </w:r>
+      <w:hyperlink r:id="rId104">
+        <w:r>
+          <w:rPr>
+            <w:rStyle w:val="Hyperlink"/>
+          </w:rPr>
+          <w:t>theory and experiments to conservation in fragmented landscapes.</w:t>
+        </w:r>
+      </w:hyperlink>
+      <w:r>
+        <w:t xml:space="preserve"> </w:t>
+      </w:r>
+      <w:proofErr w:type="spellStart"/>
+      <w:r>
+        <w:t>Ecography</w:t>
+      </w:r>
+      <w:proofErr w:type="spellEnd"/>
+      <w:r>
+        <w:t xml:space="preserve"> 40:109–118.</w:t>
+      </w:r>
+    </w:p>
+    <w:p>
+      <w:pPr>
+        <w:pStyle w:val="018ReferenceHanging"/>
+      </w:pPr>
+      <w:proofErr w:type="spellStart"/>
+      <w:r>
+        <w:t>Resasco</w:t>
+      </w:r>
+      <w:proofErr w:type="spellEnd"/>
+      <w:r>
+        <w:t xml:space="preserve">, J., N. M. Haddad, J. L. </w:t>
+      </w:r>
+      <w:proofErr w:type="spellStart"/>
+      <w:r>
+        <w:t>Orrock</w:t>
+      </w:r>
+      <w:proofErr w:type="spellEnd"/>
+      <w:r>
+        <w:t xml:space="preserve">, D. Shoemaker, L. A. </w:t>
+      </w:r>
+      <w:proofErr w:type="spellStart"/>
+      <w:r>
+        <w:t>Brudvig</w:t>
+      </w:r>
+      <w:proofErr w:type="spellEnd"/>
+      <w:r>
+        <w:t xml:space="preserve">, E. I. </w:t>
+      </w:r>
+      <w:proofErr w:type="spellStart"/>
+      <w:r>
+        <w:t>Damschen</w:t>
+      </w:r>
+      <w:proofErr w:type="spellEnd"/>
+      <w:r>
+        <w:t>, J. J. Tewksbury, and</w:t>
+      </w:r>
+      <w:r>
+        <w:t xml:space="preserve"> </w:t>
+      </w:r>
+      <w:r>
+        <w:t xml:space="preserve">D. J. Levey. 2014. </w:t>
+      </w:r>
+      <w:hyperlink r:id="rId105">
+        <w:r>
+          <w:rPr>
+            <w:rStyle w:val="Hyperlink"/>
+          </w:rPr>
+          <w:t>Landscape corridors can increase invasion by an exotic species and reduce diversity of</w:t>
+        </w:r>
+      </w:hyperlink>
+      <w:r>
+        <w:t xml:space="preserve"> </w:t>
+      </w:r>
+      <w:hyperlink r:id="rId106">
+        <w:r>
+          <w:rPr>
+            <w:rStyle w:val="Hyperlink"/>
+          </w:rPr>
+          <w:t>native species.</w:t>
+        </w:r>
+      </w:hyperlink>
+      <w:r>
+        <w:t xml:space="preserve"> Ecology 95:2033–2039.</w:t>
+      </w:r>
+    </w:p>
+    <w:p>
+      <w:pPr>
+        <w:pStyle w:val="018ReferenceHanging"/>
+      </w:pPr>
+      <w:proofErr w:type="spellStart"/>
+      <w:r>
+        <w:t>Rös</w:t>
+      </w:r>
+      <w:proofErr w:type="spellEnd"/>
+      <w:r>
+        <w:t xml:space="preserve">, M., F. Escobar, and G. </w:t>
+      </w:r>
+      <w:proofErr w:type="spellStart"/>
+      <w:r>
+        <w:t>Halffter</w:t>
+      </w:r>
+      <w:proofErr w:type="spellEnd"/>
+      <w:r>
+        <w:t xml:space="preserve">. 2012. </w:t>
+      </w:r>
+      <w:hyperlink r:id="rId107">
+        <w:r>
+          <w:rPr>
+            <w:rStyle w:val="Hyperlink"/>
+          </w:rPr>
+          <w:t>How dung beetles respond to a human-modified variegated</w:t>
+        </w:r>
+      </w:hyperlink>
+      <w:r>
+        <w:t xml:space="preserve"> </w:t>
+      </w:r>
+      <w:hyperlink r:id="rId108">
+        <w:r>
+          <w:rPr>
+            <w:rStyle w:val="Hyperlink"/>
+          </w:rPr>
+          <w:t>landscape in Mexican cloud forest: A study of biodiversity integrating ecological and biogeographical</w:t>
+        </w:r>
+      </w:hyperlink>
+      <w:r>
+        <w:t xml:space="preserve"> </w:t>
+      </w:r>
+      <w:hyperlink r:id="rId109">
+        <w:r>
+          <w:rPr>
+            <w:rStyle w:val="Hyperlink"/>
+          </w:rPr>
+          <w:t>perspectives.</w:t>
+        </w:r>
+      </w:hyperlink>
+      <w:r>
+        <w:t xml:space="preserve"> Diversity and Distributions 18:377–389.</w:t>
+      </w:r>
+    </w:p>
+    <w:p>
+      <w:pPr>
+        <w:pStyle w:val="018ReferenceHanging"/>
+      </w:pPr>
+      <w:r>
+        <w:t xml:space="preserve">Roslin, T. 2000. </w:t>
+      </w:r>
+      <w:hyperlink r:id="rId110">
+        <w:r>
+          <w:rPr>
+            <w:rStyle w:val="Hyperlink"/>
+          </w:rPr>
+          <w:t>Dung beetle movements at two spatial scales.</w:t>
+        </w:r>
+      </w:hyperlink>
+      <w:r>
+        <w:t xml:space="preserve"> Oikos 91:323–335.</w:t>
+      </w:r>
+    </w:p>
+    <w:p>
+      <w:pPr>
+        <w:pStyle w:val="018ReferenceHanging"/>
+      </w:pPr>
+      <w:r>
+        <w:t xml:space="preserve">Roslin, T., and A. </w:t>
+      </w:r>
+      <w:proofErr w:type="spellStart"/>
+      <w:r>
+        <w:t>Koivunen</w:t>
+      </w:r>
+      <w:proofErr w:type="spellEnd"/>
+      <w:r>
+        <w:t xml:space="preserve">. 2001. </w:t>
+      </w:r>
+      <w:hyperlink r:id="rId111">
+        <w:r>
+          <w:rPr>
+            <w:rStyle w:val="Hyperlink"/>
+          </w:rPr>
+          <w:t>Distribution and abundance of dung beetles in fragmented landscape</w:t>
+        </w:r>
+      </w:hyperlink>
+      <w:r>
+        <w:t>s.</w:t>
+      </w:r>
+      <w:r>
+        <w:t xml:space="preserve"> </w:t>
+      </w:r>
+      <w:proofErr w:type="spellStart"/>
+      <w:r>
+        <w:t>Oecologia</w:t>
+      </w:r>
+      <w:proofErr w:type="spellEnd"/>
+      <w:r>
+        <w:t xml:space="preserve"> 127:69–77.</w:t>
+      </w:r>
+    </w:p>
+    <w:p>
+      <w:pPr>
+        <w:pStyle w:val="018ReferenceHanging"/>
+      </w:pPr>
+      <w:r>
+        <w:t xml:space="preserve">Slade, E. M., T. </w:t>
+      </w:r>
+      <w:proofErr w:type="spellStart"/>
+      <w:r>
+        <w:t>Riutta</w:t>
+      </w:r>
+      <w:proofErr w:type="spellEnd"/>
+      <w:r>
+        <w:t xml:space="preserve">, T. Roslin, and H. L. </w:t>
+      </w:r>
+      <w:proofErr w:type="spellStart"/>
+      <w:r>
+        <w:t>Tuomisto</w:t>
+      </w:r>
+      <w:proofErr w:type="spellEnd"/>
+      <w:r>
+        <w:t xml:space="preserve">. 2016a. </w:t>
+      </w:r>
+      <w:hyperlink r:id="rId112">
+        <w:r>
+          <w:rPr>
+            <w:rStyle w:val="Hyperlink"/>
+          </w:rPr>
+          <w:t>The role of dung beetles in reducing</w:t>
+        </w:r>
+      </w:hyperlink>
+      <w:r>
+        <w:t xml:space="preserve"> </w:t>
+      </w:r>
+      <w:hyperlink r:id="rId113">
+        <w:r>
+          <w:rPr>
+            <w:rStyle w:val="Hyperlink"/>
+          </w:rPr>
+          <w:t>greenhouse gas emissions from cattle farming.</w:t>
+        </w:r>
+      </w:hyperlink>
+      <w:r>
+        <w:t xml:space="preserve"> Scientific Reports 6.</w:t>
+      </w:r>
+    </w:p>
+    <w:p>
+      <w:pPr>
+        <w:pStyle w:val="018ReferenceHanging"/>
+      </w:pPr>
+      <w:r>
+        <w:lastRenderedPageBreak/>
+        <w:t xml:space="preserve">Slade, E. M., T. Roslin, M. </w:t>
+      </w:r>
+      <w:proofErr w:type="spellStart"/>
+      <w:r>
+        <w:t>Santalahti</w:t>
+      </w:r>
+      <w:proofErr w:type="spellEnd"/>
+      <w:r>
+        <w:t xml:space="preserve">, and T. Bell. 2016b. </w:t>
+      </w:r>
+      <w:hyperlink r:id="rId114">
+        <w:r>
+          <w:rPr>
+            <w:rStyle w:val="Hyperlink"/>
+          </w:rPr>
+          <w:t xml:space="preserve">Disentangling the “brown world’ </w:t>
+        </w:r>
         <w:proofErr w:type="spellStart"/>
         <w:r>
           <w:rPr>
             <w:rStyle w:val="Hyperlink"/>
           </w:rPr>
-          <w:t>Optimising</w:t>
+          <w:t>faecal</w:t>
         </w:r>
         <w:proofErr w:type="spellEnd"/>
         <w:r>
           <w:rPr>
             <w:rStyle w:val="Hyperlink"/>
           </w:rPr>
-          <w:t xml:space="preserve"> bait for pitfall trapping of</w:t>
+          <w:t>-detritus</w:t>
         </w:r>
       </w:hyperlink>
       <w:r>
         <w:t xml:space="preserve"> </w:t>
       </w:r>
-      <w:hyperlink r:id="rId91">
-        <w:r>
-          <w:rPr>
-            <w:rStyle w:val="Hyperlink"/>
-          </w:rPr>
-          <w:t xml:space="preserve">Amazonian dung beetles (Coleoptera: </w:t>
-        </w:r>
+      <w:hyperlink r:id="rId115">
+        <w:r>
+          <w:rPr>
+            <w:rStyle w:val="Hyperlink"/>
+          </w:rPr>
+          <w:t>interaction web: Dung beetle effects on soil microbial properties.</w:t>
+        </w:r>
+      </w:hyperlink>
+      <w:r>
+        <w:t xml:space="preserve"> Oikos 125:629–635.</w:t>
+      </w:r>
+    </w:p>
+    <w:p>
+      <w:pPr>
+        <w:pStyle w:val="018ReferenceHanging"/>
+      </w:pPr>
+      <w:proofErr w:type="spellStart"/>
+      <w:r>
+        <w:t>Taubert</w:t>
+      </w:r>
+      <w:proofErr w:type="spellEnd"/>
+      <w:r>
+        <w:t xml:space="preserve">, F., R. Fischer, J. Groeneveld, S. Lehmann, M. S. Müller, E. </w:t>
+      </w:r>
+      <w:proofErr w:type="spellStart"/>
+      <w:r>
+        <w:t>Rödig</w:t>
+      </w:r>
+      <w:proofErr w:type="spellEnd"/>
+      <w:r>
+        <w:t xml:space="preserve">, T. Wiegand, and A. </w:t>
+      </w:r>
+      <w:proofErr w:type="spellStart"/>
+      <w:r>
+        <w:t>Huth</w:t>
+      </w:r>
+      <w:proofErr w:type="spellEnd"/>
+      <w:r>
+        <w:t>. 2018.</w:t>
+      </w:r>
+      <w:r>
+        <w:t xml:space="preserve"> </w:t>
+      </w:r>
+      <w:hyperlink r:id="rId116">
+        <w:r>
+          <w:rPr>
+            <w:rStyle w:val="Hyperlink"/>
+          </w:rPr>
+          <w:t>Global patterns of tropical forest fragmentation.</w:t>
+        </w:r>
+      </w:hyperlink>
+      <w:r>
+        <w:t xml:space="preserve"> Nature 554:519–522.</w:t>
+      </w:r>
+    </w:p>
+    <w:p>
+      <w:pPr>
+        <w:pStyle w:val="018ReferenceHanging"/>
+      </w:pPr>
+    </w:p>
+    <w:p>
+      <w:pPr>
+        <w:pStyle w:val="018ReferenceHanging"/>
+      </w:pPr>
+      <w:r>
+        <w:t xml:space="preserve">Tewksbury, J. J., D. J. Levey, N. M. Haddad, S. Sargent, J. L. </w:t>
+      </w:r>
+      <w:proofErr w:type="spellStart"/>
+      <w:r>
+        <w:t>Orrock</w:t>
+      </w:r>
+      <w:proofErr w:type="spellEnd"/>
+      <w:r>
+        <w:t xml:space="preserve">, A. Weldon, B. J. Danielson, J. Brinkerhoff, E. I. </w:t>
+      </w:r>
+      <w:proofErr w:type="spellStart"/>
+      <w:r>
+        <w:t>Damschen</w:t>
+      </w:r>
+      <w:proofErr w:type="spellEnd"/>
+      <w:r>
+        <w:t xml:space="preserve">, and P. Townsend. 2002. </w:t>
+      </w:r>
+      <w:hyperlink r:id="rId117">
+        <w:r>
+          <w:rPr>
+            <w:rStyle w:val="Hyperlink"/>
+          </w:rPr>
+          <w:t>Corridors affect plants, animals, and their</w:t>
+        </w:r>
+      </w:hyperlink>
+      <w:r>
+        <w:t xml:space="preserve"> </w:t>
+      </w:r>
+      <w:hyperlink r:id="rId118">
+        <w:r>
+          <w:rPr>
+            <w:rStyle w:val="Hyperlink"/>
+          </w:rPr>
+          <w:t>interactions in fragmented landscapes.</w:t>
+        </w:r>
+      </w:hyperlink>
+      <w:r>
+        <w:t xml:space="preserve"> Proceedings of the National Academy of Sciences 99:12923–12926.</w:t>
+      </w:r>
+    </w:p>
+    <w:p>
+      <w:pPr>
+        <w:pStyle w:val="018ReferenceHanging"/>
+      </w:pPr>
+      <w:proofErr w:type="spellStart"/>
+      <w:r>
+        <w:t>Vulinec</w:t>
+      </w:r>
+      <w:proofErr w:type="spellEnd"/>
+      <w:r>
+        <w:t xml:space="preserve">, K. 2002. </w:t>
+      </w:r>
+      <w:hyperlink r:id="rId119">
+        <w:r>
+          <w:rPr>
+            <w:rStyle w:val="Hyperlink"/>
+          </w:rPr>
+          <w:t>Dung beetle communities and seed dispersal in primary forest and disturbed land in</w:t>
+        </w:r>
+      </w:hyperlink>
+      <w:r>
+        <w:t xml:space="preserve"> </w:t>
+      </w:r>
+      <w:hyperlink r:id="rId120">
         <w:proofErr w:type="spellStart"/>
         <w:r>
           <w:rPr>
             <w:rStyle w:val="Hyperlink"/>
           </w:rPr>
-          <w:t>Scarabaeinae</w:t>
+          <w:t>amazonia</w:t>
         </w:r>
         <w:proofErr w:type="spellEnd"/>
         <w:r>
           <w:rPr>
             <w:rStyle w:val="Hyperlink"/>
           </w:rPr>
-          <w:t>).</w:t>
+          <w:t>.</w:t>
         </w:r>
       </w:hyperlink>
       <w:r>
@@ -33226,11 +34552,11 @@
       </w:r>
       <w:proofErr w:type="spellStart"/>
       <w:r>
-        <w:t>Plos</w:t>
+        <w:t>Biotropica</w:t>
       </w:r>
       <w:proofErr w:type="spellEnd"/>
       <w:r>
-        <w:t xml:space="preserve"> One 8:e73147.</w:t>
+        <w:t xml:space="preserve"> 34:297–309.</w:t>
       </w:r>
     </w:p>
     <w:p>
@@ -33238,37 +34564,61 @@
         <w:pStyle w:val="018ReferenceHanging"/>
       </w:pPr>
       <w:r>
-        <w:t xml:space="preserve">Nealis, V. G. 1977. </w:t>
-      </w:r>
-      <w:hyperlink r:id="rId92">
-        <w:r>
-          <w:rPr>
-            <w:rStyle w:val="Hyperlink"/>
-          </w:rPr>
-          <w:t>Habitat associations and community analysis of South Texas dung beetles (Coleoptera:</w:t>
+        <w:t xml:space="preserve">Wu, X., J. E. Duffy, P. B. Reich, and S. Sun. 2011. </w:t>
+      </w:r>
+      <w:hyperlink r:id="rId121">
+        <w:r>
+          <w:rPr>
+            <w:rStyle w:val="Hyperlink"/>
+          </w:rPr>
+          <w:t>A brown-world cascade in the dung decomposer food web</w:t>
         </w:r>
       </w:hyperlink>
       <w:r>
         <w:t xml:space="preserve"> </w:t>
       </w:r>
-      <w:hyperlink r:id="rId93">
-        <w:proofErr w:type="spellStart"/>
-        <w:r>
-          <w:rPr>
-            <w:rStyle w:val="Hyperlink"/>
-          </w:rPr>
-          <w:t>Scarabaeinae</w:t>
-        </w:r>
-        <w:proofErr w:type="spellEnd"/>
-        <w:r>
-          <w:rPr>
-            <w:rStyle w:val="Hyperlink"/>
-          </w:rPr>
-          <w:t>).</w:t>
+      <w:hyperlink r:id="rId122">
+        <w:r>
+          <w:rPr>
+            <w:rStyle w:val="Hyperlink"/>
+          </w:rPr>
+          <w:t>of an alpine meadow: Effects of predator interactions and warming.</w:t>
         </w:r>
       </w:hyperlink>
       <w:r>
-        <w:t xml:space="preserve"> Canadian Journal of Zoology 55:138–147.</w:t>
+        <w:t xml:space="preserve"> Ecological Monographs 81:313–328. Young, K., A. </w:t>
+      </w:r>
+      <w:proofErr w:type="spellStart"/>
+      <w:r>
+        <w:t>Tsalickis</w:t>
+      </w:r>
+      <w:proofErr w:type="spellEnd"/>
+      <w:r>
+        <w:t xml:space="preserve">, T. N. Sheehan, K. D. </w:t>
+      </w:r>
+      <w:proofErr w:type="spellStart"/>
+      <w:r>
+        <w:t>Klepzig</w:t>
+      </w:r>
+      <w:proofErr w:type="spellEnd"/>
+      <w:r>
+        <w:t xml:space="preserve">, M. S. </w:t>
+      </w:r>
+      <w:proofErr w:type="spellStart"/>
+      <w:r>
+        <w:t>Caterino</w:t>
+      </w:r>
+      <w:proofErr w:type="spellEnd"/>
+      <w:r>
+        <w:t xml:space="preserve">, and J. A. Hartshorn. 2023. Dung beetle community composition in the presence and absence of </w:t>
+      </w:r>
+      <w:proofErr w:type="spellStart"/>
+      <w:r>
+        <w:t>mesopredators</w:t>
+      </w:r>
+      <w:proofErr w:type="spellEnd"/>
+      <w:r>
+        <w:t xml:space="preserve"> in a longleaf pine forest. Southeastern Naturalist 22:78–90.</w:t>
       </w:r>
     </w:p>
     <w:p>
@@ -33276,716 +34626,31 @@
         <w:pStyle w:val="018ReferenceHanging"/>
       </w:pPr>
       <w:r>
-        <w:lastRenderedPageBreak/>
-        <w:t xml:space="preserve">Nemes, S. N., and D. L. Price. 2015. </w:t>
-      </w:r>
-      <w:hyperlink r:id="rId94">
-        <w:r>
-          <w:rPr>
-            <w:rStyle w:val="Hyperlink"/>
-          </w:rPr>
-          <w:t xml:space="preserve">Illustrated keys to the </w:t>
-        </w:r>
-        <w:proofErr w:type="spellStart"/>
-        <w:r>
-          <w:rPr>
-            <w:rStyle w:val="Hyperlink"/>
-          </w:rPr>
-          <w:t>Scarabaeinae</w:t>
-        </w:r>
-        <w:proofErr w:type="spellEnd"/>
-        <w:r>
-          <w:rPr>
-            <w:rStyle w:val="Hyperlink"/>
-          </w:rPr>
-          <w:t xml:space="preserve"> (Coleoptera: </w:t>
-        </w:r>
-        <w:proofErr w:type="spellStart"/>
-        <w:r>
-          <w:rPr>
-            <w:rStyle w:val="Hyperlink"/>
-          </w:rPr>
-          <w:t>Scarabaeidae</w:t>
-        </w:r>
-        <w:proofErr w:type="spellEnd"/>
-        <w:r>
-          <w:rPr>
-            <w:rStyle w:val="Hyperlink"/>
-          </w:rPr>
-          <w:t>) of</w:t>
+        <w:t xml:space="preserve">Zhou, G., Y. Huan, L. Wang, Y. Lan, T. Liang, B. Shi, and Q. Zhang. 2023. </w:t>
+      </w:r>
+      <w:hyperlink r:id="rId123">
+        <w:r>
+          <w:rPr>
+            <w:rStyle w:val="Hyperlink"/>
+          </w:rPr>
+          <w:t>Linking ecosystem services</w:t>
         </w:r>
       </w:hyperlink>
       <w:r>
         <w:t xml:space="preserve"> </w:t>
       </w:r>
-      <w:hyperlink r:id="rId95">
-        <w:r>
-          <w:rPr>
-            <w:rStyle w:val="Hyperlink"/>
-          </w:rPr>
-          <w:t>Maryland.</w:t>
+      <w:hyperlink r:id="rId124">
+        <w:r>
+          <w:rPr>
+            <w:rStyle w:val="Hyperlink"/>
+          </w:rPr>
+          <w:t>and circuit theory to identify priority conservation and restoration areas from an ecological network</w:t>
         </w:r>
       </w:hyperlink>
       <w:r>
-        <w:t xml:space="preserve"> Northeastern Naturalist 22:318–344.</w:t>
-      </w:r>
-    </w:p>
-    <w:p>
-      <w:pPr>
-        <w:pStyle w:val="018ReferenceHanging"/>
-      </w:pPr>
-      <w:r>
-        <w:t xml:space="preserve">Nichols, E., T. Larsen, S. Spector, A. L. Davis, F. Escobar, M. Favila, K. </w:t>
-      </w:r>
-      <w:proofErr w:type="spellStart"/>
-      <w:r>
-        <w:t>Vuline</w:t>
-      </w:r>
-      <w:proofErr w:type="spellEnd"/>
-      <w:r>
-        <w:t xml:space="preserve">, and S. R. Network. 2007. </w:t>
-      </w:r>
-      <w:hyperlink r:id="rId96">
-        <w:r>
-          <w:rPr>
-            <w:rStyle w:val="Hyperlink"/>
-          </w:rPr>
-          <w:t>Global dung beetle response to tropical forest modification and fragmentation: A quantitative literature</w:t>
-        </w:r>
-      </w:hyperlink>
-      <w:r>
         <w:t xml:space="preserve"> </w:t>
       </w:r>
-      <w:hyperlink r:id="rId97">
-        <w:r>
-          <w:rPr>
-            <w:rStyle w:val="Hyperlink"/>
-          </w:rPr>
-          <w:t>review and meta-analysis.</w:t>
-        </w:r>
-      </w:hyperlink>
-      <w:r>
-        <w:t xml:space="preserve"> Biological Conservation 137:1–19.</w:t>
-      </w:r>
-    </w:p>
-    <w:p>
-      <w:pPr>
-        <w:pStyle w:val="018ReferenceHanging"/>
-      </w:pPr>
-      <w:r>
-        <w:t xml:space="preserve">Nichols, E., S. Spector, J. Louzada, T. Larsen, S. Amezquita, and M. E. Favila. 2008. </w:t>
-      </w:r>
-      <w:hyperlink r:id="rId98">
-        <w:r>
-          <w:rPr>
-            <w:rStyle w:val="Hyperlink"/>
-          </w:rPr>
-          <w:t>Ecological functions</w:t>
-        </w:r>
-      </w:hyperlink>
-      <w:r>
-        <w:t xml:space="preserve"> </w:t>
-      </w:r>
-      <w:hyperlink r:id="rId99">
-        <w:r>
-          <w:rPr>
-            <w:rStyle w:val="Hyperlink"/>
-          </w:rPr>
-          <w:t xml:space="preserve">and ecosystem services provided by </w:t>
-        </w:r>
-        <w:proofErr w:type="spellStart"/>
-        <w:r>
-          <w:rPr>
-            <w:rStyle w:val="Hyperlink"/>
-          </w:rPr>
-          <w:t>Scarabaeinae</w:t>
-        </w:r>
-        <w:proofErr w:type="spellEnd"/>
-        <w:r>
-          <w:rPr>
-            <w:rStyle w:val="Hyperlink"/>
-          </w:rPr>
-          <w:t xml:space="preserve"> dung beetles.</w:t>
-        </w:r>
-      </w:hyperlink>
-      <w:r>
-        <w:t xml:space="preserve"> Biological Conservation 141:1461–1474. Oksanen, J., G. L. Simpson, F. G. Blanchet, R. Kindt, P. Legendre, P. R. Minchin, R. B. O’Hara, P. Solymos,</w:t>
-      </w:r>
-    </w:p>
-    <w:p>
-      <w:pPr>
-        <w:pStyle w:val="018ReferenceHanging"/>
-      </w:pPr>
-      <w:r>
-        <w:t xml:space="preserve">M. H. H. Stevens, E. </w:t>
-      </w:r>
-      <w:proofErr w:type="spellStart"/>
-      <w:r>
-        <w:t>Szoecs</w:t>
-      </w:r>
-      <w:proofErr w:type="spellEnd"/>
-      <w:r>
-        <w:t xml:space="preserve">, H. Wagner, M. Barbour, M. Bedward, B. Bolker, D. </w:t>
-      </w:r>
-      <w:proofErr w:type="spellStart"/>
-      <w:r>
-        <w:t>Borcard</w:t>
-      </w:r>
-      <w:proofErr w:type="spellEnd"/>
-      <w:r>
-        <w:t xml:space="preserve">, G. Carvalho, M. Chirico, M. D. Caceres, S. Durand, H. B. A. Evangelista, R. </w:t>
-      </w:r>
-      <w:proofErr w:type="spellStart"/>
-      <w:r>
-        <w:t>FitzJohn</w:t>
-      </w:r>
-      <w:proofErr w:type="spellEnd"/>
-      <w:r>
-        <w:t xml:space="preserve">, M. Friendly, B. </w:t>
-      </w:r>
-      <w:proofErr w:type="spellStart"/>
-      <w:r>
-        <w:t>Furneaux</w:t>
-      </w:r>
-      <w:proofErr w:type="spellEnd"/>
-      <w:r>
-        <w:t>, G. Hannigan, M. O. Hill, L. Lahti, D. McGlinn, M.-H. Ouellette, E. R. Cunha, T. Smith, A. Stier, C. J. F.</w:t>
-      </w:r>
-    </w:p>
-    <w:p>
-      <w:pPr>
-        <w:pStyle w:val="018ReferenceHanging"/>
-      </w:pPr>
-      <w:r>
-        <w:t xml:space="preserve">T. Braak, J. Weedon, and T. Borman. 2025. </w:t>
-      </w:r>
-      <w:hyperlink r:id="rId100">
-        <w:r>
-          <w:rPr>
-            <w:rStyle w:val="Hyperlink"/>
-          </w:rPr>
-          <w:t>Vegan: Community Ecology Package.</w:t>
-        </w:r>
-      </w:hyperlink>
-    </w:p>
-    <w:p>
-      <w:pPr>
-        <w:pStyle w:val="018ReferenceHanging"/>
-      </w:pPr>
-      <w:r>
-        <w:t>Ospina-</w:t>
-      </w:r>
-      <w:proofErr w:type="spellStart"/>
-      <w:r>
-        <w:t>Garcés</w:t>
-      </w:r>
-      <w:proofErr w:type="spellEnd"/>
-      <w:r>
-        <w:t xml:space="preserve">, S. M., F. Escobar, M. L. Baena, A. L. V. Davis, and C. H. Scholtz. 2018. </w:t>
-      </w:r>
-      <w:hyperlink r:id="rId101">
-        <w:r>
-          <w:rPr>
-            <w:rStyle w:val="Hyperlink"/>
-          </w:rPr>
-          <w:t>Do dung beetles</w:t>
-        </w:r>
-      </w:hyperlink>
-      <w:r>
-        <w:t xml:space="preserve"> </w:t>
-      </w:r>
-      <w:hyperlink r:id="rId102">
-        <w:r>
-          <w:rPr>
-            <w:rStyle w:val="Hyperlink"/>
-          </w:rPr>
-          <w:t>show interrelated evolutionary trends in wing morphology, flight biomechanics and habitat preference?</w:t>
-        </w:r>
-      </w:hyperlink>
-      <w:r>
-        <w:t xml:space="preserve"> Evolutionary Ecology 32:663–682.</w:t>
-      </w:r>
-    </w:p>
-    <w:p>
-      <w:pPr>
-        <w:pStyle w:val="018ReferenceHanging"/>
-      </w:pPr>
-      <w:r>
-        <w:t xml:space="preserve">Posit team. 2025. </w:t>
-      </w:r>
-      <w:hyperlink r:id="rId103">
-        <w:r>
-          <w:rPr>
-            <w:rStyle w:val="Hyperlink"/>
-          </w:rPr>
-          <w:t>RStudio: Integrated Development Environment for R.</w:t>
-        </w:r>
-      </w:hyperlink>
-      <w:r>
-        <w:t xml:space="preserve"> Posit Software, PBC, Boston, MA.</w:t>
-      </w:r>
-    </w:p>
-    <w:p>
-      <w:pPr>
-        <w:pStyle w:val="018ReferenceHanging"/>
-      </w:pPr>
-      <w:proofErr w:type="spellStart"/>
-      <w:r>
-        <w:t>Resasco</w:t>
-      </w:r>
-      <w:proofErr w:type="spellEnd"/>
-      <w:r>
-        <w:t xml:space="preserve">, J., E. M. Bruna, N. M. Haddad, C. Banks-Leite, and C. R. Margules. 2017. </w:t>
-      </w:r>
-      <w:hyperlink r:id="rId104">
-        <w:r>
-          <w:rPr>
-            <w:rStyle w:val="Hyperlink"/>
-          </w:rPr>
-          <w:t>The contribution of</w:t>
-        </w:r>
-      </w:hyperlink>
-      <w:r>
-        <w:t xml:space="preserve"> </w:t>
-      </w:r>
-      <w:hyperlink r:id="rId105">
-        <w:r>
-          <w:rPr>
-            <w:rStyle w:val="Hyperlink"/>
-          </w:rPr>
-          <w:t>theory and experiments to conservation in fragmented landscapes.</w:t>
-        </w:r>
-      </w:hyperlink>
-      <w:r>
-        <w:t xml:space="preserve"> </w:t>
-      </w:r>
-      <w:proofErr w:type="spellStart"/>
-      <w:r>
-        <w:t>Ecography</w:t>
-      </w:r>
-      <w:proofErr w:type="spellEnd"/>
-      <w:r>
-        <w:t xml:space="preserve"> 40:109–118.</w:t>
-      </w:r>
-    </w:p>
-    <w:p>
-      <w:pPr>
-        <w:pStyle w:val="018ReferenceHanging"/>
-      </w:pPr>
-      <w:proofErr w:type="spellStart"/>
-      <w:r>
-        <w:t>Resasco</w:t>
-      </w:r>
-      <w:proofErr w:type="spellEnd"/>
-      <w:r>
-        <w:t>, J., N. M. Haddad, J. L. Orrock, D. Shoemaker, L. A. Brudvig, E. I. Damschen, J. J. Tewksbury, and</w:t>
-      </w:r>
-    </w:p>
-    <w:p>
-      <w:pPr>
-        <w:pStyle w:val="018ReferenceHanging"/>
-      </w:pPr>
-      <w:r>
-        <w:t xml:space="preserve">D. J. Levey. 2014. </w:t>
-      </w:r>
-      <w:hyperlink r:id="rId106">
-        <w:r>
-          <w:rPr>
-            <w:rStyle w:val="Hyperlink"/>
-          </w:rPr>
-          <w:t>Landscape corridors can increase invasion by an exotic species and reduce diversity of</w:t>
-        </w:r>
-      </w:hyperlink>
-      <w:r>
-        <w:t xml:space="preserve"> </w:t>
-      </w:r>
-      <w:hyperlink r:id="rId107">
-        <w:r>
-          <w:rPr>
-            <w:rStyle w:val="Hyperlink"/>
-          </w:rPr>
-          <w:t>native species.</w:t>
-        </w:r>
-      </w:hyperlink>
-      <w:r>
-        <w:t xml:space="preserve"> Ecology 95:2033–2039.</w:t>
-      </w:r>
-    </w:p>
-    <w:p>
-      <w:pPr>
-        <w:pStyle w:val="018ReferenceHanging"/>
-      </w:pPr>
-      <w:proofErr w:type="spellStart"/>
-      <w:r>
-        <w:t>Rös</w:t>
-      </w:r>
-      <w:proofErr w:type="spellEnd"/>
-      <w:r>
-        <w:t xml:space="preserve">, M., F. Escobar, and G. </w:t>
-      </w:r>
-      <w:proofErr w:type="spellStart"/>
-      <w:r>
-        <w:t>Halffter</w:t>
-      </w:r>
-      <w:proofErr w:type="spellEnd"/>
-      <w:r>
-        <w:t xml:space="preserve">. 2012. </w:t>
-      </w:r>
-      <w:hyperlink r:id="rId108">
-        <w:r>
-          <w:rPr>
-            <w:rStyle w:val="Hyperlink"/>
-          </w:rPr>
-          <w:t>How dung beetles respond to a human-modified variegated</w:t>
-        </w:r>
-      </w:hyperlink>
-      <w:r>
-        <w:t xml:space="preserve"> </w:t>
-      </w:r>
-      <w:hyperlink r:id="rId109">
-        <w:r>
-          <w:rPr>
-            <w:rStyle w:val="Hyperlink"/>
-          </w:rPr>
-          <w:t>landscape in Mexican cloud forest: A study of biodiversity integrating ecological and biogeographical</w:t>
-        </w:r>
-      </w:hyperlink>
-      <w:r>
-        <w:t xml:space="preserve"> </w:t>
-      </w:r>
-      <w:hyperlink r:id="rId110">
-        <w:r>
-          <w:rPr>
-            <w:rStyle w:val="Hyperlink"/>
-          </w:rPr>
-          <w:t>perspectives.</w:t>
-        </w:r>
-      </w:hyperlink>
-      <w:r>
-        <w:t xml:space="preserve"> Diversity and Distributions 18:377–389.</w:t>
-      </w:r>
-    </w:p>
-    <w:p>
-      <w:pPr>
-        <w:pStyle w:val="018ReferenceHanging"/>
-      </w:pPr>
-      <w:r>
-        <w:t xml:space="preserve">Roslin, T. 2000. </w:t>
-      </w:r>
-      <w:hyperlink r:id="rId111">
-        <w:r>
-          <w:rPr>
-            <w:rStyle w:val="Hyperlink"/>
-          </w:rPr>
-          <w:t>Dung beetle movements at two spatial scales.</w:t>
-        </w:r>
-      </w:hyperlink>
-      <w:r>
-        <w:t xml:space="preserve"> Oikos 91:323–335.</w:t>
-      </w:r>
-    </w:p>
-    <w:p>
-      <w:pPr>
-        <w:pStyle w:val="018ReferenceHanging"/>
-      </w:pPr>
-      <w:r>
-        <w:t xml:space="preserve">Roslin, T., and A. Koivunen. 2001. </w:t>
-      </w:r>
-      <w:hyperlink r:id="rId112">
-        <w:r>
-          <w:rPr>
-            <w:rStyle w:val="Hyperlink"/>
-          </w:rPr>
-          <w:t>Distribution and abundance of dung beetles in fragmented landscape</w:t>
-        </w:r>
-      </w:hyperlink>
-      <w:r>
-        <w:t>s.</w:t>
-      </w:r>
-      <w:r>
-        <w:t xml:space="preserve"> </w:t>
-      </w:r>
-      <w:proofErr w:type="spellStart"/>
-      <w:r>
-        <w:t>Oecologia</w:t>
-      </w:r>
-      <w:proofErr w:type="spellEnd"/>
-      <w:r>
-        <w:t xml:space="preserve"> 127:69–77.</w:t>
-      </w:r>
-    </w:p>
-    <w:p>
-      <w:pPr>
-        <w:pStyle w:val="018ReferenceHanging"/>
-      </w:pPr>
-      <w:r>
-        <w:lastRenderedPageBreak/>
-        <w:t xml:space="preserve">Slade, E. M., T. Riutta, T. Roslin, and H. L. Tuomisto. 2016a. </w:t>
-      </w:r>
-      <w:hyperlink r:id="rId113">
-        <w:r>
-          <w:rPr>
-            <w:rStyle w:val="Hyperlink"/>
-          </w:rPr>
-          <w:t>The role of dung beetles in reducing</w:t>
-        </w:r>
-      </w:hyperlink>
-      <w:r>
-        <w:t xml:space="preserve"> </w:t>
-      </w:r>
-      <w:hyperlink r:id="rId114">
-        <w:r>
-          <w:rPr>
-            <w:rStyle w:val="Hyperlink"/>
-          </w:rPr>
-          <w:t>greenhouse gas emissions from cattle farming.</w:t>
-        </w:r>
-      </w:hyperlink>
-      <w:r>
-        <w:t xml:space="preserve"> Scientific Reports 6.</w:t>
-      </w:r>
-    </w:p>
-    <w:p>
-      <w:pPr>
-        <w:pStyle w:val="018ReferenceHanging"/>
-      </w:pPr>
-      <w:r>
-        <w:t xml:space="preserve">Slade, E. M., T. Roslin, M. </w:t>
-      </w:r>
-      <w:proofErr w:type="spellStart"/>
-      <w:r>
-        <w:t>Santalahti</w:t>
-      </w:r>
-      <w:proofErr w:type="spellEnd"/>
-      <w:r>
-        <w:t xml:space="preserve">, and T. Bell. 2016b. </w:t>
-      </w:r>
-      <w:hyperlink r:id="rId115">
-        <w:r>
-          <w:rPr>
-            <w:rStyle w:val="Hyperlink"/>
-          </w:rPr>
-          <w:t xml:space="preserve">Disentangling the “brown world’ </w:t>
-        </w:r>
-        <w:proofErr w:type="spellStart"/>
-        <w:r>
-          <w:rPr>
-            <w:rStyle w:val="Hyperlink"/>
-          </w:rPr>
-          <w:t>faecal</w:t>
-        </w:r>
-        <w:proofErr w:type="spellEnd"/>
-        <w:r>
-          <w:rPr>
-            <w:rStyle w:val="Hyperlink"/>
-          </w:rPr>
-          <w:t>-detritus</w:t>
-        </w:r>
-      </w:hyperlink>
-      <w:r>
-        <w:t xml:space="preserve"> </w:t>
-      </w:r>
-      <w:hyperlink r:id="rId116">
-        <w:r>
-          <w:rPr>
-            <w:rStyle w:val="Hyperlink"/>
-          </w:rPr>
-          <w:t>interaction web: Dung beetle effects on soil microbial properties.</w:t>
-        </w:r>
-      </w:hyperlink>
-      <w:r>
-        <w:t xml:space="preserve"> Oikos 125:629–635.</w:t>
-      </w:r>
-    </w:p>
-    <w:p>
-      <w:pPr>
-        <w:pStyle w:val="018ReferenceHanging"/>
-      </w:pPr>
-      <w:r>
-        <w:t xml:space="preserve">Taubert, F., R. Fischer, J. Groeneveld, S. Lehmann, M. S. Müller, E. </w:t>
-      </w:r>
-      <w:proofErr w:type="spellStart"/>
-      <w:r>
-        <w:t>Rödig</w:t>
-      </w:r>
-      <w:proofErr w:type="spellEnd"/>
-      <w:r>
-        <w:t>, T. Wiegand, and A. Huth. 2018.</w:t>
-      </w:r>
-    </w:p>
-    <w:p>
-      <w:pPr>
-        <w:pStyle w:val="018ReferenceHanging"/>
-      </w:pPr>
-      <w:hyperlink r:id="rId117">
-        <w:r>
-          <w:rPr>
-            <w:rStyle w:val="Hyperlink"/>
-          </w:rPr>
-          <w:t>Global patterns of tropical forest fragmentation.</w:t>
-        </w:r>
-      </w:hyperlink>
-      <w:r>
-        <w:t xml:space="preserve"> Nature 554:519–522.</w:t>
-      </w:r>
-    </w:p>
-    <w:p>
-      <w:pPr>
-        <w:pStyle w:val="018ReferenceHanging"/>
-      </w:pPr>
-      <w:r>
-        <w:t xml:space="preserve">Tewksbury, J. J., D. J. Levey, N. M. Haddad, S. Sargent, J. L. Orrock, A. Weldon, B. J. Danielson, J. Brinkerhoff, E. I. Damschen, and P. Townsend. 2002. </w:t>
-      </w:r>
-      <w:hyperlink r:id="rId118">
-        <w:r>
-          <w:rPr>
-            <w:rStyle w:val="Hyperlink"/>
-          </w:rPr>
-          <w:t>Corridors affect plants, animals, and their</w:t>
-        </w:r>
-      </w:hyperlink>
-      <w:r>
-        <w:t xml:space="preserve"> </w:t>
-      </w:r>
-      <w:hyperlink r:id="rId119">
-        <w:r>
-          <w:rPr>
-            <w:rStyle w:val="Hyperlink"/>
-          </w:rPr>
-          <w:t>interactions in fragmented landscapes.</w:t>
-        </w:r>
-      </w:hyperlink>
-      <w:r>
-        <w:t xml:space="preserve"> Proceedings of the National Academy of Sciences 99:12923–12926.</w:t>
-      </w:r>
-    </w:p>
-    <w:p>
-      <w:pPr>
-        <w:pStyle w:val="018ReferenceHanging"/>
-      </w:pPr>
-      <w:proofErr w:type="spellStart"/>
-      <w:r>
-        <w:t>Vulinec</w:t>
-      </w:r>
-      <w:proofErr w:type="spellEnd"/>
-      <w:r>
-        <w:t xml:space="preserve">, K. 2002. </w:t>
-      </w:r>
-      <w:hyperlink r:id="rId120">
-        <w:r>
-          <w:rPr>
-            <w:rStyle w:val="Hyperlink"/>
-          </w:rPr>
-          <w:t>Dung beetle communities and seed dispersal in primary forest and disturbed land in</w:t>
-        </w:r>
-      </w:hyperlink>
-      <w:r>
-        <w:t xml:space="preserve"> </w:t>
-      </w:r>
-      <w:hyperlink r:id="rId121">
-        <w:proofErr w:type="spellStart"/>
-        <w:r>
-          <w:rPr>
-            <w:rStyle w:val="Hyperlink"/>
-          </w:rPr>
-          <w:t>amazonia</w:t>
-        </w:r>
-        <w:proofErr w:type="spellEnd"/>
-        <w:r>
-          <w:rPr>
-            <w:rStyle w:val="Hyperlink"/>
-          </w:rPr>
-          <w:t>.</w:t>
-        </w:r>
-      </w:hyperlink>
-      <w:r>
-        <w:t xml:space="preserve"> </w:t>
-      </w:r>
-      <w:proofErr w:type="spellStart"/>
-      <w:r>
-        <w:t>Biotropica</w:t>
-      </w:r>
-      <w:proofErr w:type="spellEnd"/>
-      <w:r>
-        <w:t xml:space="preserve"> 34:297–309.</w:t>
-      </w:r>
-    </w:p>
-    <w:p>
-      <w:pPr>
-        <w:pStyle w:val="018ReferenceHanging"/>
-      </w:pPr>
-      <w:r>
-        <w:t xml:space="preserve">Wu, X., J. E. Duffy, P. B. Reich, and S. Sun. 2011. </w:t>
-      </w:r>
-      <w:hyperlink r:id="rId122">
-        <w:r>
-          <w:rPr>
-            <w:rStyle w:val="Hyperlink"/>
-          </w:rPr>
-          <w:t>A brown-world cascade in the dung decomposer food web</w:t>
-        </w:r>
-      </w:hyperlink>
-      <w:r>
-        <w:t xml:space="preserve"> </w:t>
-      </w:r>
-      <w:hyperlink r:id="rId123">
-        <w:r>
-          <w:rPr>
-            <w:rStyle w:val="Hyperlink"/>
-          </w:rPr>
-          <w:t>of an alpine meadow: Effects of predator interactions and warming.</w:t>
-        </w:r>
-      </w:hyperlink>
-      <w:r>
-        <w:t xml:space="preserve"> Ecological Monographs 81:313–328. Young, K., A. </w:t>
-      </w:r>
-      <w:proofErr w:type="spellStart"/>
-      <w:r>
-        <w:t>Tsalickis</w:t>
-      </w:r>
-      <w:proofErr w:type="spellEnd"/>
-      <w:r>
-        <w:t xml:space="preserve">, T. N. Sheehan, K. D. Klepzig, M. S. Caterino, and J. A. Hartshorn. 2023. Dung beetle community composition in the presence and absence of </w:t>
-      </w:r>
-      <w:proofErr w:type="spellStart"/>
-      <w:r>
-        <w:t>mesopredators</w:t>
-      </w:r>
-      <w:proofErr w:type="spellEnd"/>
-      <w:r>
-        <w:t xml:space="preserve"> in a longleaf pine forest. Southeastern Naturalist 22:78–90.</w:t>
-      </w:r>
-    </w:p>
-    <w:p>
-      <w:pPr>
-        <w:pStyle w:val="018ReferenceHanging"/>
-      </w:pPr>
-      <w:r>
-        <w:t xml:space="preserve">Zhou, G., Y. Huan, L. Wang, Y. Lan, T. Liang, B. Shi, and Q. Zhang. 2023. </w:t>
-      </w:r>
-      <w:hyperlink r:id="rId124">
-        <w:r>
-          <w:rPr>
-            <w:rStyle w:val="Hyperlink"/>
-          </w:rPr>
-          <w:t>Linking ecosystem services</w:t>
-        </w:r>
-      </w:hyperlink>
-      <w:r>
-        <w:t xml:space="preserve"> </w:t>
-      </w:r>
       <w:hyperlink r:id="rId125">
-        <w:r>
-          <w:rPr>
-            <w:rStyle w:val="Hyperlink"/>
-          </w:rPr>
-          <w:t>and circuit theory to identify priority conservation and restoration areas from an ecological network</w:t>
-        </w:r>
-      </w:hyperlink>
-      <w:r>
-        <w:t xml:space="preserve"> </w:t>
-      </w:r>
-      <w:hyperlink r:id="rId126">
         <w:r>
           <w:rPr>
             <w:rStyle w:val="Hyperlink"/>
@@ -34007,8 +34672,8 @@
       <w:pPr>
         <w:pStyle w:val="006BodyText"/>
         <w:sectPr>
-          <w:headerReference w:type="default" r:id="rId127"/>
-          <w:footerReference w:type="default" r:id="rId128"/>
+          <w:headerReference w:type="default" r:id="rId126"/>
+          <w:footerReference w:type="default" r:id="rId127"/>
           <w:footnotePr>
             <w:numRestart w:val="eachSect"/>
           </w:footnotePr>
@@ -34088,9 +34753,9 @@
       </w:pPr>
     </w:p>
     <w:sectPr>
-      <w:headerReference w:type="default" r:id="rId129"/>
-      <w:footerReference w:type="default" r:id="rId130"/>
-      <w:footerReference w:type="first" r:id="rId131"/>
+      <w:headerReference w:type="default" r:id="rId128"/>
+      <w:footerReference w:type="default" r:id="rId129"/>
+      <w:footerReference w:type="first" r:id="rId130"/>
       <w:footnotePr>
         <w:numRestart w:val="eachSect"/>
       </w:footnotePr>
@@ -34104,7 +34769,7 @@
 </file>
 
 <file path=word/endnotes.xml><?xml version="1.0" encoding="utf-8"?>
-<w:endnotes xmlns:wpc="http://schemas.microsoft.com/office/word/2010/wordprocessingCanvas" xmlns:cx="http://schemas.microsoft.com/office/drawing/2014/chartex" xmlns:cx1="http://schemas.microsoft.com/office/drawing/2015/9/8/chartex" xmlns:cx2="http://schemas.microsoft.com/office/drawing/2015/10/21/chartex" xmlns:cx3="http://schemas.microsoft.com/office/drawing/2016/5/9/chartex" xmlns:cx4="http://schemas.microsoft.com/office/drawing/2016/5/10/chartex" xmlns:cx5="http://schemas.microsoft.com/office/drawing/2016/5/11/chartex" xmlns:cx6="http://schemas.microsoft.com/office/drawing/2016/5/12/chartex" xmlns:cx7="http://schemas.microsoft.com/office/drawing/2016/5/13/chartex" xmlns:cx8="http://schemas.microsoft.com/office/drawing/2016/5/14/chartex" xmlns:mc="http://schemas.openxmlformats.org/markup-compatibility/2006" xmlns:aink="http://schemas.microsoft.com/office/drawing/2016/ink" xmlns:am3d="http://schemas.microsoft.com/office/drawing/2017/model3d" xmlns:o="urn:schemas-microsoft-com:office:office" xmlns:oel="http://schemas.microsoft.com/office/2019/extlst" xmlns:r="http://schemas.openxmlformats.org/officeDocument/2006/relationships" xmlns:m="http://schemas.openxmlformats.org/officeDocument/2006/math" xmlns:v="urn:schemas-microsoft-com:vml" xmlns:wp14="http://schemas.microsoft.com/office/word/2010/wordprocessingDrawing" xmlns:wp="http://schemas.openxmlformats.org/drawingml/2006/wordprocessingDrawing" xmlns:w10="urn:schemas-microsoft-com:office:word" xmlns:w="http://schemas.openxmlformats.org/wordprocessingml/2006/main" xmlns:w14="http://schemas.microsoft.com/office/word/2010/wordml" xmlns:w15="http://schemas.microsoft.com/office/word/2012/wordml" xmlns:w16cex="http://schemas.microsoft.com/office/word/2018/wordml/cex" xmlns:w16cid="http://schemas.microsoft.com/office/word/2016/wordml/cid" xmlns:w16="http://schemas.microsoft.com/office/word/2018/wordml" xmlns:w16du="http://schemas.microsoft.com/office/word/2023/wordml/word16du" xmlns:w16sdtdh="http://schemas.microsoft.com/office/word/2020/wordml/sdtdatahash" xmlns:w16se="http://schemas.microsoft.com/office/word/2015/wordml/symex" xmlns:wpg="http://schemas.microsoft.com/office/word/2010/wordprocessingGroup" xmlns:wpi="http://schemas.microsoft.com/office/word/2010/wordprocessingInk" xmlns:wne="http://schemas.microsoft.com/office/word/2006/wordml" xmlns:wps="http://schemas.microsoft.com/office/word/2010/wordprocessingShape" mc:Ignorable="w14 w15 w16se w16cid w16 w16cex w16sdtdh w16du wp14">
+<w:endnotes xmlns:wpc="http://schemas.microsoft.com/office/word/2010/wordprocessingCanvas" xmlns:cx="http://schemas.microsoft.com/office/drawing/2014/chartex" xmlns:cx1="http://schemas.microsoft.com/office/drawing/2015/9/8/chartex" xmlns:cx2="http://schemas.microsoft.com/office/drawing/2015/10/21/chartex" xmlns:cx3="http://schemas.microsoft.com/office/drawing/2016/5/9/chartex" xmlns:cx4="http://schemas.microsoft.com/office/drawing/2016/5/10/chartex" xmlns:cx5="http://schemas.microsoft.com/office/drawing/2016/5/11/chartex" xmlns:cx6="http://schemas.microsoft.com/office/drawing/2016/5/12/chartex" xmlns:cx7="http://schemas.microsoft.com/office/drawing/2016/5/13/chartex" xmlns:cx8="http://schemas.microsoft.com/office/drawing/2016/5/14/chartex" xmlns:mc="http://schemas.openxmlformats.org/markup-compatibility/2006" xmlns:aink="http://schemas.microsoft.com/office/drawing/2016/ink" xmlns:am3d="http://schemas.microsoft.com/office/drawing/2017/model3d" xmlns:o="urn:schemas-microsoft-com:office:office" xmlns:oel="http://schemas.microsoft.com/office/2019/extlst" xmlns:r="http://schemas.openxmlformats.org/officeDocument/2006/relationships" xmlns:m="http://schemas.openxmlformats.org/officeDocument/2006/math" xmlns:v="urn:schemas-microsoft-com:vml" xmlns:wp14="http://schemas.microsoft.com/office/word/2010/wordprocessingDrawing" xmlns:wp="http://schemas.openxmlformats.org/drawingml/2006/wordprocessingDrawing" xmlns:w10="urn:schemas-microsoft-com:office:word" xmlns:w="http://schemas.openxmlformats.org/wordprocessingml/2006/main" xmlns:w14="http://schemas.microsoft.com/office/word/2010/wordml" xmlns:w15="http://schemas.microsoft.com/office/word/2012/wordml" xmlns:w16cex="http://schemas.microsoft.com/office/word/2018/wordml/cex" xmlns:w16cid="http://schemas.microsoft.com/office/word/2016/wordml/cid" xmlns:w16="http://schemas.microsoft.com/office/word/2018/wordml" xmlns:w16sdtdh="http://schemas.microsoft.com/office/word/2020/wordml/sdtdatahash" xmlns:w16se="http://schemas.microsoft.com/office/word/2015/wordml/symex" xmlns:wpg="http://schemas.microsoft.com/office/word/2010/wordprocessingGroup" xmlns:wpi="http://schemas.microsoft.com/office/word/2010/wordprocessingInk" xmlns:wne="http://schemas.microsoft.com/office/word/2006/wordml" xmlns:wps="http://schemas.microsoft.com/office/word/2010/wordprocessingShape" mc:Ignorable="w14 w15 w16se w16cid w16 w16cex w16sdtdh wp14">
   <w:endnote w:type="separator" w:id="-1">
     <w:p>
       <w:r>
@@ -34123,7 +34788,7 @@
 </file>
 
 <file path=word/footer1.xml><?xml version="1.0" encoding="utf-8"?>
-<w:ftr xmlns:wpc="http://schemas.microsoft.com/office/word/2010/wordprocessingCanvas" xmlns:cx="http://schemas.microsoft.com/office/drawing/2014/chartex" xmlns:cx1="http://schemas.microsoft.com/office/drawing/2015/9/8/chartex" xmlns:cx2="http://schemas.microsoft.com/office/drawing/2015/10/21/chartex" xmlns:cx3="http://schemas.microsoft.com/office/drawing/2016/5/9/chartex" xmlns:cx4="http://schemas.microsoft.com/office/drawing/2016/5/10/chartex" xmlns:cx5="http://schemas.microsoft.com/office/drawing/2016/5/11/chartex" xmlns:cx6="http://schemas.microsoft.com/office/drawing/2016/5/12/chartex" xmlns:cx7="http://schemas.microsoft.com/office/drawing/2016/5/13/chartex" xmlns:cx8="http://schemas.microsoft.com/office/drawing/2016/5/14/chartex" xmlns:mc="http://schemas.openxmlformats.org/markup-compatibility/2006" xmlns:aink="http://schemas.microsoft.com/office/drawing/2016/ink" xmlns:am3d="http://schemas.microsoft.com/office/drawing/2017/model3d" xmlns:o="urn:schemas-microsoft-com:office:office" xmlns:oel="http://schemas.microsoft.com/office/2019/extlst" xmlns:r="http://schemas.openxmlformats.org/officeDocument/2006/relationships" xmlns:m="http://schemas.openxmlformats.org/officeDocument/2006/math" xmlns:v="urn:schemas-microsoft-com:vml" xmlns:wp14="http://schemas.microsoft.com/office/word/2010/wordprocessingDrawing" xmlns:wp="http://schemas.openxmlformats.org/drawingml/2006/wordprocessingDrawing" xmlns:w10="urn:schemas-microsoft-com:office:word" xmlns:w="http://schemas.openxmlformats.org/wordprocessingml/2006/main" xmlns:w14="http://schemas.microsoft.com/office/word/2010/wordml" xmlns:w15="http://schemas.microsoft.com/office/word/2012/wordml" xmlns:w16cex="http://schemas.microsoft.com/office/word/2018/wordml/cex" xmlns:w16cid="http://schemas.microsoft.com/office/word/2016/wordml/cid" xmlns:w16="http://schemas.microsoft.com/office/word/2018/wordml" xmlns:w16du="http://schemas.microsoft.com/office/word/2023/wordml/word16du" xmlns:w16sdtdh="http://schemas.microsoft.com/office/word/2020/wordml/sdtdatahash" xmlns:w16se="http://schemas.microsoft.com/office/word/2015/wordml/symex" xmlns:wpg="http://schemas.microsoft.com/office/word/2010/wordprocessingGroup" xmlns:wpi="http://schemas.microsoft.com/office/word/2010/wordprocessingInk" xmlns:wne="http://schemas.microsoft.com/office/word/2006/wordml" xmlns:wps="http://schemas.microsoft.com/office/word/2010/wordprocessingShape" mc:Ignorable="w14 w15 w16se w16cid w16 w16cex w16sdtdh w16du wp14">
+<w:ftr xmlns:wpc="http://schemas.microsoft.com/office/word/2010/wordprocessingCanvas" xmlns:cx="http://schemas.microsoft.com/office/drawing/2014/chartex" xmlns:cx1="http://schemas.microsoft.com/office/drawing/2015/9/8/chartex" xmlns:cx2="http://schemas.microsoft.com/office/drawing/2015/10/21/chartex" xmlns:cx3="http://schemas.microsoft.com/office/drawing/2016/5/9/chartex" xmlns:cx4="http://schemas.microsoft.com/office/drawing/2016/5/10/chartex" xmlns:cx5="http://schemas.microsoft.com/office/drawing/2016/5/11/chartex" xmlns:cx6="http://schemas.microsoft.com/office/drawing/2016/5/12/chartex" xmlns:cx7="http://schemas.microsoft.com/office/drawing/2016/5/13/chartex" xmlns:cx8="http://schemas.microsoft.com/office/drawing/2016/5/14/chartex" xmlns:mc="http://schemas.openxmlformats.org/markup-compatibility/2006" xmlns:aink="http://schemas.microsoft.com/office/drawing/2016/ink" xmlns:am3d="http://schemas.microsoft.com/office/drawing/2017/model3d" xmlns:o="urn:schemas-microsoft-com:office:office" xmlns:oel="http://schemas.microsoft.com/office/2019/extlst" xmlns:r="http://schemas.openxmlformats.org/officeDocument/2006/relationships" xmlns:m="http://schemas.openxmlformats.org/officeDocument/2006/math" xmlns:v="urn:schemas-microsoft-com:vml" xmlns:wp14="http://schemas.microsoft.com/office/word/2010/wordprocessingDrawing" xmlns:wp="http://schemas.openxmlformats.org/drawingml/2006/wordprocessingDrawing" xmlns:w10="urn:schemas-microsoft-com:office:word" xmlns:w="http://schemas.openxmlformats.org/wordprocessingml/2006/main" xmlns:w14="http://schemas.microsoft.com/office/word/2010/wordml" xmlns:w15="http://schemas.microsoft.com/office/word/2012/wordml" xmlns:w16cex="http://schemas.microsoft.com/office/word/2018/wordml/cex" xmlns:w16cid="http://schemas.microsoft.com/office/word/2016/wordml/cid" xmlns:w16="http://schemas.microsoft.com/office/word/2018/wordml" xmlns:w16sdtdh="http://schemas.microsoft.com/office/word/2020/wordml/sdtdatahash" xmlns:w16se="http://schemas.microsoft.com/office/word/2015/wordml/symex" xmlns:wpg="http://schemas.microsoft.com/office/word/2010/wordprocessingGroup" xmlns:wpi="http://schemas.microsoft.com/office/word/2010/wordprocessingInk" xmlns:wne="http://schemas.microsoft.com/office/word/2006/wordml" xmlns:wps="http://schemas.microsoft.com/office/word/2010/wordprocessingShape" mc:Ignorable="w14 w15 w16se w16cid w16 w16cex w16sdtdh wp14">
   <w:p>
     <w:pPr>
       <w:pStyle w:val="Footer"/>
@@ -34161,7 +34826,7 @@
 </file>
 
 <file path=word/footer2.xml><?xml version="1.0" encoding="utf-8"?>
-<w:ftr xmlns:wpc="http://schemas.microsoft.com/office/word/2010/wordprocessingCanvas" xmlns:cx="http://schemas.microsoft.com/office/drawing/2014/chartex" xmlns:cx1="http://schemas.microsoft.com/office/drawing/2015/9/8/chartex" xmlns:cx2="http://schemas.microsoft.com/office/drawing/2015/10/21/chartex" xmlns:cx3="http://schemas.microsoft.com/office/drawing/2016/5/9/chartex" xmlns:cx4="http://schemas.microsoft.com/office/drawing/2016/5/10/chartex" xmlns:cx5="http://schemas.microsoft.com/office/drawing/2016/5/11/chartex" xmlns:cx6="http://schemas.microsoft.com/office/drawing/2016/5/12/chartex" xmlns:cx7="http://schemas.microsoft.com/office/drawing/2016/5/13/chartex" xmlns:cx8="http://schemas.microsoft.com/office/drawing/2016/5/14/chartex" xmlns:mc="http://schemas.openxmlformats.org/markup-compatibility/2006" xmlns:aink="http://schemas.microsoft.com/office/drawing/2016/ink" xmlns:am3d="http://schemas.microsoft.com/office/drawing/2017/model3d" xmlns:o="urn:schemas-microsoft-com:office:office" xmlns:oel="http://schemas.microsoft.com/office/2019/extlst" xmlns:r="http://schemas.openxmlformats.org/officeDocument/2006/relationships" xmlns:m="http://schemas.openxmlformats.org/officeDocument/2006/math" xmlns:v="urn:schemas-microsoft-com:vml" xmlns:wp14="http://schemas.microsoft.com/office/word/2010/wordprocessingDrawing" xmlns:wp="http://schemas.openxmlformats.org/drawingml/2006/wordprocessingDrawing" xmlns:w10="urn:schemas-microsoft-com:office:word" xmlns:w="http://schemas.openxmlformats.org/wordprocessingml/2006/main" xmlns:w14="http://schemas.microsoft.com/office/word/2010/wordml" xmlns:w15="http://schemas.microsoft.com/office/word/2012/wordml" xmlns:w16cex="http://schemas.microsoft.com/office/word/2018/wordml/cex" xmlns:w16cid="http://schemas.microsoft.com/office/word/2016/wordml/cid" xmlns:w16="http://schemas.microsoft.com/office/word/2018/wordml" xmlns:w16du="http://schemas.microsoft.com/office/word/2023/wordml/word16du" xmlns:w16sdtdh="http://schemas.microsoft.com/office/word/2020/wordml/sdtdatahash" xmlns:w16se="http://schemas.microsoft.com/office/word/2015/wordml/symex" xmlns:wpg="http://schemas.microsoft.com/office/word/2010/wordprocessingGroup" xmlns:wpi="http://schemas.microsoft.com/office/word/2010/wordprocessingInk" xmlns:wne="http://schemas.microsoft.com/office/word/2006/wordml" xmlns:wps="http://schemas.microsoft.com/office/word/2010/wordprocessingShape" mc:Ignorable="w14 w15 w16se w16cid w16 w16cex w16sdtdh w16du wp14">
+<w:ftr xmlns:wpc="http://schemas.microsoft.com/office/word/2010/wordprocessingCanvas" xmlns:cx="http://schemas.microsoft.com/office/drawing/2014/chartex" xmlns:cx1="http://schemas.microsoft.com/office/drawing/2015/9/8/chartex" xmlns:cx2="http://schemas.microsoft.com/office/drawing/2015/10/21/chartex" xmlns:cx3="http://schemas.microsoft.com/office/drawing/2016/5/9/chartex" xmlns:cx4="http://schemas.microsoft.com/office/drawing/2016/5/10/chartex" xmlns:cx5="http://schemas.microsoft.com/office/drawing/2016/5/11/chartex" xmlns:cx6="http://schemas.microsoft.com/office/drawing/2016/5/12/chartex" xmlns:cx7="http://schemas.microsoft.com/office/drawing/2016/5/13/chartex" xmlns:cx8="http://schemas.microsoft.com/office/drawing/2016/5/14/chartex" xmlns:mc="http://schemas.openxmlformats.org/markup-compatibility/2006" xmlns:aink="http://schemas.microsoft.com/office/drawing/2016/ink" xmlns:am3d="http://schemas.microsoft.com/office/drawing/2017/model3d" xmlns:o="urn:schemas-microsoft-com:office:office" xmlns:oel="http://schemas.microsoft.com/office/2019/extlst" xmlns:r="http://schemas.openxmlformats.org/officeDocument/2006/relationships" xmlns:m="http://schemas.openxmlformats.org/officeDocument/2006/math" xmlns:v="urn:schemas-microsoft-com:vml" xmlns:wp14="http://schemas.microsoft.com/office/word/2010/wordprocessingDrawing" xmlns:wp="http://schemas.openxmlformats.org/drawingml/2006/wordprocessingDrawing" xmlns:w10="urn:schemas-microsoft-com:office:word" xmlns:w="http://schemas.openxmlformats.org/wordprocessingml/2006/main" xmlns:w14="http://schemas.microsoft.com/office/word/2010/wordml" xmlns:w15="http://schemas.microsoft.com/office/word/2012/wordml" xmlns:w16cex="http://schemas.microsoft.com/office/word/2018/wordml/cex" xmlns:w16cid="http://schemas.microsoft.com/office/word/2016/wordml/cid" xmlns:w16="http://schemas.microsoft.com/office/word/2018/wordml" xmlns:w16sdtdh="http://schemas.microsoft.com/office/word/2020/wordml/sdtdatahash" xmlns:w16se="http://schemas.microsoft.com/office/word/2015/wordml/symex" xmlns:wpg="http://schemas.microsoft.com/office/word/2010/wordprocessingGroup" xmlns:wpi="http://schemas.microsoft.com/office/word/2010/wordprocessingInk" xmlns:wne="http://schemas.microsoft.com/office/word/2006/wordml" xmlns:wps="http://schemas.microsoft.com/office/word/2010/wordprocessingShape" mc:Ignorable="w14 w15 w16se w16cid w16 w16cex w16sdtdh wp14">
   <w:p>
     <w:pPr>
       <w:pStyle w:val="Footer"/>
@@ -34203,7 +34868,7 @@
 </file>
 
 <file path=word/footer3.xml><?xml version="1.0" encoding="utf-8"?>
-<w:ftr xmlns:wpc="http://schemas.microsoft.com/office/word/2010/wordprocessingCanvas" xmlns:cx="http://schemas.microsoft.com/office/drawing/2014/chartex" xmlns:cx1="http://schemas.microsoft.com/office/drawing/2015/9/8/chartex" xmlns:cx2="http://schemas.microsoft.com/office/drawing/2015/10/21/chartex" xmlns:cx3="http://schemas.microsoft.com/office/drawing/2016/5/9/chartex" xmlns:cx4="http://schemas.microsoft.com/office/drawing/2016/5/10/chartex" xmlns:cx5="http://schemas.microsoft.com/office/drawing/2016/5/11/chartex" xmlns:cx6="http://schemas.microsoft.com/office/drawing/2016/5/12/chartex" xmlns:cx7="http://schemas.microsoft.com/office/drawing/2016/5/13/chartex" xmlns:cx8="http://schemas.microsoft.com/office/drawing/2016/5/14/chartex" xmlns:mc="http://schemas.openxmlformats.org/markup-compatibility/2006" xmlns:aink="http://schemas.microsoft.com/office/drawing/2016/ink" xmlns:am3d="http://schemas.microsoft.com/office/drawing/2017/model3d" xmlns:o="urn:schemas-microsoft-com:office:office" xmlns:oel="http://schemas.microsoft.com/office/2019/extlst" xmlns:r="http://schemas.openxmlformats.org/officeDocument/2006/relationships" xmlns:m="http://schemas.openxmlformats.org/officeDocument/2006/math" xmlns:v="urn:schemas-microsoft-com:vml" xmlns:wp14="http://schemas.microsoft.com/office/word/2010/wordprocessingDrawing" xmlns:wp="http://schemas.openxmlformats.org/drawingml/2006/wordprocessingDrawing" xmlns:w10="urn:schemas-microsoft-com:office:word" xmlns:w="http://schemas.openxmlformats.org/wordprocessingml/2006/main" xmlns:w14="http://schemas.microsoft.com/office/word/2010/wordml" xmlns:w15="http://schemas.microsoft.com/office/word/2012/wordml" xmlns:w16cex="http://schemas.microsoft.com/office/word/2018/wordml/cex" xmlns:w16cid="http://schemas.microsoft.com/office/word/2016/wordml/cid" xmlns:w16="http://schemas.microsoft.com/office/word/2018/wordml" xmlns:w16du="http://schemas.microsoft.com/office/word/2023/wordml/word16du" xmlns:w16sdtdh="http://schemas.microsoft.com/office/word/2020/wordml/sdtdatahash" xmlns:w16se="http://schemas.microsoft.com/office/word/2015/wordml/symex" xmlns:wpg="http://schemas.microsoft.com/office/word/2010/wordprocessingGroup" xmlns:wpi="http://schemas.microsoft.com/office/word/2010/wordprocessingInk" xmlns:wne="http://schemas.microsoft.com/office/word/2006/wordml" xmlns:wps="http://schemas.microsoft.com/office/word/2010/wordprocessingShape" mc:Ignorable="w14 w15 w16se w16cid w16 w16cex w16sdtdh w16du wp14">
+<w:ftr xmlns:wpc="http://schemas.microsoft.com/office/word/2010/wordprocessingCanvas" xmlns:cx="http://schemas.microsoft.com/office/drawing/2014/chartex" xmlns:cx1="http://schemas.microsoft.com/office/drawing/2015/9/8/chartex" xmlns:cx2="http://schemas.microsoft.com/office/drawing/2015/10/21/chartex" xmlns:cx3="http://schemas.microsoft.com/office/drawing/2016/5/9/chartex" xmlns:cx4="http://schemas.microsoft.com/office/drawing/2016/5/10/chartex" xmlns:cx5="http://schemas.microsoft.com/office/drawing/2016/5/11/chartex" xmlns:cx6="http://schemas.microsoft.com/office/drawing/2016/5/12/chartex" xmlns:cx7="http://schemas.microsoft.com/office/drawing/2016/5/13/chartex" xmlns:cx8="http://schemas.microsoft.com/office/drawing/2016/5/14/chartex" xmlns:mc="http://schemas.openxmlformats.org/markup-compatibility/2006" xmlns:aink="http://schemas.microsoft.com/office/drawing/2016/ink" xmlns:am3d="http://schemas.microsoft.com/office/drawing/2017/model3d" xmlns:o="urn:schemas-microsoft-com:office:office" xmlns:oel="http://schemas.microsoft.com/office/2019/extlst" xmlns:r="http://schemas.openxmlformats.org/officeDocument/2006/relationships" xmlns:m="http://schemas.openxmlformats.org/officeDocument/2006/math" xmlns:v="urn:schemas-microsoft-com:vml" xmlns:wp14="http://schemas.microsoft.com/office/word/2010/wordprocessingDrawing" xmlns:wp="http://schemas.openxmlformats.org/drawingml/2006/wordprocessingDrawing" xmlns:w10="urn:schemas-microsoft-com:office:word" xmlns:w="http://schemas.openxmlformats.org/wordprocessingml/2006/main" xmlns:w14="http://schemas.microsoft.com/office/word/2010/wordml" xmlns:w15="http://schemas.microsoft.com/office/word/2012/wordml" xmlns:w16cex="http://schemas.microsoft.com/office/word/2018/wordml/cex" xmlns:w16cid="http://schemas.microsoft.com/office/word/2016/wordml/cid" xmlns:w16="http://schemas.microsoft.com/office/word/2018/wordml" xmlns:w16sdtdh="http://schemas.microsoft.com/office/word/2020/wordml/sdtdatahash" xmlns:w16se="http://schemas.microsoft.com/office/word/2015/wordml/symex" xmlns:wpg="http://schemas.microsoft.com/office/word/2010/wordprocessingGroup" xmlns:wpi="http://schemas.microsoft.com/office/word/2010/wordprocessingInk" xmlns:wne="http://schemas.microsoft.com/office/word/2006/wordml" xmlns:wps="http://schemas.microsoft.com/office/word/2010/wordprocessingShape" mc:Ignorable="w14 w15 w16se w16cid w16 w16cex w16sdtdh wp14">
   <w:sdt>
     <w:sdtPr>
       <w:id w:val="487217799"/>
@@ -34251,7 +34916,7 @@
 </file>
 
 <file path=word/footer4.xml><?xml version="1.0" encoding="utf-8"?>
-<w:ftr xmlns:wpc="http://schemas.microsoft.com/office/word/2010/wordprocessingCanvas" xmlns:cx="http://schemas.microsoft.com/office/drawing/2014/chartex" xmlns:cx1="http://schemas.microsoft.com/office/drawing/2015/9/8/chartex" xmlns:cx2="http://schemas.microsoft.com/office/drawing/2015/10/21/chartex" xmlns:cx3="http://schemas.microsoft.com/office/drawing/2016/5/9/chartex" xmlns:cx4="http://schemas.microsoft.com/office/drawing/2016/5/10/chartex" xmlns:cx5="http://schemas.microsoft.com/office/drawing/2016/5/11/chartex" xmlns:cx6="http://schemas.microsoft.com/office/drawing/2016/5/12/chartex" xmlns:cx7="http://schemas.microsoft.com/office/drawing/2016/5/13/chartex" xmlns:cx8="http://schemas.microsoft.com/office/drawing/2016/5/14/chartex" xmlns:mc="http://schemas.openxmlformats.org/markup-compatibility/2006" xmlns:aink="http://schemas.microsoft.com/office/drawing/2016/ink" xmlns:am3d="http://schemas.microsoft.com/office/drawing/2017/model3d" xmlns:o="urn:schemas-microsoft-com:office:office" xmlns:oel="http://schemas.microsoft.com/office/2019/extlst" xmlns:r="http://schemas.openxmlformats.org/officeDocument/2006/relationships" xmlns:m="http://schemas.openxmlformats.org/officeDocument/2006/math" xmlns:v="urn:schemas-microsoft-com:vml" xmlns:wp14="http://schemas.microsoft.com/office/word/2010/wordprocessingDrawing" xmlns:wp="http://schemas.openxmlformats.org/drawingml/2006/wordprocessingDrawing" xmlns:w10="urn:schemas-microsoft-com:office:word" xmlns:w="http://schemas.openxmlformats.org/wordprocessingml/2006/main" xmlns:w14="http://schemas.microsoft.com/office/word/2010/wordml" xmlns:w15="http://schemas.microsoft.com/office/word/2012/wordml" xmlns:w16cex="http://schemas.microsoft.com/office/word/2018/wordml/cex" xmlns:w16cid="http://schemas.microsoft.com/office/word/2016/wordml/cid" xmlns:w16="http://schemas.microsoft.com/office/word/2018/wordml" xmlns:w16du="http://schemas.microsoft.com/office/word/2023/wordml/word16du" xmlns:w16sdtdh="http://schemas.microsoft.com/office/word/2020/wordml/sdtdatahash" xmlns:w16se="http://schemas.microsoft.com/office/word/2015/wordml/symex" xmlns:wpg="http://schemas.microsoft.com/office/word/2010/wordprocessingGroup" xmlns:wpi="http://schemas.microsoft.com/office/word/2010/wordprocessingInk" xmlns:wne="http://schemas.microsoft.com/office/word/2006/wordml" xmlns:wps="http://schemas.microsoft.com/office/word/2010/wordprocessingShape" mc:Ignorable="w14 w15 w16se w16cid w16 w16cex w16sdtdh w16du wp14">
+<w:ftr xmlns:wpc="http://schemas.microsoft.com/office/word/2010/wordprocessingCanvas" xmlns:cx="http://schemas.microsoft.com/office/drawing/2014/chartex" xmlns:cx1="http://schemas.microsoft.com/office/drawing/2015/9/8/chartex" xmlns:cx2="http://schemas.microsoft.com/office/drawing/2015/10/21/chartex" xmlns:cx3="http://schemas.microsoft.com/office/drawing/2016/5/9/chartex" xmlns:cx4="http://schemas.microsoft.com/office/drawing/2016/5/10/chartex" xmlns:cx5="http://schemas.microsoft.com/office/drawing/2016/5/11/chartex" xmlns:cx6="http://schemas.microsoft.com/office/drawing/2016/5/12/chartex" xmlns:cx7="http://schemas.microsoft.com/office/drawing/2016/5/13/chartex" xmlns:cx8="http://schemas.microsoft.com/office/drawing/2016/5/14/chartex" xmlns:mc="http://schemas.openxmlformats.org/markup-compatibility/2006" xmlns:aink="http://schemas.microsoft.com/office/drawing/2016/ink" xmlns:am3d="http://schemas.microsoft.com/office/drawing/2017/model3d" xmlns:o="urn:schemas-microsoft-com:office:office" xmlns:oel="http://schemas.microsoft.com/office/2019/extlst" xmlns:r="http://schemas.openxmlformats.org/officeDocument/2006/relationships" xmlns:m="http://schemas.openxmlformats.org/officeDocument/2006/math" xmlns:v="urn:schemas-microsoft-com:vml" xmlns:wp14="http://schemas.microsoft.com/office/word/2010/wordprocessingDrawing" xmlns:wp="http://schemas.openxmlformats.org/drawingml/2006/wordprocessingDrawing" xmlns:w10="urn:schemas-microsoft-com:office:word" xmlns:w="http://schemas.openxmlformats.org/wordprocessingml/2006/main" xmlns:w14="http://schemas.microsoft.com/office/word/2010/wordml" xmlns:w15="http://schemas.microsoft.com/office/word/2012/wordml" xmlns:w16cex="http://schemas.microsoft.com/office/word/2018/wordml/cex" xmlns:w16cid="http://schemas.microsoft.com/office/word/2016/wordml/cid" xmlns:w16="http://schemas.microsoft.com/office/word/2018/wordml" xmlns:w16sdtdh="http://schemas.microsoft.com/office/word/2020/wordml/sdtdatahash" xmlns:w16se="http://schemas.microsoft.com/office/word/2015/wordml/symex" xmlns:wpg="http://schemas.microsoft.com/office/word/2010/wordprocessingGroup" xmlns:wpi="http://schemas.microsoft.com/office/word/2010/wordprocessingInk" xmlns:wne="http://schemas.microsoft.com/office/word/2006/wordml" xmlns:wps="http://schemas.microsoft.com/office/word/2010/wordprocessingShape" mc:Ignorable="w14 w15 w16se w16cid w16 w16cex w16sdtdh wp14">
   <w:p>
     <w:pPr>
       <w:pStyle w:val="Footer"/>
@@ -34280,7 +34945,7 @@
 </file>
 
 <file path=word/footer5.xml><?xml version="1.0" encoding="utf-8"?>
-<w:ftr xmlns:wpc="http://schemas.microsoft.com/office/word/2010/wordprocessingCanvas" xmlns:cx="http://schemas.microsoft.com/office/drawing/2014/chartex" xmlns:cx1="http://schemas.microsoft.com/office/drawing/2015/9/8/chartex" xmlns:cx2="http://schemas.microsoft.com/office/drawing/2015/10/21/chartex" xmlns:cx3="http://schemas.microsoft.com/office/drawing/2016/5/9/chartex" xmlns:cx4="http://schemas.microsoft.com/office/drawing/2016/5/10/chartex" xmlns:cx5="http://schemas.microsoft.com/office/drawing/2016/5/11/chartex" xmlns:cx6="http://schemas.microsoft.com/office/drawing/2016/5/12/chartex" xmlns:cx7="http://schemas.microsoft.com/office/drawing/2016/5/13/chartex" xmlns:cx8="http://schemas.microsoft.com/office/drawing/2016/5/14/chartex" xmlns:mc="http://schemas.openxmlformats.org/markup-compatibility/2006" xmlns:aink="http://schemas.microsoft.com/office/drawing/2016/ink" xmlns:am3d="http://schemas.microsoft.com/office/drawing/2017/model3d" xmlns:o="urn:schemas-microsoft-com:office:office" xmlns:oel="http://schemas.microsoft.com/office/2019/extlst" xmlns:r="http://schemas.openxmlformats.org/officeDocument/2006/relationships" xmlns:m="http://schemas.openxmlformats.org/officeDocument/2006/math" xmlns:v="urn:schemas-microsoft-com:vml" xmlns:wp14="http://schemas.microsoft.com/office/word/2010/wordprocessingDrawing" xmlns:wp="http://schemas.openxmlformats.org/drawingml/2006/wordprocessingDrawing" xmlns:w10="urn:schemas-microsoft-com:office:word" xmlns:w="http://schemas.openxmlformats.org/wordprocessingml/2006/main" xmlns:w14="http://schemas.microsoft.com/office/word/2010/wordml" xmlns:w15="http://schemas.microsoft.com/office/word/2012/wordml" xmlns:w16cex="http://schemas.microsoft.com/office/word/2018/wordml/cex" xmlns:w16cid="http://schemas.microsoft.com/office/word/2016/wordml/cid" xmlns:w16="http://schemas.microsoft.com/office/word/2018/wordml" xmlns:w16du="http://schemas.microsoft.com/office/word/2023/wordml/word16du" xmlns:w16sdtdh="http://schemas.microsoft.com/office/word/2020/wordml/sdtdatahash" xmlns:w16se="http://schemas.microsoft.com/office/word/2015/wordml/symex" xmlns:wpg="http://schemas.microsoft.com/office/word/2010/wordprocessingGroup" xmlns:wpi="http://schemas.microsoft.com/office/word/2010/wordprocessingInk" xmlns:wne="http://schemas.microsoft.com/office/word/2006/wordml" xmlns:wps="http://schemas.microsoft.com/office/word/2010/wordprocessingShape" mc:Ignorable="w14 w15 w16se w16cid w16 w16cex w16sdtdh w16du wp14">
+<w:ftr xmlns:wpc="http://schemas.microsoft.com/office/word/2010/wordprocessingCanvas" xmlns:cx="http://schemas.microsoft.com/office/drawing/2014/chartex" xmlns:cx1="http://schemas.microsoft.com/office/drawing/2015/9/8/chartex" xmlns:cx2="http://schemas.microsoft.com/office/drawing/2015/10/21/chartex" xmlns:cx3="http://schemas.microsoft.com/office/drawing/2016/5/9/chartex" xmlns:cx4="http://schemas.microsoft.com/office/drawing/2016/5/10/chartex" xmlns:cx5="http://schemas.microsoft.com/office/drawing/2016/5/11/chartex" xmlns:cx6="http://schemas.microsoft.com/office/drawing/2016/5/12/chartex" xmlns:cx7="http://schemas.microsoft.com/office/drawing/2016/5/13/chartex" xmlns:cx8="http://schemas.microsoft.com/office/drawing/2016/5/14/chartex" xmlns:mc="http://schemas.openxmlformats.org/markup-compatibility/2006" xmlns:aink="http://schemas.microsoft.com/office/drawing/2016/ink" xmlns:am3d="http://schemas.microsoft.com/office/drawing/2017/model3d" xmlns:o="urn:schemas-microsoft-com:office:office" xmlns:oel="http://schemas.microsoft.com/office/2019/extlst" xmlns:r="http://schemas.openxmlformats.org/officeDocument/2006/relationships" xmlns:m="http://schemas.openxmlformats.org/officeDocument/2006/math" xmlns:v="urn:schemas-microsoft-com:vml" xmlns:wp14="http://schemas.microsoft.com/office/word/2010/wordprocessingDrawing" xmlns:wp="http://schemas.openxmlformats.org/drawingml/2006/wordprocessingDrawing" xmlns:w10="urn:schemas-microsoft-com:office:word" xmlns:w="http://schemas.openxmlformats.org/wordprocessingml/2006/main" xmlns:w14="http://schemas.microsoft.com/office/word/2010/wordml" xmlns:w15="http://schemas.microsoft.com/office/word/2012/wordml" xmlns:w16cex="http://schemas.microsoft.com/office/word/2018/wordml/cex" xmlns:w16cid="http://schemas.microsoft.com/office/word/2016/wordml/cid" xmlns:w16="http://schemas.microsoft.com/office/word/2018/wordml" xmlns:w16sdtdh="http://schemas.microsoft.com/office/word/2020/wordml/sdtdatahash" xmlns:w16se="http://schemas.microsoft.com/office/word/2015/wordml/symex" xmlns:wpg="http://schemas.microsoft.com/office/word/2010/wordprocessingGroup" xmlns:wpi="http://schemas.microsoft.com/office/word/2010/wordprocessingInk" xmlns:wne="http://schemas.microsoft.com/office/word/2006/wordml" xmlns:wps="http://schemas.microsoft.com/office/word/2010/wordprocessingShape" mc:Ignorable="w14 w15 w16se w16cid w16 w16cex w16sdtdh wp14">
   <w:p>
     <w:pPr>
       <w:pStyle w:val="Footer"/>
@@ -34309,7 +34974,7 @@
 </file>
 
 <file path=word/footer6.xml><?xml version="1.0" encoding="utf-8"?>
-<w:ftr xmlns:wpc="http://schemas.microsoft.com/office/word/2010/wordprocessingCanvas" xmlns:cx="http://schemas.microsoft.com/office/drawing/2014/chartex" xmlns:cx1="http://schemas.microsoft.com/office/drawing/2015/9/8/chartex" xmlns:cx2="http://schemas.microsoft.com/office/drawing/2015/10/21/chartex" xmlns:cx3="http://schemas.microsoft.com/office/drawing/2016/5/9/chartex" xmlns:cx4="http://schemas.microsoft.com/office/drawing/2016/5/10/chartex" xmlns:cx5="http://schemas.microsoft.com/office/drawing/2016/5/11/chartex" xmlns:cx6="http://schemas.microsoft.com/office/drawing/2016/5/12/chartex" xmlns:cx7="http://schemas.microsoft.com/office/drawing/2016/5/13/chartex" xmlns:cx8="http://schemas.microsoft.com/office/drawing/2016/5/14/chartex" xmlns:mc="http://schemas.openxmlformats.org/markup-compatibility/2006" xmlns:aink="http://schemas.microsoft.com/office/drawing/2016/ink" xmlns:am3d="http://schemas.microsoft.com/office/drawing/2017/model3d" xmlns:o="urn:schemas-microsoft-com:office:office" xmlns:oel="http://schemas.microsoft.com/office/2019/extlst" xmlns:r="http://schemas.openxmlformats.org/officeDocument/2006/relationships" xmlns:m="http://schemas.openxmlformats.org/officeDocument/2006/math" xmlns:v="urn:schemas-microsoft-com:vml" xmlns:wp14="http://schemas.microsoft.com/office/word/2010/wordprocessingDrawing" xmlns:wp="http://schemas.openxmlformats.org/drawingml/2006/wordprocessingDrawing" xmlns:w10="urn:schemas-microsoft-com:office:word" xmlns:w="http://schemas.openxmlformats.org/wordprocessingml/2006/main" xmlns:w14="http://schemas.microsoft.com/office/word/2010/wordml" xmlns:w15="http://schemas.microsoft.com/office/word/2012/wordml" xmlns:w16cex="http://schemas.microsoft.com/office/word/2018/wordml/cex" xmlns:w16cid="http://schemas.microsoft.com/office/word/2016/wordml/cid" xmlns:w16="http://schemas.microsoft.com/office/word/2018/wordml" xmlns:w16du="http://schemas.microsoft.com/office/word/2023/wordml/word16du" xmlns:w16sdtdh="http://schemas.microsoft.com/office/word/2020/wordml/sdtdatahash" xmlns:w16se="http://schemas.microsoft.com/office/word/2015/wordml/symex" xmlns:wpg="http://schemas.microsoft.com/office/word/2010/wordprocessingGroup" xmlns:wpi="http://schemas.microsoft.com/office/word/2010/wordprocessingInk" xmlns:wne="http://schemas.microsoft.com/office/word/2006/wordml" xmlns:wps="http://schemas.microsoft.com/office/word/2010/wordprocessingShape" mc:Ignorable="w14 w15 w16se w16cid w16 w16cex w16sdtdh w16du wp14">
+<w:ftr xmlns:wpc="http://schemas.microsoft.com/office/word/2010/wordprocessingCanvas" xmlns:cx="http://schemas.microsoft.com/office/drawing/2014/chartex" xmlns:cx1="http://schemas.microsoft.com/office/drawing/2015/9/8/chartex" xmlns:cx2="http://schemas.microsoft.com/office/drawing/2015/10/21/chartex" xmlns:cx3="http://schemas.microsoft.com/office/drawing/2016/5/9/chartex" xmlns:cx4="http://schemas.microsoft.com/office/drawing/2016/5/10/chartex" xmlns:cx5="http://schemas.microsoft.com/office/drawing/2016/5/11/chartex" xmlns:cx6="http://schemas.microsoft.com/office/drawing/2016/5/12/chartex" xmlns:cx7="http://schemas.microsoft.com/office/drawing/2016/5/13/chartex" xmlns:cx8="http://schemas.microsoft.com/office/drawing/2016/5/14/chartex" xmlns:mc="http://schemas.openxmlformats.org/markup-compatibility/2006" xmlns:aink="http://schemas.microsoft.com/office/drawing/2016/ink" xmlns:am3d="http://schemas.microsoft.com/office/drawing/2017/model3d" xmlns:o="urn:schemas-microsoft-com:office:office" xmlns:oel="http://schemas.microsoft.com/office/2019/extlst" xmlns:r="http://schemas.openxmlformats.org/officeDocument/2006/relationships" xmlns:m="http://schemas.openxmlformats.org/officeDocument/2006/math" xmlns:v="urn:schemas-microsoft-com:vml" xmlns:wp14="http://schemas.microsoft.com/office/word/2010/wordprocessingDrawing" xmlns:wp="http://schemas.openxmlformats.org/drawingml/2006/wordprocessingDrawing" xmlns:w10="urn:schemas-microsoft-com:office:word" xmlns:w="http://schemas.openxmlformats.org/wordprocessingml/2006/main" xmlns:w14="http://schemas.microsoft.com/office/word/2010/wordml" xmlns:w15="http://schemas.microsoft.com/office/word/2012/wordml" xmlns:w16cex="http://schemas.microsoft.com/office/word/2018/wordml/cex" xmlns:w16cid="http://schemas.microsoft.com/office/word/2016/wordml/cid" xmlns:w16="http://schemas.microsoft.com/office/word/2018/wordml" xmlns:w16sdtdh="http://schemas.microsoft.com/office/word/2020/wordml/sdtdatahash" xmlns:w16se="http://schemas.microsoft.com/office/word/2015/wordml/symex" xmlns:wpg="http://schemas.microsoft.com/office/word/2010/wordprocessingGroup" xmlns:wpi="http://schemas.microsoft.com/office/word/2010/wordprocessingInk" xmlns:wne="http://schemas.microsoft.com/office/word/2006/wordml" xmlns:wps="http://schemas.microsoft.com/office/word/2010/wordprocessingShape" mc:Ignorable="w14 w15 w16se w16cid w16 w16cex w16sdtdh wp14">
   <w:p>
     <w:pPr>
       <w:pStyle w:val="Footer"/>
@@ -34351,7 +35016,7 @@
 </file>
 
 <file path=word/footnotes.xml><?xml version="1.0" encoding="utf-8"?>
-<w:footnotes xmlns:wpc="http://schemas.microsoft.com/office/word/2010/wordprocessingCanvas" xmlns:cx="http://schemas.microsoft.com/office/drawing/2014/chartex" xmlns:cx1="http://schemas.microsoft.com/office/drawing/2015/9/8/chartex" xmlns:cx2="http://schemas.microsoft.com/office/drawing/2015/10/21/chartex" xmlns:cx3="http://schemas.microsoft.com/office/drawing/2016/5/9/chartex" xmlns:cx4="http://schemas.microsoft.com/office/drawing/2016/5/10/chartex" xmlns:cx5="http://schemas.microsoft.com/office/drawing/2016/5/11/chartex" xmlns:cx6="http://schemas.microsoft.com/office/drawing/2016/5/12/chartex" xmlns:cx7="http://schemas.microsoft.com/office/drawing/2016/5/13/chartex" xmlns:cx8="http://schemas.microsoft.com/office/drawing/2016/5/14/chartex" xmlns:mc="http://schemas.openxmlformats.org/markup-compatibility/2006" xmlns:aink="http://schemas.microsoft.com/office/drawing/2016/ink" xmlns:am3d="http://schemas.microsoft.com/office/drawing/2017/model3d" xmlns:o="urn:schemas-microsoft-com:office:office" xmlns:oel="http://schemas.microsoft.com/office/2019/extlst" xmlns:r="http://schemas.openxmlformats.org/officeDocument/2006/relationships" xmlns:m="http://schemas.openxmlformats.org/officeDocument/2006/math" xmlns:v="urn:schemas-microsoft-com:vml" xmlns:wp14="http://schemas.microsoft.com/office/word/2010/wordprocessingDrawing" xmlns:wp="http://schemas.openxmlformats.org/drawingml/2006/wordprocessingDrawing" xmlns:w10="urn:schemas-microsoft-com:office:word" xmlns:w="http://schemas.openxmlformats.org/wordprocessingml/2006/main" xmlns:w14="http://schemas.microsoft.com/office/word/2010/wordml" xmlns:w15="http://schemas.microsoft.com/office/word/2012/wordml" xmlns:w16cex="http://schemas.microsoft.com/office/word/2018/wordml/cex" xmlns:w16cid="http://schemas.microsoft.com/office/word/2016/wordml/cid" xmlns:w16="http://schemas.microsoft.com/office/word/2018/wordml" xmlns:w16du="http://schemas.microsoft.com/office/word/2023/wordml/word16du" xmlns:w16sdtdh="http://schemas.microsoft.com/office/word/2020/wordml/sdtdatahash" xmlns:w16se="http://schemas.microsoft.com/office/word/2015/wordml/symex" xmlns:wpg="http://schemas.microsoft.com/office/word/2010/wordprocessingGroup" xmlns:wpi="http://schemas.microsoft.com/office/word/2010/wordprocessingInk" xmlns:wne="http://schemas.microsoft.com/office/word/2006/wordml" xmlns:wps="http://schemas.microsoft.com/office/word/2010/wordprocessingShape" mc:Ignorable="w14 w15 w16se w16cid w16 w16cex w16sdtdh w16du wp14">
+<w:footnotes xmlns:wpc="http://schemas.microsoft.com/office/word/2010/wordprocessingCanvas" xmlns:cx="http://schemas.microsoft.com/office/drawing/2014/chartex" xmlns:cx1="http://schemas.microsoft.com/office/drawing/2015/9/8/chartex" xmlns:cx2="http://schemas.microsoft.com/office/drawing/2015/10/21/chartex" xmlns:cx3="http://schemas.microsoft.com/office/drawing/2016/5/9/chartex" xmlns:cx4="http://schemas.microsoft.com/office/drawing/2016/5/10/chartex" xmlns:cx5="http://schemas.microsoft.com/office/drawing/2016/5/11/chartex" xmlns:cx6="http://schemas.microsoft.com/office/drawing/2016/5/12/chartex" xmlns:cx7="http://schemas.microsoft.com/office/drawing/2016/5/13/chartex" xmlns:cx8="http://schemas.microsoft.com/office/drawing/2016/5/14/chartex" xmlns:mc="http://schemas.openxmlformats.org/markup-compatibility/2006" xmlns:aink="http://schemas.microsoft.com/office/drawing/2016/ink" xmlns:am3d="http://schemas.microsoft.com/office/drawing/2017/model3d" xmlns:o="urn:schemas-microsoft-com:office:office" xmlns:oel="http://schemas.microsoft.com/office/2019/extlst" xmlns:r="http://schemas.openxmlformats.org/officeDocument/2006/relationships" xmlns:m="http://schemas.openxmlformats.org/officeDocument/2006/math" xmlns:v="urn:schemas-microsoft-com:vml" xmlns:wp14="http://schemas.microsoft.com/office/word/2010/wordprocessingDrawing" xmlns:wp="http://schemas.openxmlformats.org/drawingml/2006/wordprocessingDrawing" xmlns:w10="urn:schemas-microsoft-com:office:word" xmlns:w="http://schemas.openxmlformats.org/wordprocessingml/2006/main" xmlns:w14="http://schemas.microsoft.com/office/word/2010/wordml" xmlns:w15="http://schemas.microsoft.com/office/word/2012/wordml" xmlns:w16cex="http://schemas.microsoft.com/office/word/2018/wordml/cex" xmlns:w16cid="http://schemas.microsoft.com/office/word/2016/wordml/cid" xmlns:w16="http://schemas.microsoft.com/office/word/2018/wordml" xmlns:w16sdtdh="http://schemas.microsoft.com/office/word/2020/wordml/sdtdatahash" xmlns:w16se="http://schemas.microsoft.com/office/word/2015/wordml/symex" xmlns:wpg="http://schemas.microsoft.com/office/word/2010/wordprocessingGroup" xmlns:wpi="http://schemas.microsoft.com/office/word/2010/wordprocessingInk" xmlns:wne="http://schemas.microsoft.com/office/word/2006/wordml" xmlns:wps="http://schemas.microsoft.com/office/word/2010/wordprocessingShape" mc:Ignorable="w14 w15 w16se w16cid w16 w16cex w16sdtdh wp14">
   <w:footnote w:type="separator" w:id="-1">
     <w:p>
       <w:r>
@@ -34370,7 +35035,7 @@
 </file>
 
 <file path=word/header1.xml><?xml version="1.0" encoding="utf-8"?>
-<w:hdr xmlns:wpc="http://schemas.microsoft.com/office/word/2010/wordprocessingCanvas" xmlns:cx="http://schemas.microsoft.com/office/drawing/2014/chartex" xmlns:cx1="http://schemas.microsoft.com/office/drawing/2015/9/8/chartex" xmlns:cx2="http://schemas.microsoft.com/office/drawing/2015/10/21/chartex" xmlns:cx3="http://schemas.microsoft.com/office/drawing/2016/5/9/chartex" xmlns:cx4="http://schemas.microsoft.com/office/drawing/2016/5/10/chartex" xmlns:cx5="http://schemas.microsoft.com/office/drawing/2016/5/11/chartex" xmlns:cx6="http://schemas.microsoft.com/office/drawing/2016/5/12/chartex" xmlns:cx7="http://schemas.microsoft.com/office/drawing/2016/5/13/chartex" xmlns:cx8="http://schemas.microsoft.com/office/drawing/2016/5/14/chartex" xmlns:mc="http://schemas.openxmlformats.org/markup-compatibility/2006" xmlns:aink="http://schemas.microsoft.com/office/drawing/2016/ink" xmlns:am3d="http://schemas.microsoft.com/office/drawing/2017/model3d" xmlns:o="urn:schemas-microsoft-com:office:office" xmlns:oel="http://schemas.microsoft.com/office/2019/extlst" xmlns:r="http://schemas.openxmlformats.org/officeDocument/2006/relationships" xmlns:m="http://schemas.openxmlformats.org/officeDocument/2006/math" xmlns:v="urn:schemas-microsoft-com:vml" xmlns:wp14="http://schemas.microsoft.com/office/word/2010/wordprocessingDrawing" xmlns:wp="http://schemas.openxmlformats.org/drawingml/2006/wordprocessingDrawing" xmlns:w10="urn:schemas-microsoft-com:office:word" xmlns:w="http://schemas.openxmlformats.org/wordprocessingml/2006/main" xmlns:w14="http://schemas.microsoft.com/office/word/2010/wordml" xmlns:w15="http://schemas.microsoft.com/office/word/2012/wordml" xmlns:w16cex="http://schemas.microsoft.com/office/word/2018/wordml/cex" xmlns:w16cid="http://schemas.microsoft.com/office/word/2016/wordml/cid" xmlns:w16="http://schemas.microsoft.com/office/word/2018/wordml" xmlns:w16du="http://schemas.microsoft.com/office/word/2023/wordml/word16du" xmlns:w16sdtdh="http://schemas.microsoft.com/office/word/2020/wordml/sdtdatahash" xmlns:w16se="http://schemas.microsoft.com/office/word/2015/wordml/symex" xmlns:wpg="http://schemas.microsoft.com/office/word/2010/wordprocessingGroup" xmlns:wpi="http://schemas.microsoft.com/office/word/2010/wordprocessingInk" xmlns:wne="http://schemas.microsoft.com/office/word/2006/wordml" xmlns:wps="http://schemas.microsoft.com/office/word/2010/wordprocessingShape" mc:Ignorable="w14 w15 w16se w16cid w16 w16cex w16sdtdh w16du wp14">
+<w:hdr xmlns:wpc="http://schemas.microsoft.com/office/word/2010/wordprocessingCanvas" xmlns:cx="http://schemas.microsoft.com/office/drawing/2014/chartex" xmlns:cx1="http://schemas.microsoft.com/office/drawing/2015/9/8/chartex" xmlns:cx2="http://schemas.microsoft.com/office/drawing/2015/10/21/chartex" xmlns:cx3="http://schemas.microsoft.com/office/drawing/2016/5/9/chartex" xmlns:cx4="http://schemas.microsoft.com/office/drawing/2016/5/10/chartex" xmlns:cx5="http://schemas.microsoft.com/office/drawing/2016/5/11/chartex" xmlns:cx6="http://schemas.microsoft.com/office/drawing/2016/5/12/chartex" xmlns:cx7="http://schemas.microsoft.com/office/drawing/2016/5/13/chartex" xmlns:cx8="http://schemas.microsoft.com/office/drawing/2016/5/14/chartex" xmlns:mc="http://schemas.openxmlformats.org/markup-compatibility/2006" xmlns:aink="http://schemas.microsoft.com/office/drawing/2016/ink" xmlns:am3d="http://schemas.microsoft.com/office/drawing/2017/model3d" xmlns:o="urn:schemas-microsoft-com:office:office" xmlns:oel="http://schemas.microsoft.com/office/2019/extlst" xmlns:r="http://schemas.openxmlformats.org/officeDocument/2006/relationships" xmlns:m="http://schemas.openxmlformats.org/officeDocument/2006/math" xmlns:v="urn:schemas-microsoft-com:vml" xmlns:wp14="http://schemas.microsoft.com/office/word/2010/wordprocessingDrawing" xmlns:wp="http://schemas.openxmlformats.org/drawingml/2006/wordprocessingDrawing" xmlns:w10="urn:schemas-microsoft-com:office:word" xmlns:w="http://schemas.openxmlformats.org/wordprocessingml/2006/main" xmlns:w14="http://schemas.microsoft.com/office/word/2010/wordml" xmlns:w15="http://schemas.microsoft.com/office/word/2012/wordml" xmlns:w16cex="http://schemas.microsoft.com/office/word/2018/wordml/cex" xmlns:w16cid="http://schemas.microsoft.com/office/word/2016/wordml/cid" xmlns:w16="http://schemas.microsoft.com/office/word/2018/wordml" xmlns:w16sdtdh="http://schemas.microsoft.com/office/word/2020/wordml/sdtdatahash" xmlns:w16se="http://schemas.microsoft.com/office/word/2015/wordml/symex" xmlns:wpg="http://schemas.microsoft.com/office/word/2010/wordprocessingGroup" xmlns:wpi="http://schemas.microsoft.com/office/word/2010/wordprocessingInk" xmlns:wne="http://schemas.microsoft.com/office/word/2006/wordml" xmlns:wps="http://schemas.microsoft.com/office/word/2010/wordprocessingShape" mc:Ignorable="w14 w15 w16se w16cid w16 w16cex w16sdtdh wp14">
   <w:p>
     <w:pPr>
       <w:pStyle w:val="Header"/>
@@ -34381,7 +35046,7 @@
 </file>
 
 <file path=word/header2.xml><?xml version="1.0" encoding="utf-8"?>
-<w:hdr xmlns:wpc="http://schemas.microsoft.com/office/word/2010/wordprocessingCanvas" xmlns:cx="http://schemas.microsoft.com/office/drawing/2014/chartex" xmlns:cx1="http://schemas.microsoft.com/office/drawing/2015/9/8/chartex" xmlns:cx2="http://schemas.microsoft.com/office/drawing/2015/10/21/chartex" xmlns:cx3="http://schemas.microsoft.com/office/drawing/2016/5/9/chartex" xmlns:cx4="http://schemas.microsoft.com/office/drawing/2016/5/10/chartex" xmlns:cx5="http://schemas.microsoft.com/office/drawing/2016/5/11/chartex" xmlns:cx6="http://schemas.microsoft.com/office/drawing/2016/5/12/chartex" xmlns:cx7="http://schemas.microsoft.com/office/drawing/2016/5/13/chartex" xmlns:cx8="http://schemas.microsoft.com/office/drawing/2016/5/14/chartex" xmlns:mc="http://schemas.openxmlformats.org/markup-compatibility/2006" xmlns:aink="http://schemas.microsoft.com/office/drawing/2016/ink" xmlns:am3d="http://schemas.microsoft.com/office/drawing/2017/model3d" xmlns:o="urn:schemas-microsoft-com:office:office" xmlns:oel="http://schemas.microsoft.com/office/2019/extlst" xmlns:r="http://schemas.openxmlformats.org/officeDocument/2006/relationships" xmlns:m="http://schemas.openxmlformats.org/officeDocument/2006/math" xmlns:v="urn:schemas-microsoft-com:vml" xmlns:wp14="http://schemas.microsoft.com/office/word/2010/wordprocessingDrawing" xmlns:wp="http://schemas.openxmlformats.org/drawingml/2006/wordprocessingDrawing" xmlns:w10="urn:schemas-microsoft-com:office:word" xmlns:w="http://schemas.openxmlformats.org/wordprocessingml/2006/main" xmlns:w14="http://schemas.microsoft.com/office/word/2010/wordml" xmlns:w15="http://schemas.microsoft.com/office/word/2012/wordml" xmlns:w16cex="http://schemas.microsoft.com/office/word/2018/wordml/cex" xmlns:w16cid="http://schemas.microsoft.com/office/word/2016/wordml/cid" xmlns:w16="http://schemas.microsoft.com/office/word/2018/wordml" xmlns:w16du="http://schemas.microsoft.com/office/word/2023/wordml/word16du" xmlns:w16sdtdh="http://schemas.microsoft.com/office/word/2020/wordml/sdtdatahash" xmlns:w16se="http://schemas.microsoft.com/office/word/2015/wordml/symex" xmlns:wpg="http://schemas.microsoft.com/office/word/2010/wordprocessingGroup" xmlns:wpi="http://schemas.microsoft.com/office/word/2010/wordprocessingInk" xmlns:wne="http://schemas.microsoft.com/office/word/2006/wordml" xmlns:wps="http://schemas.microsoft.com/office/word/2010/wordprocessingShape" mc:Ignorable="w14 w15 w16se w16cid w16 w16cex w16sdtdh w16du wp14">
+<w:hdr xmlns:wpc="http://schemas.microsoft.com/office/word/2010/wordprocessingCanvas" xmlns:cx="http://schemas.microsoft.com/office/drawing/2014/chartex" xmlns:cx1="http://schemas.microsoft.com/office/drawing/2015/9/8/chartex" xmlns:cx2="http://schemas.microsoft.com/office/drawing/2015/10/21/chartex" xmlns:cx3="http://schemas.microsoft.com/office/drawing/2016/5/9/chartex" xmlns:cx4="http://schemas.microsoft.com/office/drawing/2016/5/10/chartex" xmlns:cx5="http://schemas.microsoft.com/office/drawing/2016/5/11/chartex" xmlns:cx6="http://schemas.microsoft.com/office/drawing/2016/5/12/chartex" xmlns:cx7="http://schemas.microsoft.com/office/drawing/2016/5/13/chartex" xmlns:cx8="http://schemas.microsoft.com/office/drawing/2016/5/14/chartex" xmlns:mc="http://schemas.openxmlformats.org/markup-compatibility/2006" xmlns:aink="http://schemas.microsoft.com/office/drawing/2016/ink" xmlns:am3d="http://schemas.microsoft.com/office/drawing/2017/model3d" xmlns:o="urn:schemas-microsoft-com:office:office" xmlns:oel="http://schemas.microsoft.com/office/2019/extlst" xmlns:r="http://schemas.openxmlformats.org/officeDocument/2006/relationships" xmlns:m="http://schemas.openxmlformats.org/officeDocument/2006/math" xmlns:v="urn:schemas-microsoft-com:vml" xmlns:wp14="http://schemas.microsoft.com/office/word/2010/wordprocessingDrawing" xmlns:wp="http://schemas.openxmlformats.org/drawingml/2006/wordprocessingDrawing" xmlns:w10="urn:schemas-microsoft-com:office:word" xmlns:w="http://schemas.openxmlformats.org/wordprocessingml/2006/main" xmlns:w14="http://schemas.microsoft.com/office/word/2010/wordml" xmlns:w15="http://schemas.microsoft.com/office/word/2012/wordml" xmlns:w16cex="http://schemas.microsoft.com/office/word/2018/wordml/cex" xmlns:w16cid="http://schemas.microsoft.com/office/word/2016/wordml/cid" xmlns:w16="http://schemas.microsoft.com/office/word/2018/wordml" xmlns:w16sdtdh="http://schemas.microsoft.com/office/word/2020/wordml/sdtdatahash" xmlns:w16se="http://schemas.microsoft.com/office/word/2015/wordml/symex" xmlns:wpg="http://schemas.microsoft.com/office/word/2010/wordprocessingGroup" xmlns:wpi="http://schemas.microsoft.com/office/word/2010/wordprocessingInk" xmlns:wne="http://schemas.microsoft.com/office/word/2006/wordml" xmlns:wps="http://schemas.microsoft.com/office/word/2010/wordprocessingShape" mc:Ignorable="w14 w15 w16se w16cid w16 w16cex w16sdtdh wp14">
   <w:p>
     <w:pPr>
       <w:pStyle w:val="Header"/>
@@ -34392,7 +35057,7 @@
 </file>
 
 <file path=word/header3.xml><?xml version="1.0" encoding="utf-8"?>
-<w:hdr xmlns:wpc="http://schemas.microsoft.com/office/word/2010/wordprocessingCanvas" xmlns:cx="http://schemas.microsoft.com/office/drawing/2014/chartex" xmlns:cx1="http://schemas.microsoft.com/office/drawing/2015/9/8/chartex" xmlns:cx2="http://schemas.microsoft.com/office/drawing/2015/10/21/chartex" xmlns:cx3="http://schemas.microsoft.com/office/drawing/2016/5/9/chartex" xmlns:cx4="http://schemas.microsoft.com/office/drawing/2016/5/10/chartex" xmlns:cx5="http://schemas.microsoft.com/office/drawing/2016/5/11/chartex" xmlns:cx6="http://schemas.microsoft.com/office/drawing/2016/5/12/chartex" xmlns:cx7="http://schemas.microsoft.com/office/drawing/2016/5/13/chartex" xmlns:cx8="http://schemas.microsoft.com/office/drawing/2016/5/14/chartex" xmlns:mc="http://schemas.openxmlformats.org/markup-compatibility/2006" xmlns:aink="http://schemas.microsoft.com/office/drawing/2016/ink" xmlns:am3d="http://schemas.microsoft.com/office/drawing/2017/model3d" xmlns:o="urn:schemas-microsoft-com:office:office" xmlns:oel="http://schemas.microsoft.com/office/2019/extlst" xmlns:r="http://schemas.openxmlformats.org/officeDocument/2006/relationships" xmlns:m="http://schemas.openxmlformats.org/officeDocument/2006/math" xmlns:v="urn:schemas-microsoft-com:vml" xmlns:wp14="http://schemas.microsoft.com/office/word/2010/wordprocessingDrawing" xmlns:wp="http://schemas.openxmlformats.org/drawingml/2006/wordprocessingDrawing" xmlns:w10="urn:schemas-microsoft-com:office:word" xmlns:w="http://schemas.openxmlformats.org/wordprocessingml/2006/main" xmlns:w14="http://schemas.microsoft.com/office/word/2010/wordml" xmlns:w15="http://schemas.microsoft.com/office/word/2012/wordml" xmlns:w16cex="http://schemas.microsoft.com/office/word/2018/wordml/cex" xmlns:w16cid="http://schemas.microsoft.com/office/word/2016/wordml/cid" xmlns:w16="http://schemas.microsoft.com/office/word/2018/wordml" xmlns:w16du="http://schemas.microsoft.com/office/word/2023/wordml/word16du" xmlns:w16sdtdh="http://schemas.microsoft.com/office/word/2020/wordml/sdtdatahash" xmlns:w16se="http://schemas.microsoft.com/office/word/2015/wordml/symex" xmlns:wpg="http://schemas.microsoft.com/office/word/2010/wordprocessingGroup" xmlns:wpi="http://schemas.microsoft.com/office/word/2010/wordprocessingInk" xmlns:wne="http://schemas.microsoft.com/office/word/2006/wordml" xmlns:wps="http://schemas.microsoft.com/office/word/2010/wordprocessingShape" mc:Ignorable="w14 w15 w16se w16cid w16 w16cex w16sdtdh w16du wp14">
+<w:hdr xmlns:wpc="http://schemas.microsoft.com/office/word/2010/wordprocessingCanvas" xmlns:cx="http://schemas.microsoft.com/office/drawing/2014/chartex" xmlns:cx1="http://schemas.microsoft.com/office/drawing/2015/9/8/chartex" xmlns:cx2="http://schemas.microsoft.com/office/drawing/2015/10/21/chartex" xmlns:cx3="http://schemas.microsoft.com/office/drawing/2016/5/9/chartex" xmlns:cx4="http://schemas.microsoft.com/office/drawing/2016/5/10/chartex" xmlns:cx5="http://schemas.microsoft.com/office/drawing/2016/5/11/chartex" xmlns:cx6="http://schemas.microsoft.com/office/drawing/2016/5/12/chartex" xmlns:cx7="http://schemas.microsoft.com/office/drawing/2016/5/13/chartex" xmlns:cx8="http://schemas.microsoft.com/office/drawing/2016/5/14/chartex" xmlns:mc="http://schemas.openxmlformats.org/markup-compatibility/2006" xmlns:aink="http://schemas.microsoft.com/office/drawing/2016/ink" xmlns:am3d="http://schemas.microsoft.com/office/drawing/2017/model3d" xmlns:o="urn:schemas-microsoft-com:office:office" xmlns:oel="http://schemas.microsoft.com/office/2019/extlst" xmlns:r="http://schemas.openxmlformats.org/officeDocument/2006/relationships" xmlns:m="http://schemas.openxmlformats.org/officeDocument/2006/math" xmlns:v="urn:schemas-microsoft-com:vml" xmlns:wp14="http://schemas.microsoft.com/office/word/2010/wordprocessingDrawing" xmlns:wp="http://schemas.openxmlformats.org/drawingml/2006/wordprocessingDrawing" xmlns:w10="urn:schemas-microsoft-com:office:word" xmlns:w="http://schemas.openxmlformats.org/wordprocessingml/2006/main" xmlns:w14="http://schemas.microsoft.com/office/word/2010/wordml" xmlns:w15="http://schemas.microsoft.com/office/word/2012/wordml" xmlns:w16cex="http://schemas.microsoft.com/office/word/2018/wordml/cex" xmlns:w16cid="http://schemas.microsoft.com/office/word/2016/wordml/cid" xmlns:w16="http://schemas.microsoft.com/office/word/2018/wordml" xmlns:w16sdtdh="http://schemas.microsoft.com/office/word/2020/wordml/sdtdatahash" xmlns:w16se="http://schemas.microsoft.com/office/word/2015/wordml/symex" xmlns:wpg="http://schemas.microsoft.com/office/word/2010/wordprocessingGroup" xmlns:wpi="http://schemas.microsoft.com/office/word/2010/wordprocessingInk" xmlns:wne="http://schemas.microsoft.com/office/word/2006/wordml" xmlns:wps="http://schemas.microsoft.com/office/word/2010/wordprocessingShape" mc:Ignorable="w14 w15 w16se w16cid w16 w16cex w16sdtdh wp14">
   <w:p>
     <w:pPr>
       <w:pStyle w:val="Header"/>
@@ -34403,7 +35068,7 @@
 </file>
 
 <file path=word/numbering.xml><?xml version="1.0" encoding="utf-8"?>
-<w:numbering xmlns:wpc="http://schemas.microsoft.com/office/word/2010/wordprocessingCanvas" xmlns:cx="http://schemas.microsoft.com/office/drawing/2014/chartex" xmlns:cx1="http://schemas.microsoft.com/office/drawing/2015/9/8/chartex" xmlns:cx2="http://schemas.microsoft.com/office/drawing/2015/10/21/chartex" xmlns:cx3="http://schemas.microsoft.com/office/drawing/2016/5/9/chartex" xmlns:cx4="http://schemas.microsoft.com/office/drawing/2016/5/10/chartex" xmlns:cx5="http://schemas.microsoft.com/office/drawing/2016/5/11/chartex" xmlns:cx6="http://schemas.microsoft.com/office/drawing/2016/5/12/chartex" xmlns:cx7="http://schemas.microsoft.com/office/drawing/2016/5/13/chartex" xmlns:cx8="http://schemas.microsoft.com/office/drawing/2016/5/14/chartex" xmlns:mc="http://schemas.openxmlformats.org/markup-compatibility/2006" xmlns:aink="http://schemas.microsoft.com/office/drawing/2016/ink" xmlns:am3d="http://schemas.microsoft.com/office/drawing/2017/model3d" xmlns:o="urn:schemas-microsoft-com:office:office" xmlns:oel="http://schemas.microsoft.com/office/2019/extlst" xmlns:r="http://schemas.openxmlformats.org/officeDocument/2006/relationships" xmlns:m="http://schemas.openxmlformats.org/officeDocument/2006/math" xmlns:v="urn:schemas-microsoft-com:vml" xmlns:wp14="http://schemas.microsoft.com/office/word/2010/wordprocessingDrawing" xmlns:wp="http://schemas.openxmlformats.org/drawingml/2006/wordprocessingDrawing" xmlns:w10="urn:schemas-microsoft-com:office:word" xmlns:w="http://schemas.openxmlformats.org/wordprocessingml/2006/main" xmlns:w14="http://schemas.microsoft.com/office/word/2010/wordml" xmlns:w15="http://schemas.microsoft.com/office/word/2012/wordml" xmlns:w16cex="http://schemas.microsoft.com/office/word/2018/wordml/cex" xmlns:w16cid="http://schemas.microsoft.com/office/word/2016/wordml/cid" xmlns:w16="http://schemas.microsoft.com/office/word/2018/wordml" xmlns:w16du="http://schemas.microsoft.com/office/word/2023/wordml/word16du" xmlns:w16sdtdh="http://schemas.microsoft.com/office/word/2020/wordml/sdtdatahash" xmlns:w16se="http://schemas.microsoft.com/office/word/2015/wordml/symex" xmlns:wpg="http://schemas.microsoft.com/office/word/2010/wordprocessingGroup" xmlns:wpi="http://schemas.microsoft.com/office/word/2010/wordprocessingInk" xmlns:wne="http://schemas.microsoft.com/office/word/2006/wordml" xmlns:wps="http://schemas.microsoft.com/office/word/2010/wordprocessingShape" mc:Ignorable="w14 w15 w16se w16cid w16 w16cex w16sdtdh w16du wp14">
+<w:numbering xmlns:wpc="http://schemas.microsoft.com/office/word/2010/wordprocessingCanvas" xmlns:cx="http://schemas.microsoft.com/office/drawing/2014/chartex" xmlns:cx1="http://schemas.microsoft.com/office/drawing/2015/9/8/chartex" xmlns:cx2="http://schemas.microsoft.com/office/drawing/2015/10/21/chartex" xmlns:cx3="http://schemas.microsoft.com/office/drawing/2016/5/9/chartex" xmlns:cx4="http://schemas.microsoft.com/office/drawing/2016/5/10/chartex" xmlns:cx5="http://schemas.microsoft.com/office/drawing/2016/5/11/chartex" xmlns:cx6="http://schemas.microsoft.com/office/drawing/2016/5/12/chartex" xmlns:cx7="http://schemas.microsoft.com/office/drawing/2016/5/13/chartex" xmlns:cx8="http://schemas.microsoft.com/office/drawing/2016/5/14/chartex" xmlns:mc="http://schemas.openxmlformats.org/markup-compatibility/2006" xmlns:aink="http://schemas.microsoft.com/office/drawing/2016/ink" xmlns:am3d="http://schemas.microsoft.com/office/drawing/2017/model3d" xmlns:o="urn:schemas-microsoft-com:office:office" xmlns:oel="http://schemas.microsoft.com/office/2019/extlst" xmlns:r="http://schemas.openxmlformats.org/officeDocument/2006/relationships" xmlns:m="http://schemas.openxmlformats.org/officeDocument/2006/math" xmlns:v="urn:schemas-microsoft-com:vml" xmlns:wp14="http://schemas.microsoft.com/office/word/2010/wordprocessingDrawing" xmlns:wp="http://schemas.openxmlformats.org/drawingml/2006/wordprocessingDrawing" xmlns:w10="urn:schemas-microsoft-com:office:word" xmlns:w="http://schemas.openxmlformats.org/wordprocessingml/2006/main" xmlns:w14="http://schemas.microsoft.com/office/word/2010/wordml" xmlns:w15="http://schemas.microsoft.com/office/word/2012/wordml" xmlns:w16cex="http://schemas.microsoft.com/office/word/2018/wordml/cex" xmlns:w16cid="http://schemas.microsoft.com/office/word/2016/wordml/cid" xmlns:w16="http://schemas.microsoft.com/office/word/2018/wordml" xmlns:w16sdtdh="http://schemas.microsoft.com/office/word/2020/wordml/sdtdatahash" xmlns:w16se="http://schemas.microsoft.com/office/word/2015/wordml/symex" xmlns:wpg="http://schemas.microsoft.com/office/word/2010/wordprocessingGroup" xmlns:wpi="http://schemas.microsoft.com/office/word/2010/wordprocessingInk" xmlns:wne="http://schemas.microsoft.com/office/word/2006/wordml" xmlns:wps="http://schemas.microsoft.com/office/word/2010/wordprocessingShape" mc:Ignorable="w14 w15 w16se w16cid w16 w16cex w16sdtdh wp14">
   <w:abstractNum w:abstractNumId="0" w15:restartNumberingAfterBreak="0">
     <w:nsid w:val="FFFFFF7C"/>
     <w:multiLevelType w:val="singleLevel"/>
@@ -38876,7 +39541,7 @@
 </file>
 
 <file path=word/styles.xml><?xml version="1.0" encoding="utf-8"?>
-<w:styles xmlns:mc="http://schemas.openxmlformats.org/markup-compatibility/2006" xmlns:r="http://schemas.openxmlformats.org/officeDocument/2006/relationships" xmlns:w="http://schemas.openxmlformats.org/wordprocessingml/2006/main" xmlns:w14="http://schemas.microsoft.com/office/word/2010/wordml" xmlns:w15="http://schemas.microsoft.com/office/word/2012/wordml" xmlns:w16cex="http://schemas.microsoft.com/office/word/2018/wordml/cex" xmlns:w16cid="http://schemas.microsoft.com/office/word/2016/wordml/cid" xmlns:w16="http://schemas.microsoft.com/office/word/2018/wordml" xmlns:w16du="http://schemas.microsoft.com/office/word/2023/wordml/word16du" xmlns:w16sdtdh="http://schemas.microsoft.com/office/word/2020/wordml/sdtdatahash" xmlns:w16se="http://schemas.microsoft.com/office/word/2015/wordml/symex" mc:Ignorable="w14 w15 w16se w16cid w16 w16cex w16sdtdh w16du">
+<w:styles xmlns:mc="http://schemas.openxmlformats.org/markup-compatibility/2006" xmlns:r="http://schemas.openxmlformats.org/officeDocument/2006/relationships" xmlns:w="http://schemas.openxmlformats.org/wordprocessingml/2006/main" xmlns:w14="http://schemas.microsoft.com/office/word/2010/wordml" xmlns:w15="http://schemas.microsoft.com/office/word/2012/wordml" xmlns:w16cex="http://schemas.microsoft.com/office/word/2018/wordml/cex" xmlns:w16cid="http://schemas.microsoft.com/office/word/2016/wordml/cid" xmlns:w16="http://schemas.microsoft.com/office/word/2018/wordml" xmlns:w16sdtdh="http://schemas.microsoft.com/office/word/2020/wordml/sdtdatahash" xmlns:w16se="http://schemas.microsoft.com/office/word/2015/wordml/symex" mc:Ignorable="w14 w15 w16se w16cid w16 w16cex w16sdtdh">
   <w:docDefaults>
     <w:rPrDefault>
       <w:rPr>
@@ -39360,6 +40025,7 @@
   <w:style w:type="character" w:default="1" w:styleId="DefaultParagraphFont">
     <w:name w:val="Default Paragraph Font"/>
     <w:uiPriority w:val="1"/>
+    <w:semiHidden/>
     <w:unhideWhenUsed/>
   </w:style>
   <w:style w:type="table" w:default="1" w:styleId="TableNormal">

</xml_diff>